<commit_message>
se modifican con nuevo alcance
</commit_message>
<xml_diff>
--- a/Propuestas/Codiq/Prestamos Almacen/Propuesta/FOR_PRO_001 Propuesta Tecnica-Economica Prestamos Alamcen.docx
+++ b/Propuestas/Codiq/Prestamos Almacen/Propuesta/FOR_PRO_001 Propuesta Tecnica-Economica Prestamos Alamcen.docx
@@ -1,6 +1,6 @@
 
 <file path=word/document.xml><?xml version="1.0" encoding="utf-8"?>
-<w:document xmlns:wpc="http://schemas.microsoft.com/office/word/2010/wordprocessingCanvas" xmlns:mo="http://schemas.microsoft.com/office/mac/office/2008/main" xmlns:mc="http://schemas.openxmlformats.org/markup-compatibility/2006" xmlns:mv="urn:schemas-microsoft-com:mac:vml" xmlns:o="urn:schemas-microsoft-com:office:office" xmlns:r="http://schemas.openxmlformats.org/officeDocument/2006/relationships" xmlns:m="http://schemas.openxmlformats.org/officeDocument/2006/math" xmlns:v="urn:schemas-microsoft-com:vml" xmlns:wp14="http://schemas.microsoft.com/office/word/2010/wordprocessingDrawing" xmlns:wp="http://schemas.openxmlformats.org/drawingml/2006/wordprocessingDrawing" xmlns:w10="urn:schemas-microsoft-com:office:word" xmlns:w="http://schemas.openxmlformats.org/wordprocessingml/2006/main" xmlns:w14="http://schemas.microsoft.com/office/word/2010/wordml" xmlns:wpg="http://schemas.microsoft.com/office/word/2010/wordprocessingGroup" xmlns:wpi="http://schemas.microsoft.com/office/word/2010/wordprocessingInk" xmlns:wne="http://schemas.microsoft.com/office/word/2006/wordml" xmlns:wps="http://schemas.microsoft.com/office/word/2010/wordprocessingShape" mc:Ignorable="w14 wp14">
+<w:document xmlns:wpc="http://schemas.microsoft.com/office/word/2010/wordprocessingCanvas" xmlns:mo="http://schemas.microsoft.com/office/mac/office/2008/main" xmlns:mc="http://schemas.openxmlformats.org/markup-compatibility/2006" xmlns:mv="urn:schemas-microsoft-com:mac:vml" xmlns:o="urn:schemas-microsoft-com:office:office" xmlns:r="http://schemas.openxmlformats.org/officeDocument/2006/relationships" xmlns:m="http://schemas.openxmlformats.org/officeDocument/2006/math" xmlns:v="urn:schemas-microsoft-com:vml" xmlns:wp14="http://schemas.microsoft.com/office/word/2010/wordprocessingDrawing" xmlns:wp="http://schemas.openxmlformats.org/drawingml/2006/wordprocessingDrawing" xmlns:w10="urn:schemas-microsoft-com:office:word" xmlns:w="http://schemas.openxmlformats.org/wordprocessingml/2006/main" xmlns:w14="http://schemas.microsoft.com/office/word/2010/wordml" xmlns:w15="http://schemas.microsoft.com/office/word/2012/wordml" xmlns:wpg="http://schemas.microsoft.com/office/word/2010/wordprocessingGroup" xmlns:wpi="http://schemas.microsoft.com/office/word/2010/wordprocessingInk" xmlns:wne="http://schemas.microsoft.com/office/word/2006/wordml" xmlns:wps="http://schemas.microsoft.com/office/word/2010/wordprocessingShape" mc:Ignorable="w14 w15 wp14">
   <w:body>
     <w:p>
       <w:pPr>
@@ -331,7 +331,7 @@
           <w:color w:val="333333"/>
           <w:lang w:val="es-ES_tradnl"/>
         </w:rPr>
-        <w:t>07</w:t>
+        <w:t>14</w:t>
       </w:r>
       <w:r>
         <w:rPr>
@@ -347,15 +347,7 @@
           <w:color w:val="333333"/>
           <w:lang w:val="es-ES_tradnl"/>
         </w:rPr>
-        <w:t>11</w:t>
-      </w:r>
-      <w:r>
-        <w:rPr>
-          <w:rFonts w:ascii="Century Gothic" w:hAnsi="Century Gothic"/>
-          <w:color w:val="333333"/>
-          <w:lang w:val="es-ES_tradnl"/>
-        </w:rPr>
-        <w:t>/2016</w:t>
+        <w:t>02/2017</w:t>
       </w:r>
     </w:p>
     <w:p>
@@ -412,8 +404,8 @@
           <w:lang w:val="es-ES_tradnl"/>
         </w:rPr>
         <w:sectPr>
-          <w:headerReference w:type="default" r:id="rId8"/>
-          <w:footerReference w:type="default" r:id="rId9"/>
+          <w:headerReference w:type="default" r:id="rId7"/>
+          <w:footerReference w:type="default" r:id="rId8"/>
           <w:pgSz w:w="16838" w:h="11906" w:orient="landscape"/>
           <w:pgMar w:top="1701" w:right="1417" w:bottom="1701" w:left="1417" w:header="708" w:footer="708" w:gutter="0"/>
           <w:cols w:space="708"/>
@@ -442,6 +434,7 @@
           <w:color w:val="333333"/>
           <w:lang w:val="es-ES_tradnl"/>
         </w:rPr>
+        <w:lastRenderedPageBreak/>
         <w:t>CLIENTE</w:t>
       </w:r>
     </w:p>
@@ -620,7 +613,7 @@
           <w:szCs w:val="20"/>
           <w:lang w:val="es-ES_tradnl"/>
         </w:rPr>
-        <w:t>ZEA SOLUTIONS</w:t>
+        <w:t>ALFREDO VAZQUEZ</w:t>
       </w:r>
       <w:r>
         <w:rPr>
@@ -1551,35 +1544,32 @@
         <w:t>Alcance</w:t>
       </w:r>
     </w:p>
-    <w:p>
-      <w:pPr>
-        <w:pStyle w:val="TableMedium"/>
-        <w:jc w:val="both"/>
-        <w:rPr>
-          <w:rFonts w:ascii="Century Gothic" w:hAnsi="Century Gothic"/>
-          <w:sz w:val="20"/>
-          <w:lang w:val="es-ES_tradnl"/>
-        </w:rPr>
-      </w:pPr>
-    </w:p>
     <w:tbl>
       <w:tblPr>
-        <w:tblW w:w="4579" w:type="dxa"/>
-        <w:tblInd w:w="103" w:type="dxa"/>
+        <w:tblW w:w="6104" w:type="dxa"/>
+        <w:tblInd w:w="75" w:type="dxa"/>
+        <w:tblCellMar>
+          <w:left w:w="70" w:type="dxa"/>
+          <w:right w:w="70" w:type="dxa"/>
+        </w:tblCellMar>
         <w:tblLook w:val="04A0" w:firstRow="1" w:lastRow="0" w:firstColumn="1" w:lastColumn="0" w:noHBand="0" w:noVBand="1"/>
       </w:tblPr>
       <w:tblGrid>
-        <w:gridCol w:w="1572"/>
-        <w:gridCol w:w="1308"/>
-        <w:gridCol w:w="1788"/>
+        <w:gridCol w:w="2320"/>
+        <w:gridCol w:w="8"/>
+        <w:gridCol w:w="1452"/>
+        <w:gridCol w:w="16"/>
+        <w:gridCol w:w="2284"/>
+        <w:gridCol w:w="24"/>
       </w:tblGrid>
       <w:tr>
         <w:trPr>
-          <w:trHeight w:val="240"/>
+          <w:trHeight w:val="260"/>
         </w:trPr>
         <w:tc>
           <w:tcPr>
-            <w:tcW w:w="1483" w:type="dxa"/>
+            <w:tcW w:w="2328" w:type="dxa"/>
+            <w:gridSpan w:val="2"/>
             <w:tcBorders>
               <w:top w:val="single" w:sz="4" w:space="0" w:color="95B3D7"/>
               <w:left w:val="single" w:sz="4" w:space="0" w:color="95B3D7"/>
@@ -1600,7 +1590,7 @@
                 <w:color w:val="FFFFFF"/>
                 <w:sz w:val="20"/>
                 <w:szCs w:val="20"/>
-                <w:lang w:val="es-ES_tradnl" w:eastAsia="en-US"/>
+                <w:lang w:val="es-ES_tradnl" w:eastAsia="es-ES_tradnl"/>
               </w:rPr>
             </w:pPr>
             <w:r>
@@ -1611,15 +1601,16 @@
                 <w:color w:val="FFFFFF"/>
                 <w:sz w:val="20"/>
                 <w:szCs w:val="20"/>
-                <w:lang w:val="es-ES_tradnl" w:eastAsia="en-US"/>
-              </w:rPr>
-              <w:t>Funcionalidad</w:t>
+                <w:lang w:val="es-ES_tradnl" w:eastAsia="es-ES_tradnl"/>
+              </w:rPr>
+              <w:t>Fuuncionalidad</w:t>
             </w:r>
           </w:p>
         </w:tc>
         <w:tc>
           <w:tcPr>
-            <w:tcW w:w="1308" w:type="dxa"/>
+            <w:tcW w:w="1468" w:type="dxa"/>
+            <w:gridSpan w:val="2"/>
             <w:tcBorders>
               <w:top w:val="single" w:sz="4" w:space="0" w:color="95B3D7"/>
               <w:left w:val="nil"/>
@@ -1640,7 +1631,7 @@
                 <w:color w:val="FFFFFF"/>
                 <w:sz w:val="20"/>
                 <w:szCs w:val="20"/>
-                <w:lang w:val="es-ES_tradnl" w:eastAsia="en-US"/>
+                <w:lang w:val="es-ES_tradnl" w:eastAsia="es-ES_tradnl"/>
               </w:rPr>
             </w:pPr>
             <w:r>
@@ -1651,7 +1642,7 @@
                 <w:color w:val="FFFFFF"/>
                 <w:sz w:val="20"/>
                 <w:szCs w:val="20"/>
-                <w:lang w:val="es-ES_tradnl" w:eastAsia="en-US"/>
+                <w:lang w:val="es-ES_tradnl" w:eastAsia="es-ES_tradnl"/>
               </w:rPr>
               <w:t>Modulo</w:t>
             </w:r>
@@ -1659,7 +1650,8 @@
         </w:tc>
         <w:tc>
           <w:tcPr>
-            <w:tcW w:w="1788" w:type="dxa"/>
+            <w:tcW w:w="2308" w:type="dxa"/>
+            <w:gridSpan w:val="2"/>
             <w:tcBorders>
               <w:top w:val="single" w:sz="4" w:space="0" w:color="95B3D7"/>
               <w:left w:val="nil"/>
@@ -1680,7 +1672,7 @@
                 <w:color w:val="FFFFFF"/>
                 <w:sz w:val="20"/>
                 <w:szCs w:val="20"/>
-                <w:lang w:val="es-ES_tradnl" w:eastAsia="en-US"/>
+                <w:lang w:val="es-ES_tradnl" w:eastAsia="es-ES_tradnl"/>
               </w:rPr>
             </w:pPr>
             <w:r>
@@ -1691,20 +1683,21 @@
                 <w:color w:val="FFFFFF"/>
                 <w:sz w:val="20"/>
                 <w:szCs w:val="20"/>
-                <w:lang w:val="es-ES_tradnl" w:eastAsia="en-US"/>
-              </w:rPr>
-              <w:t>Descripción</w:t>
+                <w:lang w:val="es-ES_tradnl" w:eastAsia="es-ES_tradnl"/>
+              </w:rPr>
+              <w:t>Descripcion</w:t>
             </w:r>
           </w:p>
         </w:tc>
       </w:tr>
       <w:tr>
         <w:trPr>
-          <w:trHeight w:val="1200"/>
+          <w:trHeight w:val="1300"/>
         </w:trPr>
         <w:tc>
           <w:tcPr>
-            <w:tcW w:w="1483" w:type="dxa"/>
+            <w:tcW w:w="2328" w:type="dxa"/>
+            <w:gridSpan w:val="2"/>
             <w:tcBorders>
               <w:top w:val="single" w:sz="4" w:space="0" w:color="95B3D7"/>
               <w:left w:val="single" w:sz="4" w:space="0" w:color="95B3D7"/>
@@ -1722,7 +1715,7 @@
                 <w:color w:val="000000"/>
                 <w:sz w:val="20"/>
                 <w:szCs w:val="20"/>
-                <w:lang w:val="es-ES_tradnl" w:eastAsia="en-US"/>
+                <w:lang w:val="es-ES_tradnl" w:eastAsia="es-ES_tradnl"/>
               </w:rPr>
             </w:pPr>
             <w:r>
@@ -1731,15 +1724,16 @@
                 <w:color w:val="000000"/>
                 <w:sz w:val="20"/>
                 <w:szCs w:val="20"/>
-                <w:lang w:val="es-ES_tradnl" w:eastAsia="en-US"/>
-              </w:rPr>
-              <w:t>Catalogo de usuarios  -ABC</w:t>
+                <w:lang w:val="es-ES_tradnl" w:eastAsia="es-ES_tradnl"/>
+              </w:rPr>
+              <w:t>Login</w:t>
             </w:r>
           </w:p>
         </w:tc>
         <w:tc>
           <w:tcPr>
-            <w:tcW w:w="1308" w:type="dxa"/>
+            <w:tcW w:w="1468" w:type="dxa"/>
+            <w:gridSpan w:val="2"/>
             <w:tcBorders>
               <w:top w:val="single" w:sz="4" w:space="0" w:color="95B3D7"/>
               <w:left w:val="nil"/>
@@ -1757,7 +1751,7 @@
                 <w:color w:val="000000"/>
                 <w:sz w:val="20"/>
                 <w:szCs w:val="20"/>
-                <w:lang w:val="es-ES_tradnl" w:eastAsia="en-US"/>
+                <w:lang w:val="es-ES_tradnl" w:eastAsia="es-ES_tradnl"/>
               </w:rPr>
             </w:pPr>
             <w:r>
@@ -1766,7 +1760,7 @@
                 <w:color w:val="000000"/>
                 <w:sz w:val="20"/>
                 <w:szCs w:val="20"/>
-                <w:lang w:val="es-ES_tradnl" w:eastAsia="en-US"/>
+                <w:lang w:val="es-ES_tradnl" w:eastAsia="es-ES_tradnl"/>
               </w:rPr>
               <w:t>Seguridad</w:t>
             </w:r>
@@ -1774,7 +1768,8 @@
         </w:tc>
         <w:tc>
           <w:tcPr>
-            <w:tcW w:w="1788" w:type="dxa"/>
+            <w:tcW w:w="2308" w:type="dxa"/>
+            <w:gridSpan w:val="2"/>
             <w:tcBorders>
               <w:top w:val="single" w:sz="4" w:space="0" w:color="95B3D7"/>
               <w:left w:val="nil"/>
@@ -1792,7 +1787,7 @@
                 <w:color w:val="000000"/>
                 <w:sz w:val="20"/>
                 <w:szCs w:val="20"/>
-                <w:lang w:val="es-ES_tradnl" w:eastAsia="en-US"/>
+                <w:lang w:val="es-ES_tradnl" w:eastAsia="es-ES_tradnl"/>
               </w:rPr>
             </w:pPr>
             <w:r>
@@ -1801,20 +1796,21 @@
                 <w:color w:val="000000"/>
                 <w:sz w:val="20"/>
                 <w:szCs w:val="20"/>
-                <w:lang w:val="es-ES_tradnl" w:eastAsia="en-US"/>
-              </w:rPr>
-              <w:t>Catalogo para administrar los usuarios que tienen acceso a la aplicación</w:t>
+                <w:lang w:val="es-ES_tradnl" w:eastAsia="es-ES_tradnl"/>
+              </w:rPr>
+              <w:t>Pantalla que permite el ingreso seguro a la aplicación</w:t>
             </w:r>
           </w:p>
         </w:tc>
       </w:tr>
       <w:tr>
         <w:trPr>
-          <w:trHeight w:val="1920"/>
+          <w:trHeight w:val="2080"/>
         </w:trPr>
         <w:tc>
           <w:tcPr>
-            <w:tcW w:w="1483" w:type="dxa"/>
+            <w:tcW w:w="2328" w:type="dxa"/>
+            <w:gridSpan w:val="2"/>
             <w:tcBorders>
               <w:top w:val="single" w:sz="4" w:space="0" w:color="95B3D7"/>
               <w:left w:val="single" w:sz="4" w:space="0" w:color="95B3D7"/>
@@ -1832,7 +1828,7 @@
                 <w:color w:val="000000"/>
                 <w:sz w:val="20"/>
                 <w:szCs w:val="20"/>
-                <w:lang w:val="es-ES_tradnl" w:eastAsia="en-US"/>
+                <w:lang w:val="es-ES_tradnl" w:eastAsia="es-ES_tradnl"/>
               </w:rPr>
             </w:pPr>
             <w:r>
@@ -1841,15 +1837,16 @@
                 <w:color w:val="000000"/>
                 <w:sz w:val="20"/>
                 <w:szCs w:val="20"/>
-                <w:lang w:val="es-ES_tradnl" w:eastAsia="en-US"/>
-              </w:rPr>
-              <w:t>Perfiles Fijos</w:t>
+                <w:lang w:val="es-ES_tradnl" w:eastAsia="es-ES_tradnl"/>
+              </w:rPr>
+              <w:t>Cat de usuarios</w:t>
             </w:r>
           </w:p>
         </w:tc>
         <w:tc>
           <w:tcPr>
-            <w:tcW w:w="1308" w:type="dxa"/>
+            <w:tcW w:w="1468" w:type="dxa"/>
+            <w:gridSpan w:val="2"/>
             <w:tcBorders>
               <w:top w:val="single" w:sz="4" w:space="0" w:color="95B3D7"/>
               <w:left w:val="nil"/>
@@ -1867,7 +1864,7 @@
                 <w:color w:val="000000"/>
                 <w:sz w:val="20"/>
                 <w:szCs w:val="20"/>
-                <w:lang w:val="es-ES_tradnl" w:eastAsia="en-US"/>
+                <w:lang w:val="es-ES_tradnl" w:eastAsia="es-ES_tradnl"/>
               </w:rPr>
             </w:pPr>
             <w:r>
@@ -1876,7 +1873,7 @@
                 <w:color w:val="000000"/>
                 <w:sz w:val="20"/>
                 <w:szCs w:val="20"/>
-                <w:lang w:val="es-ES_tradnl" w:eastAsia="en-US"/>
+                <w:lang w:val="es-ES_tradnl" w:eastAsia="es-ES_tradnl"/>
               </w:rPr>
               <w:t>Seguridad</w:t>
             </w:r>
@@ -1884,7 +1881,8 @@
         </w:tc>
         <w:tc>
           <w:tcPr>
-            <w:tcW w:w="1788" w:type="dxa"/>
+            <w:tcW w:w="2308" w:type="dxa"/>
+            <w:gridSpan w:val="2"/>
             <w:tcBorders>
               <w:top w:val="single" w:sz="4" w:space="0" w:color="95B3D7"/>
               <w:left w:val="nil"/>
@@ -1902,7 +1900,7 @@
                 <w:color w:val="000000"/>
                 <w:sz w:val="20"/>
                 <w:szCs w:val="20"/>
-                <w:lang w:val="es-ES_tradnl" w:eastAsia="en-US"/>
+                <w:lang w:val="es-ES_tradnl" w:eastAsia="es-ES_tradnl"/>
               </w:rPr>
             </w:pPr>
             <w:r>
@@ -1911,40 +1909,54 @@
                 <w:color w:val="000000"/>
                 <w:sz w:val="20"/>
                 <w:szCs w:val="20"/>
-                <w:lang w:val="es-ES_tradnl" w:eastAsia="en-US"/>
-              </w:rPr>
-              <w:t>Son los perfiles de usuarios que permiten el acceso a las diferentes pantallas par a</w:t>
-            </w:r>
-            <w:r>
-              <w:rPr>
-                <w:rFonts w:ascii="Arial" w:hAnsi="Arial" w:cs="Arial"/>
-                <w:color w:val="000000"/>
-                <w:sz w:val="20"/>
-                <w:szCs w:val="20"/>
-                <w:lang w:val="es-ES_tradnl" w:eastAsia="en-US"/>
-              </w:rPr>
-              <w:t xml:space="preserve"> </w:t>
-            </w:r>
-            <w:r>
-              <w:rPr>
-                <w:rFonts w:ascii="Arial" w:hAnsi="Arial" w:cs="Arial"/>
-                <w:color w:val="000000"/>
-                <w:sz w:val="20"/>
-                <w:szCs w:val="20"/>
-                <w:lang w:val="es-ES_tradnl" w:eastAsia="en-US"/>
-              </w:rPr>
-              <w:t>unos usuarios y para otros no</w:t>
+                <w:lang w:val="es-ES_tradnl" w:eastAsia="es-ES_tradnl"/>
+              </w:rPr>
+              <w:t xml:space="preserve">Catalogo que permite administrar usuarios. Las acciones que se pueden hacer son: </w:t>
+            </w:r>
+            <w:r>
+              <w:rPr>
+                <w:rFonts w:ascii="Arial" w:hAnsi="Arial" w:cs="Arial"/>
+                <w:color w:val="000000"/>
+                <w:sz w:val="20"/>
+                <w:szCs w:val="20"/>
+                <w:lang w:val="es-ES_tradnl" w:eastAsia="es-ES_tradnl"/>
+              </w:rPr>
+              <w:br/>
+              <w:t>a.- Crear</w:t>
+            </w:r>
+            <w:r>
+              <w:rPr>
+                <w:rFonts w:ascii="Arial" w:hAnsi="Arial" w:cs="Arial"/>
+                <w:color w:val="000000"/>
+                <w:sz w:val="20"/>
+                <w:szCs w:val="20"/>
+                <w:lang w:val="es-ES_tradnl" w:eastAsia="es-ES_tradnl"/>
+              </w:rPr>
+              <w:br/>
+              <w:t>b.- Modificar</w:t>
+            </w:r>
+            <w:r>
+              <w:rPr>
+                <w:rFonts w:ascii="Arial" w:hAnsi="Arial" w:cs="Arial"/>
+                <w:color w:val="000000"/>
+                <w:sz w:val="20"/>
+                <w:szCs w:val="20"/>
+                <w:lang w:val="es-ES_tradnl" w:eastAsia="es-ES_tradnl"/>
+              </w:rPr>
+              <w:br/>
+              <w:t>c.- Eliminar</w:t>
             </w:r>
           </w:p>
         </w:tc>
       </w:tr>
       <w:tr>
         <w:trPr>
-          <w:trHeight w:val="960"/>
+          <w:trHeight w:val="1820"/>
         </w:trPr>
         <w:tc>
           <w:tcPr>
-            <w:tcW w:w="1483" w:type="dxa"/>
+            <w:tcW w:w="2328" w:type="dxa"/>
+            <w:gridSpan w:val="2"/>
             <w:tcBorders>
               <w:top w:val="single" w:sz="4" w:space="0" w:color="95B3D7"/>
               <w:left w:val="single" w:sz="4" w:space="0" w:color="95B3D7"/>
@@ -1962,7 +1974,7 @@
                 <w:color w:val="000000"/>
                 <w:sz w:val="20"/>
                 <w:szCs w:val="20"/>
-                <w:lang w:val="es-ES_tradnl" w:eastAsia="en-US"/>
+                <w:lang w:val="es-ES_tradnl" w:eastAsia="es-ES_tradnl"/>
               </w:rPr>
             </w:pPr>
             <w:r>
@@ -1971,15 +1983,16 @@
                 <w:color w:val="000000"/>
                 <w:sz w:val="20"/>
                 <w:szCs w:val="20"/>
-                <w:lang w:val="es-ES_tradnl" w:eastAsia="en-US"/>
-              </w:rPr>
-              <w:t>Login</w:t>
+                <w:lang w:val="es-ES_tradnl" w:eastAsia="es-ES_tradnl"/>
+              </w:rPr>
+              <w:t>Cat de alumnos</w:t>
             </w:r>
           </w:p>
         </w:tc>
         <w:tc>
           <w:tcPr>
-            <w:tcW w:w="1308" w:type="dxa"/>
+            <w:tcW w:w="1468" w:type="dxa"/>
+            <w:gridSpan w:val="2"/>
             <w:tcBorders>
               <w:top w:val="single" w:sz="4" w:space="0" w:color="95B3D7"/>
               <w:left w:val="nil"/>
@@ -1997,7 +2010,7 @@
                 <w:color w:val="000000"/>
                 <w:sz w:val="20"/>
                 <w:szCs w:val="20"/>
-                <w:lang w:val="es-ES_tradnl" w:eastAsia="en-US"/>
+                <w:lang w:val="es-ES_tradnl" w:eastAsia="es-ES_tradnl"/>
               </w:rPr>
             </w:pPr>
             <w:r>
@@ -2006,15 +2019,16 @@
                 <w:color w:val="000000"/>
                 <w:sz w:val="20"/>
                 <w:szCs w:val="20"/>
-                <w:lang w:val="es-ES_tradnl" w:eastAsia="en-US"/>
-              </w:rPr>
-              <w:t>Seguridad</w:t>
+                <w:lang w:val="es-ES_tradnl" w:eastAsia="es-ES_tradnl"/>
+              </w:rPr>
+              <w:t>Catálogos</w:t>
             </w:r>
           </w:p>
         </w:tc>
         <w:tc>
           <w:tcPr>
-            <w:tcW w:w="1788" w:type="dxa"/>
+            <w:tcW w:w="2308" w:type="dxa"/>
+            <w:gridSpan w:val="2"/>
             <w:tcBorders>
               <w:top w:val="single" w:sz="4" w:space="0" w:color="95B3D7"/>
               <w:left w:val="nil"/>
@@ -2032,7 +2046,7 @@
                 <w:color w:val="000000"/>
                 <w:sz w:val="20"/>
                 <w:szCs w:val="20"/>
-                <w:lang w:val="es-ES_tradnl" w:eastAsia="en-US"/>
+                <w:lang w:val="es-ES_tradnl" w:eastAsia="es-ES_tradnl"/>
               </w:rPr>
             </w:pPr>
             <w:r>
@@ -2041,20 +2055,54 @@
                 <w:color w:val="000000"/>
                 <w:sz w:val="20"/>
                 <w:szCs w:val="20"/>
-                <w:lang w:val="es-ES_tradnl" w:eastAsia="en-US"/>
-              </w:rPr>
-              <w:t>Es la pantalla que permite acceso solo a usuarios autorizados</w:t>
+                <w:lang w:val="es-ES_tradnl" w:eastAsia="es-ES_tradnl"/>
+              </w:rPr>
+              <w:t xml:space="preserve">Catalogo que permite administrar alumnos Las acciones que se pueden hacer son: </w:t>
+            </w:r>
+            <w:r>
+              <w:rPr>
+                <w:rFonts w:ascii="Arial" w:hAnsi="Arial" w:cs="Arial"/>
+                <w:color w:val="000000"/>
+                <w:sz w:val="20"/>
+                <w:szCs w:val="20"/>
+                <w:lang w:val="es-ES_tradnl" w:eastAsia="es-ES_tradnl"/>
+              </w:rPr>
+              <w:br/>
+              <w:t>a.- Crear</w:t>
+            </w:r>
+            <w:r>
+              <w:rPr>
+                <w:rFonts w:ascii="Arial" w:hAnsi="Arial" w:cs="Arial"/>
+                <w:color w:val="000000"/>
+                <w:sz w:val="20"/>
+                <w:szCs w:val="20"/>
+                <w:lang w:val="es-ES_tradnl" w:eastAsia="es-ES_tradnl"/>
+              </w:rPr>
+              <w:br/>
+              <w:t>b.- Modificar</w:t>
+            </w:r>
+            <w:r>
+              <w:rPr>
+                <w:rFonts w:ascii="Arial" w:hAnsi="Arial" w:cs="Arial"/>
+                <w:color w:val="000000"/>
+                <w:sz w:val="20"/>
+                <w:szCs w:val="20"/>
+                <w:lang w:val="es-ES_tradnl" w:eastAsia="es-ES_tradnl"/>
+              </w:rPr>
+              <w:br/>
+              <w:t>c.- Eliminar</w:t>
             </w:r>
           </w:p>
         </w:tc>
       </w:tr>
       <w:tr>
         <w:trPr>
-          <w:trHeight w:val="960"/>
+          <w:trHeight w:val="1820"/>
         </w:trPr>
         <w:tc>
           <w:tcPr>
-            <w:tcW w:w="1483" w:type="dxa"/>
+            <w:tcW w:w="2328" w:type="dxa"/>
+            <w:gridSpan w:val="2"/>
             <w:tcBorders>
               <w:top w:val="single" w:sz="4" w:space="0" w:color="95B3D7"/>
               <w:left w:val="single" w:sz="4" w:space="0" w:color="95B3D7"/>
@@ -2072,7 +2120,7 @@
                 <w:color w:val="000000"/>
                 <w:sz w:val="20"/>
                 <w:szCs w:val="20"/>
-                <w:lang w:val="es-ES_tradnl" w:eastAsia="en-US"/>
+                <w:lang w:val="es-ES_tradnl" w:eastAsia="es-ES_tradnl"/>
               </w:rPr>
             </w:pPr>
             <w:r>
@@ -2081,15 +2129,16 @@
                 <w:color w:val="000000"/>
                 <w:sz w:val="20"/>
                 <w:szCs w:val="20"/>
-                <w:lang w:val="es-ES_tradnl" w:eastAsia="en-US"/>
-              </w:rPr>
-              <w:t>Seguridad para todas las pantallas</w:t>
+                <w:lang w:val="es-ES_tradnl" w:eastAsia="es-ES_tradnl"/>
+              </w:rPr>
+              <w:t>Cat de vales de préstamo - ABC</w:t>
             </w:r>
           </w:p>
         </w:tc>
         <w:tc>
           <w:tcPr>
-            <w:tcW w:w="1308" w:type="dxa"/>
+            <w:tcW w:w="1468" w:type="dxa"/>
+            <w:gridSpan w:val="2"/>
             <w:tcBorders>
               <w:top w:val="single" w:sz="4" w:space="0" w:color="95B3D7"/>
               <w:left w:val="nil"/>
@@ -2107,7 +2156,7 @@
                 <w:color w:val="000000"/>
                 <w:sz w:val="20"/>
                 <w:szCs w:val="20"/>
-                <w:lang w:val="es-ES_tradnl" w:eastAsia="en-US"/>
+                <w:lang w:val="es-ES_tradnl" w:eastAsia="es-ES_tradnl"/>
               </w:rPr>
             </w:pPr>
             <w:r>
@@ -2116,15 +2165,16 @@
                 <w:color w:val="000000"/>
                 <w:sz w:val="20"/>
                 <w:szCs w:val="20"/>
-                <w:lang w:val="es-ES_tradnl" w:eastAsia="en-US"/>
-              </w:rPr>
-              <w:t>Seguridad</w:t>
+                <w:lang w:val="es-ES_tradnl" w:eastAsia="es-ES_tradnl"/>
+              </w:rPr>
+              <w:t>Catálogos</w:t>
             </w:r>
           </w:p>
         </w:tc>
         <w:tc>
           <w:tcPr>
-            <w:tcW w:w="1788" w:type="dxa"/>
+            <w:tcW w:w="2308" w:type="dxa"/>
+            <w:gridSpan w:val="2"/>
             <w:tcBorders>
               <w:top w:val="single" w:sz="4" w:space="0" w:color="95B3D7"/>
               <w:left w:val="nil"/>
@@ -2142,7 +2192,7 @@
                 <w:color w:val="000000"/>
                 <w:sz w:val="20"/>
                 <w:szCs w:val="20"/>
-                <w:lang w:val="es-ES_tradnl" w:eastAsia="en-US"/>
+                <w:lang w:val="es-ES_tradnl" w:eastAsia="es-ES_tradnl"/>
               </w:rPr>
             </w:pPr>
             <w:r>
@@ -2151,20 +2201,54 @@
                 <w:color w:val="000000"/>
                 <w:sz w:val="20"/>
                 <w:szCs w:val="20"/>
-                <w:lang w:val="es-ES_tradnl" w:eastAsia="en-US"/>
-              </w:rPr>
-              <w:t>Es la implementación de la seguridad en las pantallas</w:t>
+                <w:lang w:val="es-ES_tradnl" w:eastAsia="es-ES_tradnl"/>
+              </w:rPr>
+              <w:t xml:space="preserve">Catalogo que permite administrar vales Las acciones que se pueden hacer son: </w:t>
+            </w:r>
+            <w:r>
+              <w:rPr>
+                <w:rFonts w:ascii="Arial" w:hAnsi="Arial" w:cs="Arial"/>
+                <w:color w:val="000000"/>
+                <w:sz w:val="20"/>
+                <w:szCs w:val="20"/>
+                <w:lang w:val="es-ES_tradnl" w:eastAsia="es-ES_tradnl"/>
+              </w:rPr>
+              <w:br/>
+              <w:t>a.- Crear</w:t>
+            </w:r>
+            <w:r>
+              <w:rPr>
+                <w:rFonts w:ascii="Arial" w:hAnsi="Arial" w:cs="Arial"/>
+                <w:color w:val="000000"/>
+                <w:sz w:val="20"/>
+                <w:szCs w:val="20"/>
+                <w:lang w:val="es-ES_tradnl" w:eastAsia="es-ES_tradnl"/>
+              </w:rPr>
+              <w:br/>
+              <w:t>b.- Modificar</w:t>
+            </w:r>
+            <w:r>
+              <w:rPr>
+                <w:rFonts w:ascii="Arial" w:hAnsi="Arial" w:cs="Arial"/>
+                <w:color w:val="000000"/>
+                <w:sz w:val="20"/>
+                <w:szCs w:val="20"/>
+                <w:lang w:val="es-ES_tradnl" w:eastAsia="es-ES_tradnl"/>
+              </w:rPr>
+              <w:br/>
+              <w:t>c.- Eliminar</w:t>
             </w:r>
           </w:p>
         </w:tc>
       </w:tr>
       <w:tr>
         <w:trPr>
-          <w:trHeight w:val="1920"/>
+          <w:trHeight w:val="2080"/>
         </w:trPr>
         <w:tc>
           <w:tcPr>
-            <w:tcW w:w="1483" w:type="dxa"/>
+            <w:tcW w:w="2328" w:type="dxa"/>
+            <w:gridSpan w:val="2"/>
             <w:tcBorders>
               <w:top w:val="single" w:sz="4" w:space="0" w:color="95B3D7"/>
               <w:left w:val="single" w:sz="4" w:space="0" w:color="95B3D7"/>
@@ -2182,7 +2266,7 @@
                 <w:color w:val="000000"/>
                 <w:sz w:val="20"/>
                 <w:szCs w:val="20"/>
-                <w:lang w:val="es-ES_tradnl" w:eastAsia="en-US"/>
+                <w:lang w:val="es-ES_tradnl" w:eastAsia="es-ES_tradnl"/>
               </w:rPr>
             </w:pPr>
             <w:r>
@@ -2191,15 +2275,16 @@
                 <w:color w:val="000000"/>
                 <w:sz w:val="20"/>
                 <w:szCs w:val="20"/>
-                <w:lang w:val="es-ES_tradnl" w:eastAsia="en-US"/>
-              </w:rPr>
-              <w:t>Productos o numero de parte -ABC</w:t>
+                <w:lang w:val="es-ES_tradnl" w:eastAsia="es-ES_tradnl"/>
+              </w:rPr>
+              <w:t>Listado de vales por surtir</w:t>
             </w:r>
           </w:p>
         </w:tc>
         <w:tc>
           <w:tcPr>
-            <w:tcW w:w="1308" w:type="dxa"/>
+            <w:tcW w:w="1468" w:type="dxa"/>
+            <w:gridSpan w:val="2"/>
             <w:tcBorders>
               <w:top w:val="single" w:sz="4" w:space="0" w:color="95B3D7"/>
               <w:left w:val="nil"/>
@@ -2217,7 +2302,7 @@
                 <w:color w:val="000000"/>
                 <w:sz w:val="20"/>
                 <w:szCs w:val="20"/>
-                <w:lang w:val="es-ES_tradnl" w:eastAsia="en-US"/>
+                <w:lang w:val="es-ES_tradnl" w:eastAsia="es-ES_tradnl"/>
               </w:rPr>
             </w:pPr>
             <w:r>
@@ -2226,7 +2311,7 @@
                 <w:color w:val="000000"/>
                 <w:sz w:val="20"/>
                 <w:szCs w:val="20"/>
-                <w:lang w:val="es-ES_tradnl" w:eastAsia="en-US"/>
+                <w:lang w:val="es-ES_tradnl" w:eastAsia="es-ES_tradnl"/>
               </w:rPr>
               <w:t>Catálogos</w:t>
             </w:r>
@@ -2234,7 +2319,8 @@
         </w:tc>
         <w:tc>
           <w:tcPr>
-            <w:tcW w:w="1788" w:type="dxa"/>
+            <w:tcW w:w="2308" w:type="dxa"/>
+            <w:gridSpan w:val="2"/>
             <w:tcBorders>
               <w:top w:val="single" w:sz="4" w:space="0" w:color="95B3D7"/>
               <w:left w:val="nil"/>
@@ -2252,7 +2338,7 @@
                 <w:color w:val="000000"/>
                 <w:sz w:val="20"/>
                 <w:szCs w:val="20"/>
-                <w:lang w:val="es-ES_tradnl" w:eastAsia="en-US"/>
+                <w:lang w:val="es-ES_tradnl" w:eastAsia="es-ES_tradnl"/>
               </w:rPr>
             </w:pPr>
             <w:r>
@@ -2261,20 +2347,21 @@
                 <w:color w:val="000000"/>
                 <w:sz w:val="20"/>
                 <w:szCs w:val="20"/>
-                <w:lang w:val="es-ES_tradnl" w:eastAsia="en-US"/>
-              </w:rPr>
-              <w:t>Catalogo que permite administrar los productos que se van a prestar. Se pueden hacer Altas, Bajas y Cambios.</w:t>
+                <w:lang w:val="es-ES_tradnl" w:eastAsia="es-ES_tradnl"/>
+              </w:rPr>
+              <w:t>Es una pantalla que muestra solamente los vales que están pendientes por surtir.</w:t>
             </w:r>
           </w:p>
         </w:tc>
       </w:tr>
       <w:tr>
         <w:trPr>
-          <w:trHeight w:val="1680"/>
+          <w:trHeight w:val="1820"/>
         </w:trPr>
         <w:tc>
           <w:tcPr>
-            <w:tcW w:w="1483" w:type="dxa"/>
+            <w:tcW w:w="2328" w:type="dxa"/>
+            <w:gridSpan w:val="2"/>
             <w:tcBorders>
               <w:top w:val="single" w:sz="4" w:space="0" w:color="95B3D7"/>
               <w:left w:val="single" w:sz="4" w:space="0" w:color="95B3D7"/>
@@ -2292,7 +2379,7 @@
                 <w:color w:val="000000"/>
                 <w:sz w:val="20"/>
                 <w:szCs w:val="20"/>
-                <w:lang w:val="es-ES_tradnl" w:eastAsia="en-US"/>
+                <w:lang w:val="es-ES_tradnl" w:eastAsia="es-ES_tradnl"/>
               </w:rPr>
             </w:pPr>
             <w:r>
@@ -2301,15 +2388,16 @@
                 <w:color w:val="000000"/>
                 <w:sz w:val="20"/>
                 <w:szCs w:val="20"/>
-                <w:lang w:val="es-ES_tradnl" w:eastAsia="en-US"/>
-              </w:rPr>
-              <w:t>Profesores -ABC</w:t>
+                <w:lang w:val="es-ES_tradnl" w:eastAsia="es-ES_tradnl"/>
+              </w:rPr>
+              <w:t>Pantalla de surtir pedido</w:t>
             </w:r>
           </w:p>
         </w:tc>
         <w:tc>
           <w:tcPr>
-            <w:tcW w:w="1308" w:type="dxa"/>
+            <w:tcW w:w="1468" w:type="dxa"/>
+            <w:gridSpan w:val="2"/>
             <w:tcBorders>
               <w:top w:val="single" w:sz="4" w:space="0" w:color="95B3D7"/>
               <w:left w:val="nil"/>
@@ -2327,7 +2415,7 @@
                 <w:color w:val="000000"/>
                 <w:sz w:val="20"/>
                 <w:szCs w:val="20"/>
-                <w:lang w:val="es-ES_tradnl" w:eastAsia="en-US"/>
+                <w:lang w:val="es-ES_tradnl" w:eastAsia="es-ES_tradnl"/>
               </w:rPr>
             </w:pPr>
             <w:r>
@@ -2336,15 +2424,16 @@
                 <w:color w:val="000000"/>
                 <w:sz w:val="20"/>
                 <w:szCs w:val="20"/>
-                <w:lang w:val="es-ES_tradnl" w:eastAsia="en-US"/>
-              </w:rPr>
-              <w:t>Catálogos</w:t>
+                <w:lang w:val="es-ES_tradnl" w:eastAsia="es-ES_tradnl"/>
+              </w:rPr>
+              <w:t>Operación</w:t>
             </w:r>
           </w:p>
         </w:tc>
         <w:tc>
           <w:tcPr>
-            <w:tcW w:w="1788" w:type="dxa"/>
+            <w:tcW w:w="2308" w:type="dxa"/>
+            <w:gridSpan w:val="2"/>
             <w:tcBorders>
               <w:top w:val="single" w:sz="4" w:space="0" w:color="95B3D7"/>
               <w:left w:val="nil"/>
@@ -2362,7 +2451,7 @@
                 <w:color w:val="000000"/>
                 <w:sz w:val="20"/>
                 <w:szCs w:val="20"/>
-                <w:lang w:val="es-ES_tradnl" w:eastAsia="en-US"/>
+                <w:lang w:val="es-ES_tradnl" w:eastAsia="es-ES_tradnl"/>
               </w:rPr>
             </w:pPr>
             <w:r>
@@ -2371,20 +2460,21 @@
                 <w:color w:val="000000"/>
                 <w:sz w:val="20"/>
                 <w:szCs w:val="20"/>
-                <w:lang w:val="es-ES_tradnl" w:eastAsia="en-US"/>
-              </w:rPr>
-              <w:t>Es el catalogo que permite administrar a los profesores. Se pueden hacer Altas, Bajas y Cambios.</w:t>
+                <w:lang w:val="es-ES_tradnl" w:eastAsia="es-ES_tradnl"/>
+              </w:rPr>
+              <w:t>Pantalla que permite ir surtiendo el vale al ir marcando ítem por ítem lo que ya esta surtido.</w:t>
             </w:r>
           </w:p>
         </w:tc>
       </w:tr>
       <w:tr>
         <w:trPr>
-          <w:trHeight w:val="1680"/>
+          <w:trHeight w:val="1820"/>
         </w:trPr>
         <w:tc>
           <w:tcPr>
-            <w:tcW w:w="1483" w:type="dxa"/>
+            <w:tcW w:w="2328" w:type="dxa"/>
+            <w:gridSpan w:val="2"/>
             <w:tcBorders>
               <w:top w:val="single" w:sz="4" w:space="0" w:color="95B3D7"/>
               <w:left w:val="single" w:sz="4" w:space="0" w:color="95B3D7"/>
@@ -2402,7 +2492,7 @@
                 <w:color w:val="000000"/>
                 <w:sz w:val="20"/>
                 <w:szCs w:val="20"/>
-                <w:lang w:val="es-ES_tradnl" w:eastAsia="en-US"/>
+                <w:lang w:val="es-ES_tradnl" w:eastAsia="es-ES_tradnl"/>
               </w:rPr>
             </w:pPr>
             <w:r>
@@ -2411,15 +2501,16 @@
                 <w:color w:val="000000"/>
                 <w:sz w:val="20"/>
                 <w:szCs w:val="20"/>
-                <w:lang w:val="es-ES_tradnl" w:eastAsia="en-US"/>
-              </w:rPr>
-              <w:t>Alumnos -ABC</w:t>
+                <w:lang w:val="es-ES_tradnl" w:eastAsia="es-ES_tradnl"/>
+              </w:rPr>
+              <w:t>Impresión de ticket - por duplicado</w:t>
             </w:r>
           </w:p>
         </w:tc>
         <w:tc>
           <w:tcPr>
-            <w:tcW w:w="1308" w:type="dxa"/>
+            <w:tcW w:w="1468" w:type="dxa"/>
+            <w:gridSpan w:val="2"/>
             <w:tcBorders>
               <w:top w:val="single" w:sz="4" w:space="0" w:color="95B3D7"/>
               <w:left w:val="nil"/>
@@ -2437,7 +2528,7 @@
                 <w:color w:val="000000"/>
                 <w:sz w:val="20"/>
                 <w:szCs w:val="20"/>
-                <w:lang w:val="es-ES_tradnl" w:eastAsia="en-US"/>
+                <w:lang w:val="es-ES_tradnl" w:eastAsia="es-ES_tradnl"/>
               </w:rPr>
             </w:pPr>
             <w:r>
@@ -2446,15 +2537,16 @@
                 <w:color w:val="000000"/>
                 <w:sz w:val="20"/>
                 <w:szCs w:val="20"/>
-                <w:lang w:val="es-ES_tradnl" w:eastAsia="en-US"/>
-              </w:rPr>
-              <w:t>Catálogos</w:t>
+                <w:lang w:val="es-ES_tradnl" w:eastAsia="es-ES_tradnl"/>
+              </w:rPr>
+              <w:t>Operación</w:t>
             </w:r>
           </w:p>
         </w:tc>
         <w:tc>
           <w:tcPr>
-            <w:tcW w:w="1788" w:type="dxa"/>
+            <w:tcW w:w="2308" w:type="dxa"/>
+            <w:gridSpan w:val="2"/>
             <w:tcBorders>
               <w:top w:val="single" w:sz="4" w:space="0" w:color="95B3D7"/>
               <w:left w:val="nil"/>
@@ -2472,7 +2564,7 @@
                 <w:color w:val="000000"/>
                 <w:sz w:val="20"/>
                 <w:szCs w:val="20"/>
-                <w:lang w:val="es-ES_tradnl" w:eastAsia="en-US"/>
+                <w:lang w:val="es-ES_tradnl" w:eastAsia="es-ES_tradnl"/>
               </w:rPr>
             </w:pPr>
             <w:r>
@@ -2481,20 +2573,21 @@
                 <w:color w:val="000000"/>
                 <w:sz w:val="20"/>
                 <w:szCs w:val="20"/>
-                <w:lang w:val="es-ES_tradnl" w:eastAsia="en-US"/>
-              </w:rPr>
-              <w:t>Es el catalogo que permite administrar a los alumnos. Se pueden hacer Altas, Bajas y Cambios.</w:t>
+                <w:lang w:val="es-ES_tradnl" w:eastAsia="es-ES_tradnl"/>
+              </w:rPr>
+              <w:t>Es la generación del ticket para su impresión.</w:t>
             </w:r>
           </w:p>
         </w:tc>
       </w:tr>
       <w:tr>
         <w:trPr>
-          <w:trHeight w:val="2400"/>
+          <w:trHeight w:val="2340"/>
         </w:trPr>
         <w:tc>
           <w:tcPr>
-            <w:tcW w:w="1483" w:type="dxa"/>
+            <w:tcW w:w="2328" w:type="dxa"/>
+            <w:gridSpan w:val="2"/>
             <w:tcBorders>
               <w:top w:val="single" w:sz="4" w:space="0" w:color="95B3D7"/>
               <w:left w:val="single" w:sz="4" w:space="0" w:color="95B3D7"/>
@@ -2512,7 +2605,7 @@
                 <w:color w:val="000000"/>
                 <w:sz w:val="20"/>
                 <w:szCs w:val="20"/>
-                <w:lang w:val="es-ES_tradnl" w:eastAsia="en-US"/>
+                <w:lang w:val="es-ES_tradnl" w:eastAsia="es-ES_tradnl"/>
               </w:rPr>
             </w:pPr>
             <w:r>
@@ -2521,15 +2614,16 @@
                 <w:color w:val="000000"/>
                 <w:sz w:val="20"/>
                 <w:szCs w:val="20"/>
-                <w:lang w:val="es-ES_tradnl" w:eastAsia="en-US"/>
-              </w:rPr>
-              <w:t>Catalogo de salidas - ABC</w:t>
+                <w:lang w:val="es-ES_tradnl" w:eastAsia="es-ES_tradnl"/>
+              </w:rPr>
+              <w:t>Búsqueda por No de parte, usuarios, alumnos, rango de fechas</w:t>
             </w:r>
           </w:p>
         </w:tc>
         <w:tc>
           <w:tcPr>
-            <w:tcW w:w="1308" w:type="dxa"/>
+            <w:tcW w:w="1468" w:type="dxa"/>
+            <w:gridSpan w:val="2"/>
             <w:tcBorders>
               <w:top w:val="single" w:sz="4" w:space="0" w:color="95B3D7"/>
               <w:left w:val="nil"/>
@@ -2547,7 +2641,7 @@
                 <w:color w:val="000000"/>
                 <w:sz w:val="20"/>
                 <w:szCs w:val="20"/>
-                <w:lang w:val="es-ES_tradnl" w:eastAsia="en-US"/>
+                <w:lang w:val="es-ES_tradnl" w:eastAsia="es-ES_tradnl"/>
               </w:rPr>
             </w:pPr>
             <w:r>
@@ -2556,15 +2650,16 @@
                 <w:color w:val="000000"/>
                 <w:sz w:val="20"/>
                 <w:szCs w:val="20"/>
-                <w:lang w:val="es-ES_tradnl" w:eastAsia="en-US"/>
-              </w:rPr>
-              <w:t>Catálogos</w:t>
+                <w:lang w:val="es-ES_tradnl" w:eastAsia="es-ES_tradnl"/>
+              </w:rPr>
+              <w:t>Operación</w:t>
             </w:r>
           </w:p>
         </w:tc>
         <w:tc>
           <w:tcPr>
-            <w:tcW w:w="1788" w:type="dxa"/>
+            <w:tcW w:w="2308" w:type="dxa"/>
+            <w:gridSpan w:val="2"/>
             <w:tcBorders>
               <w:top w:val="single" w:sz="4" w:space="0" w:color="95B3D7"/>
               <w:left w:val="nil"/>
@@ -2582,7 +2677,7 @@
                 <w:color w:val="000000"/>
                 <w:sz w:val="20"/>
                 <w:szCs w:val="20"/>
-                <w:lang w:val="es-ES_tradnl" w:eastAsia="en-US"/>
+                <w:lang w:val="es-ES_tradnl" w:eastAsia="es-ES_tradnl"/>
               </w:rPr>
             </w:pPr>
             <w:r>
@@ -2591,20 +2686,65 @@
                 <w:color w:val="000000"/>
                 <w:sz w:val="20"/>
                 <w:szCs w:val="20"/>
-                <w:lang w:val="es-ES_tradnl" w:eastAsia="en-US"/>
-              </w:rPr>
-              <w:t>Es el catalogo donde se pueden ver las salidas que se han realizado. Se pueden hacer  Salidas, modificarlas e impresión de los tickets.</w:t>
+                <w:lang w:val="es-ES_tradnl" w:eastAsia="es-ES_tradnl"/>
+              </w:rPr>
+              <w:t>Es una pantalla que permite realizar búsquedas por:</w:t>
+            </w:r>
+            <w:r>
+              <w:rPr>
+                <w:rFonts w:ascii="Arial" w:hAnsi="Arial" w:cs="Arial"/>
+                <w:color w:val="000000"/>
+                <w:sz w:val="20"/>
+                <w:szCs w:val="20"/>
+                <w:lang w:val="es-ES_tradnl" w:eastAsia="es-ES_tradnl"/>
+              </w:rPr>
+              <w:br/>
+              <w:t>a.- No. parte</w:t>
+            </w:r>
+            <w:r>
+              <w:rPr>
+                <w:rFonts w:ascii="Arial" w:hAnsi="Arial" w:cs="Arial"/>
+                <w:color w:val="000000"/>
+                <w:sz w:val="20"/>
+                <w:szCs w:val="20"/>
+                <w:lang w:val="es-ES_tradnl" w:eastAsia="es-ES_tradnl"/>
+              </w:rPr>
+              <w:br/>
+              <w:t>b.- Usuario</w:t>
+            </w:r>
+            <w:r>
+              <w:rPr>
+                <w:rFonts w:ascii="Arial" w:hAnsi="Arial" w:cs="Arial"/>
+                <w:color w:val="000000"/>
+                <w:sz w:val="20"/>
+                <w:szCs w:val="20"/>
+                <w:lang w:val="es-ES_tradnl" w:eastAsia="es-ES_tradnl"/>
+              </w:rPr>
+              <w:br/>
+              <w:t>c.- Alumno</w:t>
+            </w:r>
+            <w:r>
+              <w:rPr>
+                <w:rFonts w:ascii="Arial" w:hAnsi="Arial" w:cs="Arial"/>
+                <w:color w:val="000000"/>
+                <w:sz w:val="20"/>
+                <w:szCs w:val="20"/>
+                <w:lang w:val="es-ES_tradnl" w:eastAsia="es-ES_tradnl"/>
+              </w:rPr>
+              <w:br/>
+              <w:t>d.- Fechas</w:t>
             </w:r>
           </w:p>
         </w:tc>
       </w:tr>
       <w:tr>
         <w:trPr>
-          <w:trHeight w:val="1200"/>
+          <w:trHeight w:val="1300"/>
         </w:trPr>
         <w:tc>
           <w:tcPr>
-            <w:tcW w:w="1483" w:type="dxa"/>
+            <w:tcW w:w="2328" w:type="dxa"/>
+            <w:gridSpan w:val="2"/>
             <w:tcBorders>
               <w:top w:val="single" w:sz="4" w:space="0" w:color="95B3D7"/>
               <w:left w:val="single" w:sz="4" w:space="0" w:color="95B3D7"/>
@@ -2622,7 +2762,7 @@
                 <w:color w:val="000000"/>
                 <w:sz w:val="20"/>
                 <w:szCs w:val="20"/>
-                <w:lang w:val="es-ES_tradnl" w:eastAsia="en-US"/>
+                <w:lang w:val="es-ES_tradnl" w:eastAsia="es-ES_tradnl"/>
               </w:rPr>
             </w:pPr>
             <w:r>
@@ -2631,15 +2771,16 @@
                 <w:color w:val="000000"/>
                 <w:sz w:val="20"/>
                 <w:szCs w:val="20"/>
-                <w:lang w:val="es-ES_tradnl" w:eastAsia="en-US"/>
-              </w:rPr>
-              <w:t>Captura de Salida</w:t>
+                <w:lang w:val="es-ES_tradnl" w:eastAsia="es-ES_tradnl"/>
+              </w:rPr>
+              <w:t>Recibir vale de regreso</w:t>
             </w:r>
           </w:p>
         </w:tc>
         <w:tc>
           <w:tcPr>
-            <w:tcW w:w="1308" w:type="dxa"/>
+            <w:tcW w:w="1468" w:type="dxa"/>
+            <w:gridSpan w:val="2"/>
             <w:tcBorders>
               <w:top w:val="single" w:sz="4" w:space="0" w:color="95B3D7"/>
               <w:left w:val="nil"/>
@@ -2657,7 +2798,7 @@
                 <w:color w:val="000000"/>
                 <w:sz w:val="20"/>
                 <w:szCs w:val="20"/>
-                <w:lang w:val="es-ES_tradnl" w:eastAsia="en-US"/>
+                <w:lang w:val="es-ES_tradnl" w:eastAsia="es-ES_tradnl"/>
               </w:rPr>
             </w:pPr>
             <w:r>
@@ -2666,15 +2807,16 @@
                 <w:color w:val="000000"/>
                 <w:sz w:val="20"/>
                 <w:szCs w:val="20"/>
-                <w:lang w:val="es-ES_tradnl" w:eastAsia="en-US"/>
-              </w:rPr>
-              <w:t xml:space="preserve">Terminal </w:t>
+                <w:lang w:val="es-ES_tradnl" w:eastAsia="es-ES_tradnl"/>
+              </w:rPr>
+              <w:t>Operación</w:t>
             </w:r>
           </w:p>
         </w:tc>
         <w:tc>
           <w:tcPr>
-            <w:tcW w:w="1788" w:type="dxa"/>
+            <w:tcW w:w="2308" w:type="dxa"/>
+            <w:gridSpan w:val="2"/>
             <w:tcBorders>
               <w:top w:val="single" w:sz="4" w:space="0" w:color="95B3D7"/>
               <w:left w:val="nil"/>
@@ -2692,7 +2834,7 @@
                 <w:color w:val="000000"/>
                 <w:sz w:val="20"/>
                 <w:szCs w:val="20"/>
-                <w:lang w:val="es-ES_tradnl" w:eastAsia="en-US"/>
+                <w:lang w:val="es-ES_tradnl" w:eastAsia="es-ES_tradnl"/>
               </w:rPr>
             </w:pPr>
             <w:r>
@@ -2701,14 +2843,973 @@
                 <w:color w:val="000000"/>
                 <w:sz w:val="20"/>
                 <w:szCs w:val="20"/>
-                <w:lang w:val="es-ES_tradnl" w:eastAsia="en-US"/>
-              </w:rPr>
-              <w:t>Es la pantalla que permite realizar la captura desde la terminal de una salida</w:t>
+                <w:lang w:val="es-ES_tradnl" w:eastAsia="es-ES_tradnl"/>
+              </w:rPr>
+              <w:t>Es la pantalla que permite dar entrada nuevamente a la mercancía prestada.</w:t>
+            </w:r>
+          </w:p>
+        </w:tc>
+      </w:tr>
+      <w:tr>
+        <w:trPr>
+          <w:trHeight w:val="1300"/>
+        </w:trPr>
+        <w:tc>
+          <w:tcPr>
+            <w:tcW w:w="2328" w:type="dxa"/>
+            <w:gridSpan w:val="2"/>
+            <w:tcBorders>
+              <w:top w:val="single" w:sz="4" w:space="0" w:color="95B3D7"/>
+              <w:left w:val="single" w:sz="4" w:space="0" w:color="95B3D7"/>
+              <w:bottom w:val="single" w:sz="4" w:space="0" w:color="95B3D7"/>
+              <w:right w:val="nil"/>
+            </w:tcBorders>
+            <w:shd w:val="clear" w:color="auto" w:fill="auto"/>
+            <w:vAlign w:val="bottom"/>
+            <w:hideMark/>
+          </w:tcPr>
+          <w:p>
+            <w:pPr>
+              <w:rPr>
+                <w:rFonts w:ascii="Arial" w:hAnsi="Arial" w:cs="Arial"/>
+                <w:color w:val="000000"/>
+                <w:sz w:val="20"/>
+                <w:szCs w:val="20"/>
+                <w:lang w:val="es-ES_tradnl" w:eastAsia="es-ES_tradnl"/>
+              </w:rPr>
+            </w:pPr>
+            <w:r>
+              <w:rPr>
+                <w:rFonts w:ascii="Arial" w:hAnsi="Arial" w:cs="Arial"/>
+                <w:color w:val="000000"/>
+                <w:sz w:val="20"/>
+                <w:szCs w:val="20"/>
+                <w:lang w:val="es-ES_tradnl" w:eastAsia="es-ES_tradnl"/>
+              </w:rPr>
+              <w:t>Marcar vale manualmente como cerrado</w:t>
+            </w:r>
+          </w:p>
+        </w:tc>
+        <w:tc>
+          <w:tcPr>
+            <w:tcW w:w="1468" w:type="dxa"/>
+            <w:gridSpan w:val="2"/>
+            <w:tcBorders>
+              <w:top w:val="single" w:sz="4" w:space="0" w:color="95B3D7"/>
+              <w:left w:val="nil"/>
+              <w:bottom w:val="single" w:sz="4" w:space="0" w:color="95B3D7"/>
+              <w:right w:val="nil"/>
+            </w:tcBorders>
+            <w:shd w:val="clear" w:color="auto" w:fill="auto"/>
+            <w:vAlign w:val="bottom"/>
+            <w:hideMark/>
+          </w:tcPr>
+          <w:p>
+            <w:pPr>
+              <w:rPr>
+                <w:rFonts w:ascii="Arial" w:hAnsi="Arial" w:cs="Arial"/>
+                <w:color w:val="000000"/>
+                <w:sz w:val="20"/>
+                <w:szCs w:val="20"/>
+                <w:lang w:val="es-ES_tradnl" w:eastAsia="es-ES_tradnl"/>
+              </w:rPr>
+            </w:pPr>
+            <w:r>
+              <w:rPr>
+                <w:rFonts w:ascii="Arial" w:hAnsi="Arial" w:cs="Arial"/>
+                <w:color w:val="000000"/>
+                <w:sz w:val="20"/>
+                <w:szCs w:val="20"/>
+                <w:lang w:val="es-ES_tradnl" w:eastAsia="es-ES_tradnl"/>
+              </w:rPr>
+              <w:t>Operación</w:t>
+            </w:r>
+          </w:p>
+        </w:tc>
+        <w:tc>
+          <w:tcPr>
+            <w:tcW w:w="2308" w:type="dxa"/>
+            <w:gridSpan w:val="2"/>
+            <w:tcBorders>
+              <w:top w:val="single" w:sz="4" w:space="0" w:color="95B3D7"/>
+              <w:left w:val="nil"/>
+              <w:bottom w:val="single" w:sz="4" w:space="0" w:color="95B3D7"/>
+              <w:right w:val="single" w:sz="4" w:space="0" w:color="95B3D7"/>
+            </w:tcBorders>
+            <w:shd w:val="clear" w:color="auto" w:fill="auto"/>
+            <w:vAlign w:val="bottom"/>
+            <w:hideMark/>
+          </w:tcPr>
+          <w:p>
+            <w:pPr>
+              <w:rPr>
+                <w:rFonts w:ascii="Arial" w:hAnsi="Arial" w:cs="Arial"/>
+                <w:color w:val="000000"/>
+                <w:sz w:val="20"/>
+                <w:szCs w:val="20"/>
+                <w:lang w:val="es-ES_tradnl" w:eastAsia="es-ES_tradnl"/>
+              </w:rPr>
+            </w:pPr>
+            <w:r>
+              <w:rPr>
+                <w:rFonts w:ascii="Arial" w:hAnsi="Arial" w:cs="Arial"/>
+                <w:color w:val="000000"/>
+                <w:sz w:val="20"/>
+                <w:szCs w:val="20"/>
+                <w:lang w:val="es-ES_tradnl" w:eastAsia="es-ES_tradnl"/>
+              </w:rPr>
+              <w:t>Es la acción que permite marcar un vale como cerrado con algún estatus para cada no de parte.</w:t>
+            </w:r>
+          </w:p>
+        </w:tc>
+      </w:tr>
+      <w:tr>
+        <w:trPr>
+          <w:trHeight w:val="1820"/>
+        </w:trPr>
+        <w:tc>
+          <w:tcPr>
+            <w:tcW w:w="2328" w:type="dxa"/>
+            <w:gridSpan w:val="2"/>
+            <w:tcBorders>
+              <w:top w:val="single" w:sz="4" w:space="0" w:color="95B3D7"/>
+              <w:left w:val="single" w:sz="4" w:space="0" w:color="95B3D7"/>
+              <w:bottom w:val="single" w:sz="4" w:space="0" w:color="95B3D7"/>
+              <w:right w:val="nil"/>
+            </w:tcBorders>
+            <w:shd w:val="clear" w:color="DCE6F1" w:fill="DCE6F1"/>
+            <w:vAlign w:val="bottom"/>
+            <w:hideMark/>
+          </w:tcPr>
+          <w:p>
+            <w:pPr>
+              <w:rPr>
+                <w:rFonts w:ascii="Arial" w:hAnsi="Arial" w:cs="Arial"/>
+                <w:color w:val="000000"/>
+                <w:sz w:val="20"/>
+                <w:szCs w:val="20"/>
+                <w:lang w:val="es-ES_tradnl" w:eastAsia="es-ES_tradnl"/>
+              </w:rPr>
+            </w:pPr>
+            <w:r>
+              <w:rPr>
+                <w:rFonts w:ascii="Arial" w:hAnsi="Arial" w:cs="Arial"/>
+                <w:color w:val="000000"/>
+                <w:sz w:val="20"/>
+                <w:szCs w:val="20"/>
+                <w:lang w:val="es-ES_tradnl" w:eastAsia="es-ES_tradnl"/>
+              </w:rPr>
+              <w:t>Cat no de parte - ABC</w:t>
+            </w:r>
+          </w:p>
+        </w:tc>
+        <w:tc>
+          <w:tcPr>
+            <w:tcW w:w="1468" w:type="dxa"/>
+            <w:gridSpan w:val="2"/>
+            <w:tcBorders>
+              <w:top w:val="single" w:sz="4" w:space="0" w:color="95B3D7"/>
+              <w:left w:val="nil"/>
+              <w:bottom w:val="single" w:sz="4" w:space="0" w:color="95B3D7"/>
+              <w:right w:val="nil"/>
+            </w:tcBorders>
+            <w:shd w:val="clear" w:color="DCE6F1" w:fill="DCE6F1"/>
+            <w:vAlign w:val="bottom"/>
+            <w:hideMark/>
+          </w:tcPr>
+          <w:p>
+            <w:pPr>
+              <w:rPr>
+                <w:rFonts w:ascii="Arial" w:hAnsi="Arial" w:cs="Arial"/>
+                <w:color w:val="000000"/>
+                <w:sz w:val="20"/>
+                <w:szCs w:val="20"/>
+                <w:lang w:val="es-ES_tradnl" w:eastAsia="es-ES_tradnl"/>
+              </w:rPr>
+            </w:pPr>
+            <w:r>
+              <w:rPr>
+                <w:rFonts w:ascii="Arial" w:hAnsi="Arial" w:cs="Arial"/>
+                <w:color w:val="000000"/>
+                <w:sz w:val="20"/>
+                <w:szCs w:val="20"/>
+                <w:lang w:val="es-ES_tradnl" w:eastAsia="es-ES_tradnl"/>
+              </w:rPr>
+              <w:t>Inventarios</w:t>
+            </w:r>
+          </w:p>
+        </w:tc>
+        <w:tc>
+          <w:tcPr>
+            <w:tcW w:w="2308" w:type="dxa"/>
+            <w:gridSpan w:val="2"/>
+            <w:tcBorders>
+              <w:top w:val="single" w:sz="4" w:space="0" w:color="95B3D7"/>
+              <w:left w:val="nil"/>
+              <w:bottom w:val="single" w:sz="4" w:space="0" w:color="95B3D7"/>
+              <w:right w:val="single" w:sz="4" w:space="0" w:color="95B3D7"/>
+            </w:tcBorders>
+            <w:shd w:val="clear" w:color="DCE6F1" w:fill="DCE6F1"/>
+            <w:vAlign w:val="bottom"/>
+            <w:hideMark/>
+          </w:tcPr>
+          <w:p>
+            <w:pPr>
+              <w:rPr>
+                <w:rFonts w:ascii="Arial" w:hAnsi="Arial" w:cs="Arial"/>
+                <w:color w:val="000000"/>
+                <w:sz w:val="20"/>
+                <w:szCs w:val="20"/>
+                <w:lang w:val="es-ES_tradnl" w:eastAsia="es-ES_tradnl"/>
+              </w:rPr>
+            </w:pPr>
+            <w:r>
+              <w:rPr>
+                <w:rFonts w:ascii="Arial" w:hAnsi="Arial" w:cs="Arial"/>
+                <w:color w:val="000000"/>
+                <w:sz w:val="20"/>
+                <w:szCs w:val="20"/>
+                <w:lang w:val="es-ES_tradnl" w:eastAsia="es-ES_tradnl"/>
+              </w:rPr>
+              <w:t xml:space="preserve">Catalogo que permite administrar no de parte Las acciones que se pueden hacer son: </w:t>
+            </w:r>
+            <w:r>
+              <w:rPr>
+                <w:rFonts w:ascii="Arial" w:hAnsi="Arial" w:cs="Arial"/>
+                <w:color w:val="000000"/>
+                <w:sz w:val="20"/>
+                <w:szCs w:val="20"/>
+                <w:lang w:val="es-ES_tradnl" w:eastAsia="es-ES_tradnl"/>
+              </w:rPr>
+              <w:br/>
+              <w:t>a.- Crear</w:t>
+            </w:r>
+            <w:r>
+              <w:rPr>
+                <w:rFonts w:ascii="Arial" w:hAnsi="Arial" w:cs="Arial"/>
+                <w:color w:val="000000"/>
+                <w:sz w:val="20"/>
+                <w:szCs w:val="20"/>
+                <w:lang w:val="es-ES_tradnl" w:eastAsia="es-ES_tradnl"/>
+              </w:rPr>
+              <w:br/>
+              <w:t>b.- Modificar</w:t>
+            </w:r>
+            <w:r>
+              <w:rPr>
+                <w:rFonts w:ascii="Arial" w:hAnsi="Arial" w:cs="Arial"/>
+                <w:color w:val="000000"/>
+                <w:sz w:val="20"/>
+                <w:szCs w:val="20"/>
+                <w:lang w:val="es-ES_tradnl" w:eastAsia="es-ES_tradnl"/>
+              </w:rPr>
+              <w:br/>
+              <w:t>c.- Eliminar</w:t>
+            </w:r>
+          </w:p>
+        </w:tc>
+      </w:tr>
+      <w:tr>
+        <w:trPr>
+          <w:trHeight w:val="1300"/>
+        </w:trPr>
+        <w:tc>
+          <w:tcPr>
+            <w:tcW w:w="2328" w:type="dxa"/>
+            <w:gridSpan w:val="2"/>
+            <w:tcBorders>
+              <w:top w:val="single" w:sz="4" w:space="0" w:color="95B3D7"/>
+              <w:left w:val="single" w:sz="4" w:space="0" w:color="95B3D7"/>
+              <w:bottom w:val="single" w:sz="4" w:space="0" w:color="95B3D7"/>
+              <w:right w:val="nil"/>
+            </w:tcBorders>
+            <w:shd w:val="clear" w:color="auto" w:fill="auto"/>
+            <w:vAlign w:val="bottom"/>
+            <w:hideMark/>
+          </w:tcPr>
+          <w:p>
+            <w:pPr>
+              <w:rPr>
+                <w:rFonts w:ascii="Arial" w:hAnsi="Arial" w:cs="Arial"/>
+                <w:color w:val="000000"/>
+                <w:sz w:val="20"/>
+                <w:szCs w:val="20"/>
+                <w:lang w:val="es-ES_tradnl" w:eastAsia="es-ES_tradnl"/>
+              </w:rPr>
+            </w:pPr>
+            <w:r>
+              <w:rPr>
+                <w:rFonts w:ascii="Arial" w:hAnsi="Arial" w:cs="Arial"/>
+                <w:color w:val="000000"/>
+                <w:sz w:val="20"/>
+                <w:szCs w:val="20"/>
+                <w:lang w:val="es-ES_tradnl" w:eastAsia="es-ES_tradnl"/>
+              </w:rPr>
+              <w:t>Entrada Inventarios</w:t>
+            </w:r>
+          </w:p>
+        </w:tc>
+        <w:tc>
+          <w:tcPr>
+            <w:tcW w:w="1468" w:type="dxa"/>
+            <w:gridSpan w:val="2"/>
+            <w:tcBorders>
+              <w:top w:val="single" w:sz="4" w:space="0" w:color="95B3D7"/>
+              <w:left w:val="nil"/>
+              <w:bottom w:val="single" w:sz="4" w:space="0" w:color="95B3D7"/>
+              <w:right w:val="nil"/>
+            </w:tcBorders>
+            <w:shd w:val="clear" w:color="auto" w:fill="auto"/>
+            <w:vAlign w:val="bottom"/>
+            <w:hideMark/>
+          </w:tcPr>
+          <w:p>
+            <w:pPr>
+              <w:rPr>
+                <w:rFonts w:ascii="Arial" w:hAnsi="Arial" w:cs="Arial"/>
+                <w:color w:val="000000"/>
+                <w:sz w:val="20"/>
+                <w:szCs w:val="20"/>
+                <w:lang w:val="es-ES_tradnl" w:eastAsia="es-ES_tradnl"/>
+              </w:rPr>
+            </w:pPr>
+            <w:r>
+              <w:rPr>
+                <w:rFonts w:ascii="Arial" w:hAnsi="Arial" w:cs="Arial"/>
+                <w:color w:val="000000"/>
+                <w:sz w:val="20"/>
+                <w:szCs w:val="20"/>
+                <w:lang w:val="es-ES_tradnl" w:eastAsia="es-ES_tradnl"/>
+              </w:rPr>
+              <w:t>Inventarios</w:t>
+            </w:r>
+          </w:p>
+        </w:tc>
+        <w:tc>
+          <w:tcPr>
+            <w:tcW w:w="2308" w:type="dxa"/>
+            <w:gridSpan w:val="2"/>
+            <w:tcBorders>
+              <w:top w:val="single" w:sz="4" w:space="0" w:color="95B3D7"/>
+              <w:left w:val="nil"/>
+              <w:bottom w:val="single" w:sz="4" w:space="0" w:color="95B3D7"/>
+              <w:right w:val="single" w:sz="4" w:space="0" w:color="95B3D7"/>
+            </w:tcBorders>
+            <w:shd w:val="clear" w:color="auto" w:fill="auto"/>
+            <w:vAlign w:val="bottom"/>
+            <w:hideMark/>
+          </w:tcPr>
+          <w:p>
+            <w:pPr>
+              <w:rPr>
+                <w:rFonts w:ascii="Arial" w:hAnsi="Arial" w:cs="Arial"/>
+                <w:color w:val="000000"/>
+                <w:sz w:val="20"/>
+                <w:szCs w:val="20"/>
+                <w:lang w:val="es-ES_tradnl" w:eastAsia="es-ES_tradnl"/>
+              </w:rPr>
+            </w:pPr>
+            <w:r>
+              <w:rPr>
+                <w:rFonts w:ascii="Arial" w:hAnsi="Arial" w:cs="Arial"/>
+                <w:color w:val="000000"/>
+                <w:sz w:val="20"/>
+                <w:szCs w:val="20"/>
+                <w:lang w:val="es-ES_tradnl" w:eastAsia="es-ES_tradnl"/>
+              </w:rPr>
+              <w:t>Es la pantalla que permite dar entrada la mercancía que llega para que ésta quede lista para su préstamo.</w:t>
+            </w:r>
+          </w:p>
+        </w:tc>
+      </w:tr>
+      <w:tr>
+        <w:trPr>
+          <w:trHeight w:val="1040"/>
+        </w:trPr>
+        <w:tc>
+          <w:tcPr>
+            <w:tcW w:w="2328" w:type="dxa"/>
+            <w:gridSpan w:val="2"/>
+            <w:tcBorders>
+              <w:top w:val="single" w:sz="4" w:space="0" w:color="95B3D7"/>
+              <w:left w:val="single" w:sz="4" w:space="0" w:color="95B3D7"/>
+              <w:bottom w:val="single" w:sz="4" w:space="0" w:color="95B3D7"/>
+              <w:right w:val="nil"/>
+            </w:tcBorders>
+            <w:shd w:val="clear" w:color="DCE6F1" w:fill="DCE6F1"/>
+            <w:vAlign w:val="bottom"/>
+            <w:hideMark/>
+          </w:tcPr>
+          <w:p>
+            <w:pPr>
+              <w:rPr>
+                <w:rFonts w:ascii="Arial" w:hAnsi="Arial" w:cs="Arial"/>
+                <w:color w:val="000000"/>
+                <w:sz w:val="20"/>
+                <w:szCs w:val="20"/>
+                <w:lang w:val="es-ES_tradnl" w:eastAsia="es-ES_tradnl"/>
+              </w:rPr>
+            </w:pPr>
+            <w:r>
+              <w:rPr>
+                <w:rFonts w:ascii="Arial" w:hAnsi="Arial" w:cs="Arial"/>
+                <w:color w:val="000000"/>
+                <w:sz w:val="20"/>
+                <w:szCs w:val="20"/>
+                <w:lang w:val="es-ES_tradnl" w:eastAsia="es-ES_tradnl"/>
+              </w:rPr>
+              <w:t>Salida inventarios</w:t>
+            </w:r>
+          </w:p>
+        </w:tc>
+        <w:tc>
+          <w:tcPr>
+            <w:tcW w:w="1468" w:type="dxa"/>
+            <w:gridSpan w:val="2"/>
+            <w:tcBorders>
+              <w:top w:val="single" w:sz="4" w:space="0" w:color="95B3D7"/>
+              <w:left w:val="nil"/>
+              <w:bottom w:val="single" w:sz="4" w:space="0" w:color="95B3D7"/>
+              <w:right w:val="nil"/>
+            </w:tcBorders>
+            <w:shd w:val="clear" w:color="DCE6F1" w:fill="DCE6F1"/>
+            <w:vAlign w:val="bottom"/>
+            <w:hideMark/>
+          </w:tcPr>
+          <w:p>
+            <w:pPr>
+              <w:rPr>
+                <w:rFonts w:ascii="Arial" w:hAnsi="Arial" w:cs="Arial"/>
+                <w:color w:val="000000"/>
+                <w:sz w:val="20"/>
+                <w:szCs w:val="20"/>
+                <w:lang w:val="es-ES_tradnl" w:eastAsia="es-ES_tradnl"/>
+              </w:rPr>
+            </w:pPr>
+            <w:r>
+              <w:rPr>
+                <w:rFonts w:ascii="Arial" w:hAnsi="Arial" w:cs="Arial"/>
+                <w:color w:val="000000"/>
+                <w:sz w:val="20"/>
+                <w:szCs w:val="20"/>
+                <w:lang w:val="es-ES_tradnl" w:eastAsia="es-ES_tradnl"/>
+              </w:rPr>
+              <w:t>Inventarios</w:t>
+            </w:r>
+          </w:p>
+        </w:tc>
+        <w:tc>
+          <w:tcPr>
+            <w:tcW w:w="2308" w:type="dxa"/>
+            <w:gridSpan w:val="2"/>
+            <w:tcBorders>
+              <w:top w:val="single" w:sz="4" w:space="0" w:color="95B3D7"/>
+              <w:left w:val="nil"/>
+              <w:bottom w:val="single" w:sz="4" w:space="0" w:color="95B3D7"/>
+              <w:right w:val="single" w:sz="4" w:space="0" w:color="95B3D7"/>
+            </w:tcBorders>
+            <w:shd w:val="clear" w:color="DCE6F1" w:fill="DCE6F1"/>
+            <w:vAlign w:val="bottom"/>
+            <w:hideMark/>
+          </w:tcPr>
+          <w:p>
+            <w:pPr>
+              <w:rPr>
+                <w:rFonts w:ascii="Arial" w:hAnsi="Arial" w:cs="Arial"/>
+                <w:color w:val="000000"/>
+                <w:sz w:val="20"/>
+                <w:szCs w:val="20"/>
+                <w:lang w:val="es-ES_tradnl" w:eastAsia="es-ES_tradnl"/>
+              </w:rPr>
+            </w:pPr>
+            <w:r>
+              <w:rPr>
+                <w:rFonts w:ascii="Arial" w:hAnsi="Arial" w:cs="Arial"/>
+                <w:color w:val="000000"/>
+                <w:sz w:val="20"/>
+                <w:szCs w:val="20"/>
+                <w:lang w:val="es-ES_tradnl" w:eastAsia="es-ES_tradnl"/>
+              </w:rPr>
+              <w:t>Es la pantalla que permite sacar mercancía del inventario.</w:t>
+            </w:r>
+          </w:p>
+        </w:tc>
+      </w:tr>
+      <w:tr>
+        <w:trPr>
+          <w:trHeight w:val="780"/>
+        </w:trPr>
+        <w:tc>
+          <w:tcPr>
+            <w:tcW w:w="2328" w:type="dxa"/>
+            <w:gridSpan w:val="2"/>
+            <w:tcBorders>
+              <w:top w:val="single" w:sz="4" w:space="0" w:color="95B3D7"/>
+              <w:left w:val="single" w:sz="4" w:space="0" w:color="95B3D7"/>
+              <w:bottom w:val="single" w:sz="4" w:space="0" w:color="95B3D7"/>
+              <w:right w:val="nil"/>
+            </w:tcBorders>
+            <w:shd w:val="clear" w:color="auto" w:fill="auto"/>
+            <w:vAlign w:val="bottom"/>
+            <w:hideMark/>
+          </w:tcPr>
+          <w:p>
+            <w:pPr>
+              <w:rPr>
+                <w:rFonts w:ascii="Arial" w:hAnsi="Arial" w:cs="Arial"/>
+                <w:color w:val="000000"/>
+                <w:sz w:val="20"/>
+                <w:szCs w:val="20"/>
+                <w:lang w:val="es-ES_tradnl" w:eastAsia="es-ES_tradnl"/>
+              </w:rPr>
+            </w:pPr>
+            <w:r>
+              <w:rPr>
+                <w:rFonts w:ascii="Arial" w:hAnsi="Arial" w:cs="Arial"/>
+                <w:color w:val="000000"/>
+                <w:sz w:val="20"/>
+                <w:szCs w:val="20"/>
+                <w:lang w:val="es-ES_tradnl" w:eastAsia="es-ES_tradnl"/>
+              </w:rPr>
+              <w:t>Estatus de no de parte</w:t>
+            </w:r>
+          </w:p>
+        </w:tc>
+        <w:tc>
+          <w:tcPr>
+            <w:tcW w:w="1468" w:type="dxa"/>
+            <w:gridSpan w:val="2"/>
+            <w:tcBorders>
+              <w:top w:val="single" w:sz="4" w:space="0" w:color="95B3D7"/>
+              <w:left w:val="nil"/>
+              <w:bottom w:val="single" w:sz="4" w:space="0" w:color="95B3D7"/>
+              <w:right w:val="nil"/>
+            </w:tcBorders>
+            <w:shd w:val="clear" w:color="auto" w:fill="auto"/>
+            <w:vAlign w:val="bottom"/>
+            <w:hideMark/>
+          </w:tcPr>
+          <w:p>
+            <w:pPr>
+              <w:rPr>
+                <w:rFonts w:ascii="Arial" w:hAnsi="Arial" w:cs="Arial"/>
+                <w:color w:val="000000"/>
+                <w:sz w:val="20"/>
+                <w:szCs w:val="20"/>
+                <w:lang w:val="es-ES_tradnl" w:eastAsia="es-ES_tradnl"/>
+              </w:rPr>
+            </w:pPr>
+            <w:r>
+              <w:rPr>
+                <w:rFonts w:ascii="Arial" w:hAnsi="Arial" w:cs="Arial"/>
+                <w:color w:val="000000"/>
+                <w:sz w:val="20"/>
+                <w:szCs w:val="20"/>
+                <w:lang w:val="es-ES_tradnl" w:eastAsia="es-ES_tradnl"/>
+              </w:rPr>
+              <w:t>Catálogos</w:t>
+            </w:r>
+          </w:p>
+        </w:tc>
+        <w:tc>
+          <w:tcPr>
+            <w:tcW w:w="2308" w:type="dxa"/>
+            <w:gridSpan w:val="2"/>
+            <w:tcBorders>
+              <w:top w:val="single" w:sz="4" w:space="0" w:color="95B3D7"/>
+              <w:left w:val="nil"/>
+              <w:bottom w:val="single" w:sz="4" w:space="0" w:color="95B3D7"/>
+              <w:right w:val="single" w:sz="4" w:space="0" w:color="95B3D7"/>
+            </w:tcBorders>
+            <w:shd w:val="clear" w:color="auto" w:fill="auto"/>
+            <w:vAlign w:val="bottom"/>
+            <w:hideMark/>
+          </w:tcPr>
+          <w:p>
+            <w:pPr>
+              <w:rPr>
+                <w:rFonts w:ascii="Arial" w:hAnsi="Arial" w:cs="Arial"/>
+                <w:color w:val="000000"/>
+                <w:sz w:val="20"/>
+                <w:szCs w:val="20"/>
+                <w:lang w:val="es-ES_tradnl" w:eastAsia="es-ES_tradnl"/>
+              </w:rPr>
+            </w:pPr>
+            <w:r>
+              <w:rPr>
+                <w:rFonts w:ascii="Arial" w:hAnsi="Arial" w:cs="Arial"/>
+                <w:color w:val="000000"/>
+                <w:sz w:val="20"/>
+                <w:szCs w:val="20"/>
+                <w:lang w:val="es-ES_tradnl" w:eastAsia="es-ES_tradnl"/>
+              </w:rPr>
+              <w:t>Son los diferentes estatus para los pedidos y los no de parte.</w:t>
+            </w:r>
+          </w:p>
+        </w:tc>
+      </w:tr>
+      <w:tr>
+        <w:trPr>
+          <w:trHeight w:val="1300"/>
+        </w:trPr>
+        <w:tc>
+          <w:tcPr>
+            <w:tcW w:w="2328" w:type="dxa"/>
+            <w:gridSpan w:val="2"/>
+            <w:tcBorders>
+              <w:top w:val="single" w:sz="4" w:space="0" w:color="95B3D7"/>
+              <w:left w:val="single" w:sz="4" w:space="0" w:color="95B3D7"/>
+              <w:bottom w:val="single" w:sz="4" w:space="0" w:color="95B3D7"/>
+              <w:right w:val="nil"/>
+            </w:tcBorders>
+            <w:shd w:val="clear" w:color="DCE6F1" w:fill="DCE6F1"/>
+            <w:vAlign w:val="bottom"/>
+            <w:hideMark/>
+          </w:tcPr>
+          <w:p>
+            <w:pPr>
+              <w:rPr>
+                <w:rFonts w:ascii="Arial" w:hAnsi="Arial" w:cs="Arial"/>
+                <w:color w:val="000000"/>
+                <w:sz w:val="20"/>
+                <w:szCs w:val="20"/>
+                <w:lang w:val="es-ES_tradnl" w:eastAsia="es-ES_tradnl"/>
+              </w:rPr>
+            </w:pPr>
+            <w:r>
+              <w:rPr>
+                <w:rFonts w:ascii="Arial" w:hAnsi="Arial" w:cs="Arial"/>
+                <w:color w:val="000000"/>
+                <w:sz w:val="20"/>
+                <w:szCs w:val="20"/>
+                <w:lang w:val="es-ES_tradnl" w:eastAsia="es-ES_tradnl"/>
+              </w:rPr>
+              <w:t>Carga inicial de inventario</w:t>
+            </w:r>
+          </w:p>
+        </w:tc>
+        <w:tc>
+          <w:tcPr>
+            <w:tcW w:w="1468" w:type="dxa"/>
+            <w:gridSpan w:val="2"/>
+            <w:tcBorders>
+              <w:top w:val="single" w:sz="4" w:space="0" w:color="95B3D7"/>
+              <w:left w:val="nil"/>
+              <w:bottom w:val="single" w:sz="4" w:space="0" w:color="95B3D7"/>
+              <w:right w:val="nil"/>
+            </w:tcBorders>
+            <w:shd w:val="clear" w:color="DCE6F1" w:fill="DCE6F1"/>
+            <w:vAlign w:val="bottom"/>
+            <w:hideMark/>
+          </w:tcPr>
+          <w:p>
+            <w:pPr>
+              <w:rPr>
+                <w:rFonts w:ascii="Arial" w:hAnsi="Arial" w:cs="Arial"/>
+                <w:color w:val="000000"/>
+                <w:sz w:val="20"/>
+                <w:szCs w:val="20"/>
+                <w:lang w:val="es-ES_tradnl" w:eastAsia="es-ES_tradnl"/>
+              </w:rPr>
+            </w:pPr>
+            <w:r>
+              <w:rPr>
+                <w:rFonts w:ascii="Arial" w:hAnsi="Arial" w:cs="Arial"/>
+                <w:color w:val="000000"/>
+                <w:sz w:val="20"/>
+                <w:szCs w:val="20"/>
+                <w:lang w:val="es-ES_tradnl" w:eastAsia="es-ES_tradnl"/>
+              </w:rPr>
+              <w:t>Configuración única</w:t>
+            </w:r>
+          </w:p>
+        </w:tc>
+        <w:tc>
+          <w:tcPr>
+            <w:tcW w:w="2308" w:type="dxa"/>
+            <w:gridSpan w:val="2"/>
+            <w:tcBorders>
+              <w:top w:val="single" w:sz="4" w:space="0" w:color="95B3D7"/>
+              <w:left w:val="nil"/>
+              <w:bottom w:val="single" w:sz="4" w:space="0" w:color="95B3D7"/>
+              <w:right w:val="single" w:sz="4" w:space="0" w:color="95B3D7"/>
+            </w:tcBorders>
+            <w:shd w:val="clear" w:color="DCE6F1" w:fill="DCE6F1"/>
+            <w:vAlign w:val="bottom"/>
+            <w:hideMark/>
+          </w:tcPr>
+          <w:p>
+            <w:pPr>
+              <w:rPr>
+                <w:rFonts w:ascii="Arial" w:hAnsi="Arial" w:cs="Arial"/>
+                <w:color w:val="000000"/>
+                <w:sz w:val="20"/>
+                <w:szCs w:val="20"/>
+                <w:lang w:val="es-ES_tradnl" w:eastAsia="es-ES_tradnl"/>
+              </w:rPr>
+            </w:pPr>
+            <w:r>
+              <w:rPr>
+                <w:rFonts w:ascii="Arial" w:hAnsi="Arial" w:cs="Arial"/>
+                <w:color w:val="000000"/>
+                <w:sz w:val="20"/>
+                <w:szCs w:val="20"/>
+                <w:lang w:val="es-ES_tradnl" w:eastAsia="es-ES_tradnl"/>
+              </w:rPr>
+              <w:t>Es la actividad que permite cargar el inventario para que la aplicación pueda usarse por 1a vez</w:t>
+            </w:r>
+          </w:p>
+        </w:tc>
+      </w:tr>
+      <w:tr>
+        <w:trPr>
+          <w:trHeight w:val="1300"/>
+        </w:trPr>
+        <w:tc>
+          <w:tcPr>
+            <w:tcW w:w="2328" w:type="dxa"/>
+            <w:gridSpan w:val="2"/>
+            <w:tcBorders>
+              <w:top w:val="single" w:sz="4" w:space="0" w:color="95B3D7"/>
+              <w:left w:val="single" w:sz="4" w:space="0" w:color="95B3D7"/>
+              <w:bottom w:val="single" w:sz="4" w:space="0" w:color="95B3D7"/>
+              <w:right w:val="nil"/>
+            </w:tcBorders>
+            <w:shd w:val="clear" w:color="DCE6F1" w:fill="DCE6F1"/>
+            <w:vAlign w:val="bottom"/>
+          </w:tcPr>
+          <w:p>
+            <w:pPr>
+              <w:rPr>
+                <w:rFonts w:ascii="Arial" w:hAnsi="Arial" w:cs="Arial"/>
+                <w:color w:val="000000"/>
+                <w:sz w:val="20"/>
+                <w:szCs w:val="20"/>
+                <w:lang w:val="es-ES_tradnl" w:eastAsia="es-ES_tradnl"/>
+              </w:rPr>
+            </w:pPr>
+            <w:r>
+              <w:rPr>
+                <w:rFonts w:ascii="Arial" w:hAnsi="Arial" w:cs="Arial"/>
+                <w:color w:val="000000"/>
+                <w:sz w:val="20"/>
+                <w:szCs w:val="20"/>
+                <w:lang w:val="es-ES_tradnl" w:eastAsia="es-ES_tradnl"/>
+              </w:rPr>
+              <w:t>Expiración de vale</w:t>
+            </w:r>
+          </w:p>
+        </w:tc>
+        <w:tc>
+          <w:tcPr>
+            <w:tcW w:w="1468" w:type="dxa"/>
+            <w:gridSpan w:val="2"/>
+            <w:tcBorders>
+              <w:top w:val="single" w:sz="4" w:space="0" w:color="95B3D7"/>
+              <w:left w:val="nil"/>
+              <w:bottom w:val="single" w:sz="4" w:space="0" w:color="95B3D7"/>
+              <w:right w:val="nil"/>
+            </w:tcBorders>
+            <w:shd w:val="clear" w:color="DCE6F1" w:fill="DCE6F1"/>
+            <w:vAlign w:val="bottom"/>
+          </w:tcPr>
+          <w:p>
+            <w:pPr>
+              <w:rPr>
+                <w:rFonts w:ascii="Arial" w:hAnsi="Arial" w:cs="Arial"/>
+                <w:color w:val="000000"/>
+                <w:sz w:val="20"/>
+                <w:szCs w:val="20"/>
+                <w:lang w:val="es-ES_tradnl" w:eastAsia="es-ES_tradnl"/>
+              </w:rPr>
+            </w:pPr>
+            <w:r>
+              <w:rPr>
+                <w:rFonts w:ascii="Arial" w:hAnsi="Arial" w:cs="Arial"/>
+                <w:color w:val="000000"/>
+                <w:sz w:val="20"/>
+                <w:szCs w:val="20"/>
+                <w:lang w:val="es-ES_tradnl" w:eastAsia="es-ES_tradnl"/>
+              </w:rPr>
+              <w:t>Operación</w:t>
+            </w:r>
+          </w:p>
+        </w:tc>
+        <w:tc>
+          <w:tcPr>
+            <w:tcW w:w="2308" w:type="dxa"/>
+            <w:gridSpan w:val="2"/>
+            <w:tcBorders>
+              <w:top w:val="single" w:sz="4" w:space="0" w:color="95B3D7"/>
+              <w:left w:val="nil"/>
+              <w:bottom w:val="single" w:sz="4" w:space="0" w:color="95B3D7"/>
+              <w:right w:val="single" w:sz="4" w:space="0" w:color="95B3D7"/>
+            </w:tcBorders>
+            <w:shd w:val="clear" w:color="DCE6F1" w:fill="DCE6F1"/>
+            <w:vAlign w:val="bottom"/>
+          </w:tcPr>
+          <w:p>
+            <w:pPr>
+              <w:rPr>
+                <w:rFonts w:ascii="Arial" w:hAnsi="Arial" w:cs="Arial"/>
+                <w:color w:val="000000"/>
+                <w:sz w:val="20"/>
+                <w:szCs w:val="20"/>
+                <w:lang w:val="es-ES_tradnl" w:eastAsia="es-ES_tradnl"/>
+              </w:rPr>
+            </w:pPr>
+            <w:r>
+              <w:rPr>
+                <w:rFonts w:ascii="Arial" w:hAnsi="Arial" w:cs="Arial"/>
+                <w:color w:val="000000"/>
+                <w:sz w:val="20"/>
+                <w:szCs w:val="20"/>
+                <w:lang w:val="es-ES_tradnl" w:eastAsia="es-ES_tradnl"/>
+              </w:rPr>
+              <w:t>Es la funcionalidad que dará de baja automáticamente todos los vales que tengan N cantidad de tiempo sin surtirse</w:t>
+            </w:r>
+          </w:p>
+        </w:tc>
+      </w:tr>
+      <w:tr>
+        <w:trPr>
+          <w:gridAfter w:val="1"/>
+          <w:wAfter w:w="24" w:type="dxa"/>
+          <w:trHeight w:val="1300"/>
+        </w:trPr>
+        <w:tc>
+          <w:tcPr>
+            <w:tcW w:w="2320" w:type="dxa"/>
+            <w:tcBorders>
+              <w:top w:val="single" w:sz="4" w:space="0" w:color="95B3D7"/>
+              <w:left w:val="single" w:sz="4" w:space="0" w:color="95B3D7"/>
+              <w:bottom w:val="single" w:sz="4" w:space="0" w:color="95B3D7"/>
+              <w:right w:val="nil"/>
+            </w:tcBorders>
+            <w:shd w:val="clear" w:color="DCE6F1" w:fill="DCE6F1"/>
+            <w:vAlign w:val="bottom"/>
+            <w:hideMark/>
+          </w:tcPr>
+          <w:p>
+            <w:pPr>
+              <w:rPr>
+                <w:rFonts w:ascii="Arial" w:hAnsi="Arial" w:cs="Arial"/>
+                <w:color w:val="000000"/>
+                <w:sz w:val="20"/>
+                <w:szCs w:val="20"/>
+                <w:lang w:val="es-ES_tradnl" w:eastAsia="es-ES_tradnl"/>
+              </w:rPr>
+            </w:pPr>
+            <w:r>
+              <w:rPr>
+                <w:rFonts w:ascii="Arial" w:hAnsi="Arial" w:cs="Arial"/>
+                <w:color w:val="000000"/>
+                <w:sz w:val="20"/>
+                <w:szCs w:val="20"/>
+              </w:rPr>
+              <w:t xml:space="preserve">Carga alumnos a </w:t>
+            </w:r>
+            <w:r>
+              <w:rPr>
+                <w:rFonts w:ascii="Arial" w:hAnsi="Arial" w:cs="Arial"/>
+                <w:color w:val="000000"/>
+                <w:sz w:val="20"/>
+                <w:szCs w:val="20"/>
+              </w:rPr>
+              <w:t>través</w:t>
+            </w:r>
+            <w:r>
+              <w:rPr>
+                <w:rFonts w:ascii="Arial" w:hAnsi="Arial" w:cs="Arial"/>
+                <w:color w:val="000000"/>
+                <w:sz w:val="20"/>
+                <w:szCs w:val="20"/>
+              </w:rPr>
+              <w:t xml:space="preserve"> de archivo de texto</w:t>
+            </w:r>
+          </w:p>
+        </w:tc>
+        <w:tc>
+          <w:tcPr>
+            <w:tcW w:w="1460" w:type="dxa"/>
+            <w:gridSpan w:val="2"/>
+            <w:tcBorders>
+              <w:top w:val="single" w:sz="4" w:space="0" w:color="95B3D7"/>
+              <w:left w:val="nil"/>
+              <w:bottom w:val="single" w:sz="4" w:space="0" w:color="95B3D7"/>
+              <w:right w:val="nil"/>
+            </w:tcBorders>
+            <w:shd w:val="clear" w:color="DCE6F1" w:fill="DCE6F1"/>
+            <w:vAlign w:val="bottom"/>
+            <w:hideMark/>
+          </w:tcPr>
+          <w:p>
+            <w:pPr>
+              <w:rPr>
+                <w:rFonts w:ascii="Arial" w:hAnsi="Arial" w:cs="Arial"/>
+                <w:color w:val="000000"/>
+                <w:sz w:val="20"/>
+                <w:szCs w:val="20"/>
+              </w:rPr>
+            </w:pPr>
+            <w:r>
+              <w:rPr>
+                <w:rFonts w:ascii="Arial" w:hAnsi="Arial" w:cs="Arial"/>
+                <w:color w:val="000000"/>
+                <w:sz w:val="20"/>
+                <w:szCs w:val="20"/>
+              </w:rPr>
+              <w:t>Configuración</w:t>
+            </w:r>
+          </w:p>
+        </w:tc>
+        <w:tc>
+          <w:tcPr>
+            <w:tcW w:w="2300" w:type="dxa"/>
+            <w:gridSpan w:val="2"/>
+            <w:tcBorders>
+              <w:top w:val="single" w:sz="4" w:space="0" w:color="95B3D7"/>
+              <w:left w:val="nil"/>
+              <w:bottom w:val="single" w:sz="4" w:space="0" w:color="95B3D7"/>
+              <w:right w:val="single" w:sz="4" w:space="0" w:color="95B3D7"/>
+            </w:tcBorders>
+            <w:shd w:val="clear" w:color="DCE6F1" w:fill="DCE6F1"/>
+            <w:vAlign w:val="bottom"/>
+            <w:hideMark/>
+          </w:tcPr>
+          <w:p>
+            <w:pPr>
+              <w:rPr>
+                <w:rFonts w:ascii="Arial" w:hAnsi="Arial" w:cs="Arial"/>
+                <w:color w:val="000000"/>
+                <w:sz w:val="20"/>
+                <w:szCs w:val="20"/>
+              </w:rPr>
+            </w:pPr>
+            <w:r>
+              <w:rPr>
+                <w:rFonts w:ascii="Arial" w:hAnsi="Arial" w:cs="Arial"/>
+                <w:color w:val="000000"/>
+                <w:sz w:val="20"/>
+                <w:szCs w:val="20"/>
+              </w:rPr>
+              <w:t>Esta funcionalidad permite cargar al sistema a partir de un archivo de texto el catálogo de alumnos.</w:t>
             </w:r>
           </w:p>
         </w:tc>
       </w:tr>
     </w:tbl>
+    <w:p>
+      <w:pPr>
+        <w:pStyle w:val="TableMedium"/>
+        <w:jc w:val="both"/>
+        <w:rPr>
+          <w:rFonts w:ascii="Century Gothic" w:hAnsi="Century Gothic"/>
+          <w:sz w:val="20"/>
+          <w:lang w:val="es-ES_tradnl"/>
+        </w:rPr>
+      </w:pPr>
+    </w:p>
     <w:p>
       <w:pPr>
         <w:pStyle w:val="TableMedium"/>
@@ -3410,7 +4511,7 @@
           <w:color w:val="000000"/>
           <w:sz w:val="20"/>
           <w:szCs w:val="20"/>
-          <w:lang w:val="en-US" w:eastAsia="en-US"/>
+          <w:lang w:val="es-ES_tradnl" w:eastAsia="es-ES_tradnl"/>
         </w:rPr>
         <mc:AlternateContent>
           <mc:Choice Requires="wps">
@@ -3452,7 +4553,7 @@
                         </a:ln>
                         <a:extLst>
                           <a:ext uri="{91240B29-F687-4f45-9708-019B960494DF}">
-                            <a14:hiddenLine xmlns:a14="http://schemas.microsoft.com/office/drawing/2010/main" w="9525">
+                            <a14:hiddenLine xmlns="" xmlns:o="urn:schemas-microsoft-com:office:office" xmlns:v="urn:schemas-microsoft-com:vml" xmlns:w10="urn:schemas-microsoft-com:office:word" xmlns:w="http://schemas.openxmlformats.org/wordprocessingml/2006/main" xmlns:a14="http://schemas.microsoft.com/office/drawing/2010/main" w="9525">
                               <a:solidFill>
                                 <a:srgbClr val="000000"/>
                               </a:solidFill>
@@ -3495,7 +4596,7 @@
           <w:color w:val="FF0000"/>
           <w:sz w:val="20"/>
           <w:szCs w:val="20"/>
-          <w:lang w:val="en-US" w:eastAsia="en-US"/>
+          <w:lang w:val="es-ES_tradnl" w:eastAsia="es-ES_tradnl"/>
         </w:rPr>
         <mc:AlternateContent>
           <mc:Choice Requires="wps">
@@ -3537,7 +4638,7 @@
                         </a:ln>
                         <a:extLst>
                           <a:ext uri="{91240B29-F687-4f45-9708-019B960494DF}">
-                            <a14:hiddenLine xmlns:a14="http://schemas.microsoft.com/office/drawing/2010/main" w="9525">
+                            <a14:hiddenLine xmlns="" xmlns:o="urn:schemas-microsoft-com:office:office" xmlns:v="urn:schemas-microsoft-com:vml" xmlns:w10="urn:schemas-microsoft-com:office:word" xmlns:w="http://schemas.openxmlformats.org/wordprocessingml/2006/main" xmlns:a14="http://schemas.microsoft.com/office/drawing/2010/main" w="9525">
                               <a:solidFill>
                                 <a:srgbClr val="000000"/>
                               </a:solidFill>
@@ -3580,7 +4681,7 @@
           <w:color w:val="000000"/>
           <w:sz w:val="20"/>
           <w:szCs w:val="20"/>
-          <w:lang w:val="en-US" w:eastAsia="en-US"/>
+          <w:lang w:val="es-ES_tradnl" w:eastAsia="es-ES_tradnl"/>
         </w:rPr>
         <mc:AlternateContent>
           <mc:Choice Requires="wps">
@@ -3593,7 +4694,7 @@
                 <wp:positionV relativeFrom="paragraph">
                   <wp:posOffset>1777365</wp:posOffset>
                 </wp:positionV>
-                <wp:extent cx="2266315" cy="1648460"/>
+                <wp:extent cx="2266315" cy="1804035"/>
                 <wp:effectExtent l="0" t="0" r="0" b="1270"/>
                 <wp:wrapNone/>
                 <wp:docPr id="2" name="Text Box 4"/>
@@ -3609,7 +4710,7 @@
                       <wps:spPr bwMode="auto">
                         <a:xfrm>
                           <a:off x="0" y="0"/>
-                          <a:ext cx="2266315" cy="1648460"/>
+                          <a:ext cx="2266315" cy="1804035"/>
                         </a:xfrm>
                         <a:prstGeom prst="rect">
                           <a:avLst/>
@@ -3622,7 +4723,7 @@
                         </a:ln>
                         <a:extLst>
                           <a:ext uri="{91240B29-F687-4f45-9708-019B960494DF}">
-                            <a14:hiddenLine xmlns:a14="http://schemas.microsoft.com/office/drawing/2010/main" w="9525">
+                            <a14:hiddenLine xmlns="" xmlns:o="urn:schemas-microsoft-com:office:office" xmlns:v="urn:schemas-microsoft-com:vml" xmlns:w10="urn:schemas-microsoft-com:office:word" xmlns:w="http://schemas.openxmlformats.org/wordprocessingml/2006/main" xmlns:a14="http://schemas.microsoft.com/office/drawing/2010/main" w="9525">
                               <a:solidFill>
                                 <a:srgbClr val="000000"/>
                               </a:solidFill>
@@ -3724,7 +4825,7 @@
                                 <w:szCs w:val="20"/>
                                 <w:lang w:val="es-MX"/>
                               </w:rPr>
-                              <w:t>ZEA SOLUTIONS</w:t>
+                              <w:t>ALFREDO VAZQUEZ</w:t>
                             </w:r>
                             <w:r>
                               <w:rPr>
@@ -3757,11 +4858,11 @@
           </mc:Choice>
           <mc:Fallback>
             <w:pict>
-              <v:shapetype id="_x0000_t202" coordsize="21600,21600" o:spt="202" path="m0,0l0,21600,21600,21600,21600,0xe">
+              <v:shapetype w14:anchorId="55CA269D" id="_x0000_t202" coordsize="21600,21600" o:spt="202" path="m0,0l0,21600,21600,21600,21600,0xe">
                 <v:stroke joinstyle="miter"/>
                 <v:path gradientshapeok="t" o:connecttype="rect"/>
               </v:shapetype>
-              <v:shape id="Text Box 4" o:spid="_x0000_s1026" type="#_x0000_t202" style="position:absolute;left:0;text-align:left;margin-left:474.9pt;margin-top:139.95pt;width:178.45pt;height:129.8pt;z-index:251661312;visibility:visible;mso-wrap-style:square;mso-width-percent:0;mso-height-percent:200;mso-wrap-distance-left:9pt;mso-wrap-distance-top:0;mso-wrap-distance-right:9pt;mso-wrap-distance-bottom:0;mso-position-horizontal:absolute;mso-position-horizontal-relative:text;mso-position-vertical:absolute;mso-position-vertical-relative:text;mso-width-percent:0;mso-height-percent:200;mso-width-relative:margin;mso-height-relative:margin;v-text-anchor:top" o:gfxdata="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" stroked="f">
+              <v:shape id="Text_x0020_Box_x0020_4" o:spid="_x0000_s1026" type="#_x0000_t202" style="position:absolute;left:0;text-align:left;margin-left:474.9pt;margin-top:139.95pt;width:178.45pt;height:142.05pt;z-index:251661312;visibility:visible;mso-wrap-style:square;mso-width-percent:0;mso-height-percent:200;mso-wrap-distance-left:9pt;mso-wrap-distance-top:0;mso-wrap-distance-right:9pt;mso-wrap-distance-bottom:0;mso-position-horizontal:absolute;mso-position-horizontal-relative:text;mso-position-vertical:absolute;mso-position-vertical-relative:text;mso-width-percent:0;mso-height-percent:200;mso-width-relative:margin;mso-height-relative:margin;v-text-anchor:top" o:gfxdata="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" stroked="f">
                 <v:textbox style="mso-fit-shape-to-text:t">
                   <w:txbxContent>
                     <w:p>
@@ -3853,7 +4954,7 @@
                           <w:szCs w:val="20"/>
                           <w:lang w:val="es-MX"/>
                         </w:rPr>
-                        <w:t>ZEA SOLUTIONS</w:t>
+                        <w:t>ALFREDO VAZQUEZ</w:t>
                       </w:r>
                       <w:r>
                         <w:rPr>
@@ -3888,7 +4989,7 @@
           <w:rFonts w:ascii="Century Gothic" w:hAnsi="Century Gothic"/>
           <w:noProof/>
           <w:color w:val="000000"/>
-          <w:lang w:val="en-US" w:eastAsia="en-US"/>
+          <w:lang w:val="es-ES_tradnl" w:eastAsia="es-ES_tradnl"/>
         </w:rPr>
         <w:drawing>
           <wp:inline distT="0" distB="0" distL="0" distR="0" wp14:anchorId="53D23D5F" wp14:editId="43893F5A">
@@ -3908,7 +5009,7 @@
                     </pic:cNvPicPr>
                   </pic:nvPicPr>
                   <pic:blipFill>
-                    <a:blip r:embed="rId10">
+                    <a:blip r:embed="rId9">
                       <a:extLst>
                         <a:ext uri="{28A0092B-C50C-407E-A947-70E740481C1C}">
                           <a14:useLocalDpi xmlns:a14="http://schemas.microsoft.com/office/drawing/2010/main" val="0"/>
@@ -4061,7 +5162,7 @@
           <w:szCs w:val="20"/>
           <w:lang w:val="es-ES_tradnl"/>
         </w:rPr>
-        <w:t>ZEA SOLUTIONS</w:t>
+        <w:t>ALFREDO VAZQUEZ</w:t>
       </w:r>
       <w:r>
         <w:rPr>
@@ -4345,13 +5446,17 @@
       <w:r>
         <w:rPr>
           <w:rFonts w:ascii="Century Gothic" w:hAnsi="Century Gothic"/>
-          <w:lang w:val="es-ES_tradnl"/>
-        </w:rPr>
-        <w:t>8</w:t>
-      </w:r>
-      <w:r>
-        <w:rPr>
-          <w:rFonts w:ascii="Century Gothic" w:hAnsi="Century Gothic"/>
+          <w:b/>
+          <w:color w:val="FF0000"/>
+          <w:lang w:val="es-ES_tradnl"/>
+        </w:rPr>
+        <w:t>10-13</w:t>
+      </w:r>
+      <w:r>
+        <w:rPr>
+          <w:rFonts w:ascii="Century Gothic" w:hAnsi="Century Gothic"/>
+          <w:b/>
+          <w:color w:val="FF0000"/>
           <w:lang w:val="es-ES_tradnl"/>
         </w:rPr>
         <w:t xml:space="preserve"> semanas</w:t>
@@ -4570,7 +5675,7 @@
           <w:color w:val="333333"/>
           <w:lang w:val="es-ES_tradnl"/>
         </w:rPr>
-        <w:t>ZEA SOLUTIONS</w:t>
+        <w:t>ALFREDO VAZQUEZ</w:t>
       </w:r>
     </w:p>
     <w:p>
@@ -4612,7 +5717,7 @@
           <w:szCs w:val="20"/>
           <w:lang w:val="es-ES_tradnl"/>
         </w:rPr>
-        <w:t>ZEA SOLUTIONS</w:t>
+        <w:t>ALFREDO VAZQUEZ</w:t>
       </w:r>
       <w:r>
         <w:rPr>
@@ -4672,7 +5777,7 @@
           <w:szCs w:val="20"/>
           <w:lang w:val="es-ES_tradnl"/>
         </w:rPr>
-        <w:t>ZEA SOLUTIONS</w:t>
+        <w:t>ALFREDO VAZQUEZ</w:t>
       </w:r>
       <w:r>
         <w:rPr>
@@ -4690,7 +5795,7 @@
           <w:szCs w:val="20"/>
           <w:lang w:val="es-ES_tradnl"/>
         </w:rPr>
-        <w:t>ZEA SOLUTIONS</w:t>
+        <w:t>ALFREDO VAZQUEZ</w:t>
       </w:r>
       <w:r>
         <w:rPr>
@@ -4882,7 +5987,7 @@
           <w:szCs w:val="20"/>
           <w:lang w:val="es-ES_tradnl"/>
         </w:rPr>
-        <w:t>ZEA SOLUTIONS</w:t>
+        <w:t>ALFREDO VAZQUEZ</w:t>
       </w:r>
       <w:r>
         <w:rPr>
@@ -5289,7 +6394,7 @@
           <w:szCs w:val="20"/>
           <w:lang w:val="es-ES_tradnl"/>
         </w:rPr>
-        <w:t>ZEA SOLUTIONS</w:t>
+        <w:t>ALFREDO VAZQUEZ</w:t>
       </w:r>
       <w:r>
         <w:rPr>
@@ -5636,7 +6741,6 @@
       <w:tblPr>
         <w:tblW w:w="5866" w:type="dxa"/>
         <w:jc w:val="center"/>
-        <w:tblInd w:w="-2086" w:type="dxa"/>
         <w:tblCellMar>
           <w:left w:w="70" w:type="dxa"/>
           <w:right w:w="70" w:type="dxa"/>
@@ -5911,7 +7015,19 @@
                 <w:szCs w:val="22"/>
                 <w:lang w:val="es-ES_tradnl" w:eastAsia="en-US"/>
               </w:rPr>
-              <w:t xml:space="preserve">$31,020.00 </w:t>
+              <w:t>$38,665</w:t>
+            </w:r>
+            <w:bookmarkStart w:id="10" w:name="_GoBack"/>
+            <w:bookmarkEnd w:id="10"/>
+            <w:r>
+              <w:rPr>
+                <w:rFonts w:ascii="Calibri" w:hAnsi="Calibri"/>
+                <w:color w:val="000000"/>
+                <w:sz w:val="22"/>
+                <w:szCs w:val="22"/>
+                <w:lang w:val="es-ES_tradnl" w:eastAsia="en-US"/>
+              </w:rPr>
+              <w:t xml:space="preserve">.00 </w:t>
             </w:r>
             <w:r>
               <w:rPr>
@@ -6058,7 +7174,7 @@
                 <w:szCs w:val="22"/>
                 <w:lang w:val="es-ES_tradnl" w:eastAsia="en-US"/>
               </w:rPr>
-              <w:t xml:space="preserve">$31,020.00 </w:t>
+              <w:t>$38,665</w:t>
             </w:r>
             <w:r>
               <w:rPr>
@@ -6068,10 +7184,18 @@
                 <w:szCs w:val="22"/>
                 <w:lang w:val="es-ES_tradnl" w:eastAsia="en-US"/>
               </w:rPr>
+              <w:t xml:space="preserve">.00 </w:t>
+            </w:r>
+            <w:r>
+              <w:rPr>
+                <w:rFonts w:ascii="Calibri" w:hAnsi="Calibri"/>
+                <w:color w:val="000000"/>
+                <w:sz w:val="22"/>
+                <w:szCs w:val="22"/>
+                <w:lang w:val="es-ES_tradnl" w:eastAsia="en-US"/>
+              </w:rPr>
               <w:t>MXN</w:t>
             </w:r>
-            <w:bookmarkStart w:id="10" w:name="_GoBack"/>
-            <w:bookmarkEnd w:id="10"/>
           </w:p>
         </w:tc>
       </w:tr>
@@ -6145,7 +7269,37 @@
                 <w:szCs w:val="22"/>
                 <w:lang w:val="es-ES_tradnl" w:eastAsia="en-US"/>
               </w:rPr>
-              <w:t xml:space="preserve">$62,040.00 </w:t>
+              <w:t>$77</w:t>
+            </w:r>
+            <w:r>
+              <w:rPr>
+                <w:rFonts w:ascii="Calibri" w:hAnsi="Calibri"/>
+                <w:color w:val="000000"/>
+                <w:sz w:val="22"/>
+                <w:szCs w:val="22"/>
+                <w:lang w:val="es-ES_tradnl" w:eastAsia="en-US"/>
+              </w:rPr>
+              <w:t>,</w:t>
+            </w:r>
+            <w:r>
+              <w:rPr>
+                <w:rFonts w:ascii="Calibri" w:hAnsi="Calibri"/>
+                <w:color w:val="000000"/>
+                <w:sz w:val="22"/>
+                <w:szCs w:val="22"/>
+                <w:lang w:val="es-ES_tradnl" w:eastAsia="en-US"/>
+              </w:rPr>
+              <w:t>330</w:t>
+            </w:r>
+            <w:r>
+              <w:rPr>
+                <w:rFonts w:ascii="Calibri" w:hAnsi="Calibri"/>
+                <w:color w:val="000000"/>
+                <w:sz w:val="22"/>
+                <w:szCs w:val="22"/>
+                <w:lang w:val="es-ES_tradnl" w:eastAsia="en-US"/>
+              </w:rPr>
+              <w:t xml:space="preserve">.00 </w:t>
             </w:r>
             <w:r>
               <w:rPr>
@@ -6301,7 +7455,7 @@
           <w:szCs w:val="20"/>
           <w:lang w:val="es-ES_tradnl"/>
         </w:rPr>
-        <w:t>ZEA SOLUTIONS</w:t>
+        <w:t>ALFREDO VAZQUEZ</w:t>
       </w:r>
       <w:r>
         <w:rPr>
@@ -6614,7 +7768,7 @@
                 <w:szCs w:val="20"/>
                 <w:lang w:val="es-ES_tradnl"/>
               </w:rPr>
-              <w:t>442 220 6128</w:t>
+              <w:t>442 325 6218</w:t>
             </w:r>
             <w:r>
               <w:rPr>
@@ -6681,23 +7835,35 @@
             <w:pPr>
               <w:rPr>
                 <w:rFonts w:ascii="Century Gothic" w:hAnsi="Century Gothic" w:cs="Tahoma"/>
+                <w:color w:val="000000"/>
                 <w:sz w:val="20"/>
                 <w:szCs w:val="20"/>
                 <w:lang w:val="es-ES_tradnl"/>
               </w:rPr>
             </w:pPr>
-            <w:hyperlink r:id="rId11" w:history="1">
+            <w:hyperlink r:id="rId10" w:history="1">
               <w:r>
                 <w:rPr>
-                  <w:rStyle w:val="Hyperlink"/>
+                  <w:rStyle w:val="Hipervnculo"/>
                   <w:rFonts w:ascii="Century Gothic" w:hAnsi="Century Gothic" w:cs="Tahoma"/>
                   <w:sz w:val="20"/>
                   <w:szCs w:val="20"/>
                   <w:lang w:val="es-ES_tradnl"/>
                 </w:rPr>
-                <w:t>jvazquez@zea.solutions</w:t>
+                <w:t>jesuscervin@icloud.com</w:t>
               </w:r>
             </w:hyperlink>
+          </w:p>
+          <w:p>
+            <w:pPr>
+              <w:rPr>
+                <w:rFonts w:ascii="Century Gothic" w:hAnsi="Century Gothic" w:cs="Tahoma"/>
+                <w:color w:val="000000"/>
+                <w:sz w:val="20"/>
+                <w:szCs w:val="20"/>
+                <w:lang w:val="es-ES_tradnl"/>
+              </w:rPr>
+            </w:pPr>
           </w:p>
           <w:p>
             <w:pPr>
@@ -6726,22 +7892,6 @@
           <w:cols w:num="2" w:space="708"/>
           <w:docGrid w:linePitch="360"/>
         </w:sectPr>
-      </w:pPr>
-    </w:p>
-    <w:p>
-      <w:pPr>
-        <w:rPr>
-          <w:rFonts w:ascii="Century Gothic" w:hAnsi="Century Gothic"/>
-          <w:lang w:val="es-ES_tradnl"/>
-        </w:rPr>
-      </w:pPr>
-    </w:p>
-    <w:p>
-      <w:pPr>
-        <w:rPr>
-          <w:rFonts w:ascii="Century Gothic" w:hAnsi="Century Gothic"/>
-          <w:lang w:val="es-ES_tradnl"/>
-        </w:rPr>
       </w:pPr>
     </w:p>
     <w:p>
@@ -6829,7 +7979,7 @@
 </file>
 
 <file path=word/endnotes.xml><?xml version="1.0" encoding="utf-8"?>
-<w:endnotes xmlns:wpc="http://schemas.microsoft.com/office/word/2010/wordprocessingCanvas" xmlns:mo="http://schemas.microsoft.com/office/mac/office/2008/main" xmlns:mc="http://schemas.openxmlformats.org/markup-compatibility/2006" xmlns:mv="urn:schemas-microsoft-com:mac:vml" xmlns:o="urn:schemas-microsoft-com:office:office" xmlns:r="http://schemas.openxmlformats.org/officeDocument/2006/relationships" xmlns:m="http://schemas.openxmlformats.org/officeDocument/2006/math" xmlns:v="urn:schemas-microsoft-com:vml" xmlns:wp14="http://schemas.microsoft.com/office/word/2010/wordprocessingDrawing" xmlns:wp="http://schemas.openxmlformats.org/drawingml/2006/wordprocessingDrawing" xmlns:w10="urn:schemas-microsoft-com:office:word" xmlns:w="http://schemas.openxmlformats.org/wordprocessingml/2006/main" xmlns:w14="http://schemas.microsoft.com/office/word/2010/wordml" xmlns:wpg="http://schemas.microsoft.com/office/word/2010/wordprocessingGroup" xmlns:wpi="http://schemas.microsoft.com/office/word/2010/wordprocessingInk" xmlns:wne="http://schemas.microsoft.com/office/word/2006/wordml" xmlns:wps="http://schemas.microsoft.com/office/word/2010/wordprocessingShape" mc:Ignorable="w14 wp14">
+<w:endnotes xmlns:wpc="http://schemas.microsoft.com/office/word/2010/wordprocessingCanvas" xmlns:mo="http://schemas.microsoft.com/office/mac/office/2008/main" xmlns:mc="http://schemas.openxmlformats.org/markup-compatibility/2006" xmlns:mv="urn:schemas-microsoft-com:mac:vml" xmlns:o="urn:schemas-microsoft-com:office:office" xmlns:r="http://schemas.openxmlformats.org/officeDocument/2006/relationships" xmlns:m="http://schemas.openxmlformats.org/officeDocument/2006/math" xmlns:v="urn:schemas-microsoft-com:vml" xmlns:wp14="http://schemas.microsoft.com/office/word/2010/wordprocessingDrawing" xmlns:wp="http://schemas.openxmlformats.org/drawingml/2006/wordprocessingDrawing" xmlns:w10="urn:schemas-microsoft-com:office:word" xmlns:w="http://schemas.openxmlformats.org/wordprocessingml/2006/main" xmlns:w14="http://schemas.microsoft.com/office/word/2010/wordml" xmlns:w15="http://schemas.microsoft.com/office/word/2012/wordml" xmlns:wpg="http://schemas.microsoft.com/office/word/2010/wordprocessingGroup" xmlns:wpi="http://schemas.microsoft.com/office/word/2010/wordprocessingInk" xmlns:wne="http://schemas.microsoft.com/office/word/2006/wordml" xmlns:wps="http://schemas.microsoft.com/office/word/2010/wordprocessingShape" mc:Ignorable="w14 w15 wp14">
   <w:endnote w:type="separator" w:id="-1">
     <w:p>
       <w:r>
@@ -6848,23 +7998,23 @@
 </file>
 
 <file path=word/footer1.xml><?xml version="1.0" encoding="utf-8"?>
-<w:ftr xmlns:wpc="http://schemas.microsoft.com/office/word/2010/wordprocessingCanvas" xmlns:mo="http://schemas.microsoft.com/office/mac/office/2008/main" xmlns:mc="http://schemas.openxmlformats.org/markup-compatibility/2006" xmlns:mv="urn:schemas-microsoft-com:mac:vml" xmlns:o="urn:schemas-microsoft-com:office:office" xmlns:r="http://schemas.openxmlformats.org/officeDocument/2006/relationships" xmlns:m="http://schemas.openxmlformats.org/officeDocument/2006/math" xmlns:v="urn:schemas-microsoft-com:vml" xmlns:wp14="http://schemas.microsoft.com/office/word/2010/wordprocessingDrawing" xmlns:wp="http://schemas.openxmlformats.org/drawingml/2006/wordprocessingDrawing" xmlns:w10="urn:schemas-microsoft-com:office:word" xmlns:w="http://schemas.openxmlformats.org/wordprocessingml/2006/main" xmlns:w14="http://schemas.microsoft.com/office/word/2010/wordml" xmlns:wpg="http://schemas.microsoft.com/office/word/2010/wordprocessingGroup" xmlns:wpi="http://schemas.microsoft.com/office/word/2010/wordprocessingInk" xmlns:wne="http://schemas.microsoft.com/office/word/2006/wordml" xmlns:wps="http://schemas.microsoft.com/office/word/2010/wordprocessingShape" mc:Ignorable="w14 wp14 mv">
+<w:ftr xmlns:wpc="http://schemas.microsoft.com/office/word/2010/wordprocessingCanvas" xmlns:mo="http://schemas.microsoft.com/office/mac/office/2008/main" xmlns:mc="http://schemas.openxmlformats.org/markup-compatibility/2006" xmlns:mv="urn:schemas-microsoft-com:mac:vml" xmlns:o="urn:schemas-microsoft-com:office:office" xmlns:r="http://schemas.openxmlformats.org/officeDocument/2006/relationships" xmlns:m="http://schemas.openxmlformats.org/officeDocument/2006/math" xmlns:v="urn:schemas-microsoft-com:vml" xmlns:wp14="http://schemas.microsoft.com/office/word/2010/wordprocessingDrawing" xmlns:wp="http://schemas.openxmlformats.org/drawingml/2006/wordprocessingDrawing" xmlns:w10="urn:schemas-microsoft-com:office:word" xmlns:w="http://schemas.openxmlformats.org/wordprocessingml/2006/main" xmlns:w14="http://schemas.microsoft.com/office/word/2010/wordml" xmlns:w15="http://schemas.microsoft.com/office/word/2012/wordml" xmlns:wpg="http://schemas.microsoft.com/office/word/2010/wordprocessingGroup" xmlns:wpi="http://schemas.microsoft.com/office/word/2010/wordprocessingInk" xmlns:wne="http://schemas.microsoft.com/office/word/2006/wordml" xmlns:wps="http://schemas.microsoft.com/office/word/2010/wordprocessingShape" mc:Ignorable="w14 w15 wp14 mv">
   <w:p>
     <w:pPr>
-      <w:pStyle w:val="Footer"/>
+      <w:pStyle w:val="Piedepgina"/>
       <w:jc w:val="right"/>
     </w:pPr>
     <w:r>
       <w:pict w14:anchorId="4A6F68C0">
-        <v:group id="_x0000_s1025" style="width:43.2pt;height:18.7pt;mso-position-horizontal-relative:char;mso-position-vertical-relative:line" coordorigin="614,660" coordsize="864,374">
-          <v:roundrect id="_x0000_s1026" style="position:absolute;left:859;top:415;width:374;height:864;rotation:-90" arcsize="10923f" strokecolor="#c4bc96"/>
-          <v:roundrect id="_x0000_s1027" style="position:absolute;left:898;top:451;width:296;height:792;rotation:-90" arcsize="10923f" fillcolor="#c4bc96" strokecolor="#c4bc96"/>
+        <v:group id="_x0000_s2049" style="width:43.2pt;height:18.7pt;mso-position-horizontal-relative:char;mso-position-vertical-relative:line" coordorigin="614,660" coordsize="864,374">
+          <v:roundrect id="_x0000_s2050" style="position:absolute;left:859;top:415;width:374;height:864;rotation:-90" arcsize="10923f" strokecolor="#c4bc96"/>
+          <v:roundrect id="_x0000_s2051" style="position:absolute;left:898;top:451;width:296;height:792;rotation:-90" arcsize="10923f" fillcolor="#c4bc96" strokecolor="#c4bc96"/>
           <v:shapetype id="_x0000_t202" coordsize="21600,21600" o:spt="202" path="m0,0l0,21600,21600,21600,21600,0xe">
             <v:stroke joinstyle="miter"/>
             <v:path gradientshapeok="t" o:connecttype="rect"/>
           </v:shapetype>
-          <v:shape id="_x0000_s1028" type="#_x0000_t202" style="position:absolute;left:732;top:716;width:659;height:288" filled="f" stroked="f">
-            <v:textbox style="mso-next-textbox:#_x0000_s1028" inset="0,0,0,0">
+          <v:shape id="_x0000_s2052" type="#_x0000_t202" style="position:absolute;left:732;top:716;width:659;height:288" filled="f" stroked="f">
+            <v:textbox style="mso-next-textbox:#_x0000_s2052" inset="0,0,0,0">
               <w:txbxContent>
                 <w:p>
                   <w:pPr>
@@ -6905,7 +8055,7 @@
   </w:p>
   <w:p>
     <w:pPr>
-      <w:pStyle w:val="Footer"/>
+      <w:pStyle w:val="Piedepgina"/>
       <w:jc w:val="right"/>
     </w:pPr>
   </w:p>
@@ -6913,7 +8063,7 @@
 </file>
 
 <file path=word/footnotes.xml><?xml version="1.0" encoding="utf-8"?>
-<w:footnotes xmlns:wpc="http://schemas.microsoft.com/office/word/2010/wordprocessingCanvas" xmlns:mo="http://schemas.microsoft.com/office/mac/office/2008/main" xmlns:mc="http://schemas.openxmlformats.org/markup-compatibility/2006" xmlns:mv="urn:schemas-microsoft-com:mac:vml" xmlns:o="urn:schemas-microsoft-com:office:office" xmlns:r="http://schemas.openxmlformats.org/officeDocument/2006/relationships" xmlns:m="http://schemas.openxmlformats.org/officeDocument/2006/math" xmlns:v="urn:schemas-microsoft-com:vml" xmlns:wp14="http://schemas.microsoft.com/office/word/2010/wordprocessingDrawing" xmlns:wp="http://schemas.openxmlformats.org/drawingml/2006/wordprocessingDrawing" xmlns:w10="urn:schemas-microsoft-com:office:word" xmlns:w="http://schemas.openxmlformats.org/wordprocessingml/2006/main" xmlns:w14="http://schemas.microsoft.com/office/word/2010/wordml" xmlns:wpg="http://schemas.microsoft.com/office/word/2010/wordprocessingGroup" xmlns:wpi="http://schemas.microsoft.com/office/word/2010/wordprocessingInk" xmlns:wne="http://schemas.microsoft.com/office/word/2006/wordml" xmlns:wps="http://schemas.microsoft.com/office/word/2010/wordprocessingShape" mc:Ignorable="w14 wp14">
+<w:footnotes xmlns:wpc="http://schemas.microsoft.com/office/word/2010/wordprocessingCanvas" xmlns:mo="http://schemas.microsoft.com/office/mac/office/2008/main" xmlns:mc="http://schemas.openxmlformats.org/markup-compatibility/2006" xmlns:mv="urn:schemas-microsoft-com:mac:vml" xmlns:o="urn:schemas-microsoft-com:office:office" xmlns:r="http://schemas.openxmlformats.org/officeDocument/2006/relationships" xmlns:m="http://schemas.openxmlformats.org/officeDocument/2006/math" xmlns:v="urn:schemas-microsoft-com:vml" xmlns:wp14="http://schemas.microsoft.com/office/word/2010/wordprocessingDrawing" xmlns:wp="http://schemas.openxmlformats.org/drawingml/2006/wordprocessingDrawing" xmlns:w10="urn:schemas-microsoft-com:office:word" xmlns:w="http://schemas.openxmlformats.org/wordprocessingml/2006/main" xmlns:w14="http://schemas.microsoft.com/office/word/2010/wordml" xmlns:w15="http://schemas.microsoft.com/office/word/2012/wordml" xmlns:wpg="http://schemas.microsoft.com/office/word/2010/wordprocessingGroup" xmlns:wpi="http://schemas.microsoft.com/office/word/2010/wordprocessingInk" xmlns:wne="http://schemas.microsoft.com/office/word/2006/wordml" xmlns:wps="http://schemas.microsoft.com/office/word/2010/wordprocessingShape" mc:Ignorable="w14 w15 wp14">
   <w:footnote w:type="separator" w:id="-1">
     <w:p>
       <w:r>
@@ -6932,10 +8082,10 @@
 </file>
 
 <file path=word/header1.xml><?xml version="1.0" encoding="utf-8"?>
-<w:hdr xmlns:wpc="http://schemas.microsoft.com/office/word/2010/wordprocessingCanvas" xmlns:mo="http://schemas.microsoft.com/office/mac/office/2008/main" xmlns:mc="http://schemas.openxmlformats.org/markup-compatibility/2006" xmlns:mv="urn:schemas-microsoft-com:mac:vml" xmlns:o="urn:schemas-microsoft-com:office:office" xmlns:r="http://schemas.openxmlformats.org/officeDocument/2006/relationships" xmlns:m="http://schemas.openxmlformats.org/officeDocument/2006/math" xmlns:v="urn:schemas-microsoft-com:vml" xmlns:wp14="http://schemas.microsoft.com/office/word/2010/wordprocessingDrawing" xmlns:wp="http://schemas.openxmlformats.org/drawingml/2006/wordprocessingDrawing" xmlns:w10="urn:schemas-microsoft-com:office:word" xmlns:w="http://schemas.openxmlformats.org/wordprocessingml/2006/main" xmlns:w14="http://schemas.microsoft.com/office/word/2010/wordml" xmlns:wpg="http://schemas.microsoft.com/office/word/2010/wordprocessingGroup" xmlns:wpi="http://schemas.microsoft.com/office/word/2010/wordprocessingInk" xmlns:wne="http://schemas.microsoft.com/office/word/2006/wordml" xmlns:wps="http://schemas.microsoft.com/office/word/2010/wordprocessingShape" mc:Ignorable="w14 wp14 mv">
+<w:hdr xmlns:wpc="http://schemas.microsoft.com/office/word/2010/wordprocessingCanvas" xmlns:mo="http://schemas.microsoft.com/office/mac/office/2008/main" xmlns:mc="http://schemas.openxmlformats.org/markup-compatibility/2006" xmlns:mv="urn:schemas-microsoft-com:mac:vml" xmlns:o="urn:schemas-microsoft-com:office:office" xmlns:r="http://schemas.openxmlformats.org/officeDocument/2006/relationships" xmlns:m="http://schemas.openxmlformats.org/officeDocument/2006/math" xmlns:v="urn:schemas-microsoft-com:vml" xmlns:wp14="http://schemas.microsoft.com/office/word/2010/wordprocessingDrawing" xmlns:wp="http://schemas.openxmlformats.org/drawingml/2006/wordprocessingDrawing" xmlns:w10="urn:schemas-microsoft-com:office:word" xmlns:w="http://schemas.openxmlformats.org/wordprocessingml/2006/main" xmlns:w14="http://schemas.microsoft.com/office/word/2010/wordml" xmlns:w15="http://schemas.microsoft.com/office/word/2012/wordml" xmlns:wpg="http://schemas.microsoft.com/office/word/2010/wordprocessingGroup" xmlns:wpi="http://schemas.microsoft.com/office/word/2010/wordprocessingInk" xmlns:wne="http://schemas.microsoft.com/office/word/2006/wordml" xmlns:wps="http://schemas.microsoft.com/office/word/2010/wordprocessingShape" mc:Ignorable="w14 w15 wp14 mv">
   <w:p>
     <w:pPr>
-      <w:pStyle w:val="Header"/>
+      <w:pStyle w:val="Encabezado"/>
       <w:tabs>
         <w:tab w:val="center" w:pos="5040"/>
         <w:tab w:val="right" w:pos="9900"/>
@@ -6946,77 +8096,22 @@
         <w:szCs w:val="4"/>
       </w:rPr>
     </w:pPr>
-    <w:r>
-      <w:rPr>
-        <w:noProof/>
-        <w:lang w:val="en-US" w:eastAsia="en-US"/>
-      </w:rPr>
-      <w:drawing>
-        <wp:inline distT="0" distB="0" distL="0" distR="0" wp14:anchorId="22F45471" wp14:editId="684FEF71">
-          <wp:extent cx="3776691" cy="517102"/>
-          <wp:effectExtent l="0" t="0" r="8255" b="0"/>
-          <wp:docPr id="13365" name="Imagen 2"/>
-          <wp:cNvGraphicFramePr>
-            <a:graphicFrameLocks xmlns:a="http://schemas.openxmlformats.org/drawingml/2006/main" noChangeAspect="1"/>
-          </wp:cNvGraphicFramePr>
-          <a:graphic xmlns:a="http://schemas.openxmlformats.org/drawingml/2006/main">
-            <a:graphicData uri="http://schemas.openxmlformats.org/drawingml/2006/picture">
-              <pic:pic xmlns:pic="http://schemas.openxmlformats.org/drawingml/2006/picture">
-                <pic:nvPicPr>
-                  <pic:cNvPr id="13365" name="Imagen 2"/>
-                  <pic:cNvPicPr>
-                    <a:picLocks noChangeAspect="1"/>
-                  </pic:cNvPicPr>
-                </pic:nvPicPr>
-                <pic:blipFill>
-                  <a:blip r:embed="rId1">
-                    <a:extLst>
-                      <a:ext uri="{28A0092B-C50C-407E-A947-70E740481C1C}">
-                        <a14:useLocalDpi xmlns:a14="http://schemas.microsoft.com/office/drawing/2010/main" val="0"/>
-                      </a:ext>
-                    </a:extLst>
-                  </a:blip>
-                  <a:srcRect/>
-                  <a:stretch>
-                    <a:fillRect/>
-                  </a:stretch>
-                </pic:blipFill>
-                <pic:spPr bwMode="auto">
-                  <a:xfrm>
-                    <a:off x="0" y="0"/>
-                    <a:ext cx="3776691" cy="517102"/>
-                  </a:xfrm>
-                  <a:prstGeom prst="rect">
-                    <a:avLst/>
-                  </a:prstGeom>
-                  <a:noFill/>
-                  <a:ln>
-                    <a:noFill/>
-                  </a:ln>
-                  <a:extLst/>
-                </pic:spPr>
-              </pic:pic>
-            </a:graphicData>
-          </a:graphic>
-        </wp:inline>
-      </w:drawing>
-    </w:r>
   </w:p>
   <w:p>
     <w:pPr>
-      <w:pStyle w:val="Header"/>
+      <w:pStyle w:val="Encabezado"/>
     </w:pPr>
   </w:p>
   <w:p>
     <w:pPr>
-      <w:pStyle w:val="Header"/>
+      <w:pStyle w:val="Encabezado"/>
     </w:pPr>
   </w:p>
 </w:hdr>
 </file>
 
 <file path=word/numbering.xml><?xml version="1.0" encoding="utf-8"?>
-<w:numbering xmlns:wpc="http://schemas.microsoft.com/office/word/2010/wordprocessingCanvas" xmlns:mo="http://schemas.microsoft.com/office/mac/office/2008/main" xmlns:mc="http://schemas.openxmlformats.org/markup-compatibility/2006" xmlns:mv="urn:schemas-microsoft-com:mac:vml" xmlns:o="urn:schemas-microsoft-com:office:office" xmlns:r="http://schemas.openxmlformats.org/officeDocument/2006/relationships" xmlns:m="http://schemas.openxmlformats.org/officeDocument/2006/math" xmlns:v="urn:schemas-microsoft-com:vml" xmlns:wp14="http://schemas.microsoft.com/office/word/2010/wordprocessingDrawing" xmlns:wp="http://schemas.openxmlformats.org/drawingml/2006/wordprocessingDrawing" xmlns:w10="urn:schemas-microsoft-com:office:word" xmlns:w="http://schemas.openxmlformats.org/wordprocessingml/2006/main" xmlns:w14="http://schemas.microsoft.com/office/word/2010/wordml" xmlns:wpg="http://schemas.microsoft.com/office/word/2010/wordprocessingGroup" xmlns:wpi="http://schemas.microsoft.com/office/word/2010/wordprocessingInk" xmlns:wne="http://schemas.microsoft.com/office/word/2006/wordml" xmlns:wps="http://schemas.microsoft.com/office/word/2010/wordprocessingShape" mc:Ignorable="w14 wp14">
+<w:numbering xmlns:wpc="http://schemas.microsoft.com/office/word/2010/wordprocessingCanvas" xmlns:mo="http://schemas.microsoft.com/office/mac/office/2008/main" xmlns:mc="http://schemas.openxmlformats.org/markup-compatibility/2006" xmlns:mv="urn:schemas-microsoft-com:mac:vml" xmlns:o="urn:schemas-microsoft-com:office:office" xmlns:r="http://schemas.openxmlformats.org/officeDocument/2006/relationships" xmlns:m="http://schemas.openxmlformats.org/officeDocument/2006/math" xmlns:v="urn:schemas-microsoft-com:vml" xmlns:wp14="http://schemas.microsoft.com/office/word/2010/wordprocessingDrawing" xmlns:wp="http://schemas.openxmlformats.org/drawingml/2006/wordprocessingDrawing" xmlns:w10="urn:schemas-microsoft-com:office:word" xmlns:w="http://schemas.openxmlformats.org/wordprocessingml/2006/main" xmlns:w14="http://schemas.microsoft.com/office/word/2010/wordml" xmlns:w15="http://schemas.microsoft.com/office/word/2012/wordml" xmlns:wpg="http://schemas.microsoft.com/office/word/2010/wordprocessingGroup" xmlns:wpi="http://schemas.microsoft.com/office/word/2010/wordprocessingInk" xmlns:wne="http://schemas.microsoft.com/office/word/2006/wordml" xmlns:wps="http://schemas.microsoft.com/office/word/2010/wordprocessingShape" mc:Ignorable="w14 w15 wp14">
   <w:abstractNum w:abstractNumId="0">
     <w:nsid w:val="11B630CD"/>
     <w:multiLevelType w:val="hybridMultilevel"/>
@@ -8011,7 +9106,7 @@
 </file>
 
 <file path=word/styles.xml><?xml version="1.0" encoding="utf-8"?>
-<w:styles xmlns:mc="http://schemas.openxmlformats.org/markup-compatibility/2006" xmlns:r="http://schemas.openxmlformats.org/officeDocument/2006/relationships" xmlns:w="http://schemas.openxmlformats.org/wordprocessingml/2006/main" xmlns:w14="http://schemas.microsoft.com/office/word/2010/wordml" mc:Ignorable="w14">
+<w:styles xmlns:mc="http://schemas.openxmlformats.org/markup-compatibility/2006" xmlns:r="http://schemas.openxmlformats.org/officeDocument/2006/relationships" xmlns:w="http://schemas.openxmlformats.org/wordprocessingml/2006/main" xmlns:w14="http://schemas.microsoft.com/office/word/2010/wordml" xmlns:w15="http://schemas.microsoft.com/office/word/2012/wordml" mc:Ignorable="w14 w15">
   <w:docDefaults>
     <w:rPrDefault>
       <w:rPr>
@@ -8023,145 +9118,387 @@
     </w:rPrDefault>
     <w:pPrDefault/>
   </w:docDefaults>
-  <w:latentStyles w:defLockedState="0" w:defUIPriority="99" w:defSemiHidden="1" w:defUnhideWhenUsed="1" w:defQFormat="0" w:count="276">
-    <w:lsdException w:name="Normal" w:semiHidden="0" w:uiPriority="0" w:unhideWhenUsed="0" w:qFormat="1"/>
-    <w:lsdException w:name="heading 1" w:semiHidden="0" w:uiPriority="9" w:unhideWhenUsed="0" w:qFormat="1"/>
-    <w:lsdException w:name="heading 2" w:uiPriority="9" w:qFormat="1"/>
-    <w:lsdException w:name="heading 3" w:uiPriority="9" w:qFormat="1"/>
-    <w:lsdException w:name="heading 4" w:uiPriority="9" w:qFormat="1"/>
-    <w:lsdException w:name="heading 5" w:uiPriority="9" w:qFormat="1"/>
-    <w:lsdException w:name="heading 6" w:uiPriority="9" w:qFormat="1"/>
-    <w:lsdException w:name="heading 7" w:uiPriority="9" w:qFormat="1"/>
-    <w:lsdException w:name="heading 8" w:uiPriority="9" w:qFormat="1"/>
-    <w:lsdException w:name="heading 9" w:uiPriority="9" w:qFormat="1"/>
-    <w:lsdException w:name="toc 1" w:uiPriority="39"/>
-    <w:lsdException w:name="toc 2" w:uiPriority="39"/>
-    <w:lsdException w:name="toc 3" w:uiPriority="39"/>
-    <w:lsdException w:name="toc 4" w:uiPriority="39"/>
-    <w:lsdException w:name="toc 5" w:uiPriority="39"/>
-    <w:lsdException w:name="toc 6" w:uiPriority="39"/>
-    <w:lsdException w:name="toc 7" w:uiPriority="39"/>
-    <w:lsdException w:name="toc 8" w:uiPriority="39"/>
-    <w:lsdException w:name="toc 9" w:uiPriority="39"/>
-    <w:lsdException w:name="caption" w:uiPriority="35" w:qFormat="1"/>
-    <w:lsdException w:name="Title" w:semiHidden="0" w:uiPriority="10" w:unhideWhenUsed="0" w:qFormat="1"/>
-    <w:lsdException w:name="Default Paragraph Font" w:uiPriority="1"/>
-    <w:lsdException w:name="Subtitle" w:semiHidden="0" w:uiPriority="11" w:unhideWhenUsed="0" w:qFormat="1"/>
-    <w:lsdException w:name="Hyperlink" w:uiPriority="0"/>
-    <w:lsdException w:name="Strong" w:semiHidden="0" w:uiPriority="22" w:unhideWhenUsed="0" w:qFormat="1"/>
-    <w:lsdException w:name="Emphasis" w:semiHidden="0" w:uiPriority="20" w:unhideWhenUsed="0" w:qFormat="1"/>
-    <w:lsdException w:name="Table Grid" w:semiHidden="0" w:uiPriority="59" w:unhideWhenUsed="0"/>
-    <w:lsdException w:name="Placeholder Text" w:unhideWhenUsed="0"/>
-    <w:lsdException w:name="No Spacing" w:semiHidden="0" w:uiPriority="1" w:unhideWhenUsed="0" w:qFormat="1"/>
-    <w:lsdException w:name="Light Shading" w:semiHidden="0" w:uiPriority="60" w:unhideWhenUsed="0"/>
-    <w:lsdException w:name="Light List" w:semiHidden="0" w:uiPriority="61" w:unhideWhenUsed="0"/>
-    <w:lsdException w:name="Light Grid" w:semiHidden="0" w:uiPriority="62" w:unhideWhenUsed="0"/>
-    <w:lsdException w:name="Medium Shading 1" w:semiHidden="0" w:uiPriority="63" w:unhideWhenUsed="0"/>
-    <w:lsdException w:name="Medium Shading 2" w:semiHidden="0" w:uiPriority="64" w:unhideWhenUsed="0"/>
-    <w:lsdException w:name="Medium List 1" w:semiHidden="0" w:uiPriority="65" w:unhideWhenUsed="0"/>
-    <w:lsdException w:name="Medium List 2" w:semiHidden="0" w:uiPriority="66" w:unhideWhenUsed="0"/>
-    <w:lsdException w:name="Medium Grid 1" w:semiHidden="0" w:uiPriority="67" w:unhideWhenUsed="0"/>
-    <w:lsdException w:name="Medium Grid 2" w:semiHidden="0" w:uiPriority="68" w:unhideWhenUsed="0"/>
-    <w:lsdException w:name="Medium Grid 3" w:semiHidden="0" w:uiPriority="69" w:unhideWhenUsed="0"/>
-    <w:lsdException w:name="Dark List" w:semiHidden="0" w:uiPriority="70" w:unhideWhenUsed="0"/>
-    <w:lsdException w:name="Colorful Shading" w:semiHidden="0" w:uiPriority="71" w:unhideWhenUsed="0"/>
-    <w:lsdException w:name="Colorful List" w:semiHidden="0" w:uiPriority="72" w:unhideWhenUsed="0"/>
-    <w:lsdException w:name="Colorful Grid" w:semiHidden="0" w:uiPriority="73" w:unhideWhenUsed="0"/>
-    <w:lsdException w:name="Light Shading Accent 1" w:semiHidden="0" w:uiPriority="60" w:unhideWhenUsed="0"/>
-    <w:lsdException w:name="Light List Accent 1" w:semiHidden="0" w:uiPriority="61" w:unhideWhenUsed="0"/>
-    <w:lsdException w:name="Light Grid Accent 1" w:semiHidden="0" w:uiPriority="62" w:unhideWhenUsed="0"/>
-    <w:lsdException w:name="Medium Shading 1 Accent 1" w:semiHidden="0" w:uiPriority="63" w:unhideWhenUsed="0"/>
-    <w:lsdException w:name="Medium Shading 2 Accent 1" w:semiHidden="0" w:uiPriority="64" w:unhideWhenUsed="0"/>
-    <w:lsdException w:name="Medium List 1 Accent 1" w:semiHidden="0" w:uiPriority="65" w:unhideWhenUsed="0"/>
-    <w:lsdException w:name="Revision" w:unhideWhenUsed="0"/>
-    <w:lsdException w:name="List Paragraph" w:semiHidden="0" w:unhideWhenUsed="0" w:qFormat="1"/>
-    <w:lsdException w:name="Quote" w:semiHidden="0" w:uiPriority="29" w:unhideWhenUsed="0" w:qFormat="1"/>
-    <w:lsdException w:name="Intense Quote" w:semiHidden="0" w:uiPriority="30" w:unhideWhenUsed="0" w:qFormat="1"/>
-    <w:lsdException w:name="Medium List 2 Accent 1" w:semiHidden="0" w:uiPriority="66" w:unhideWhenUsed="0"/>
-    <w:lsdException w:name="Medium Grid 1 Accent 1" w:semiHidden="0" w:uiPriority="67" w:unhideWhenUsed="0"/>
-    <w:lsdException w:name="Medium Grid 2 Accent 1" w:semiHidden="0" w:uiPriority="68" w:unhideWhenUsed="0"/>
-    <w:lsdException w:name="Medium Grid 3 Accent 1" w:semiHidden="0" w:uiPriority="69" w:unhideWhenUsed="0"/>
-    <w:lsdException w:name="Dark List Accent 1" w:semiHidden="0" w:uiPriority="70" w:unhideWhenUsed="0"/>
-    <w:lsdException w:name="Colorful Shading Accent 1" w:semiHidden="0" w:uiPriority="71" w:unhideWhenUsed="0"/>
-    <w:lsdException w:name="Colorful List Accent 1" w:semiHidden="0" w:uiPriority="72" w:unhideWhenUsed="0"/>
-    <w:lsdException w:name="Colorful Grid Accent 1" w:semiHidden="0" w:uiPriority="73" w:unhideWhenUsed="0"/>
-    <w:lsdException w:name="Light Shading Accent 2" w:semiHidden="0" w:uiPriority="60" w:unhideWhenUsed="0"/>
-    <w:lsdException w:name="Light List Accent 2" w:semiHidden="0" w:uiPriority="61" w:unhideWhenUsed="0"/>
-    <w:lsdException w:name="Light Grid Accent 2" w:semiHidden="0" w:uiPriority="62" w:unhideWhenUsed="0"/>
-    <w:lsdException w:name="Medium Shading 1 Accent 2" w:semiHidden="0" w:uiPriority="63" w:unhideWhenUsed="0"/>
-    <w:lsdException w:name="Medium Shading 2 Accent 2" w:semiHidden="0" w:uiPriority="64" w:unhideWhenUsed="0"/>
-    <w:lsdException w:name="Medium List 1 Accent 2" w:semiHidden="0" w:uiPriority="65" w:unhideWhenUsed="0"/>
-    <w:lsdException w:name="Medium List 2 Accent 2" w:semiHidden="0" w:uiPriority="66" w:unhideWhenUsed="0"/>
-    <w:lsdException w:name="Medium Grid 1 Accent 2" w:semiHidden="0" w:uiPriority="67" w:unhideWhenUsed="0"/>
-    <w:lsdException w:name="Medium Grid 2 Accent 2" w:semiHidden="0" w:uiPriority="68" w:unhideWhenUsed="0"/>
-    <w:lsdException w:name="Medium Grid 3 Accent 2" w:semiHidden="0" w:uiPriority="69" w:unhideWhenUsed="0"/>
-    <w:lsdException w:name="Dark List Accent 2" w:semiHidden="0" w:uiPriority="70" w:unhideWhenUsed="0"/>
-    <w:lsdException w:name="Colorful Shading Accent 2" w:semiHidden="0" w:uiPriority="71" w:unhideWhenUsed="0"/>
-    <w:lsdException w:name="Colorful List Accent 2" w:semiHidden="0" w:uiPriority="72" w:unhideWhenUsed="0"/>
-    <w:lsdException w:name="Colorful Grid Accent 2" w:semiHidden="0" w:uiPriority="73" w:unhideWhenUsed="0"/>
-    <w:lsdException w:name="Light Shading Accent 3" w:semiHidden="0" w:uiPriority="60" w:unhideWhenUsed="0"/>
-    <w:lsdException w:name="Light List Accent 3" w:semiHidden="0" w:uiPriority="61" w:unhideWhenUsed="0"/>
-    <w:lsdException w:name="Light Grid Accent 3" w:semiHidden="0" w:uiPriority="62" w:unhideWhenUsed="0"/>
-    <w:lsdException w:name="Medium Shading 1 Accent 3" w:semiHidden="0" w:uiPriority="63" w:unhideWhenUsed="0"/>
-    <w:lsdException w:name="Medium Shading 2 Accent 3" w:semiHidden="0" w:uiPriority="64" w:unhideWhenUsed="0"/>
-    <w:lsdException w:name="Medium List 1 Accent 3" w:semiHidden="0" w:uiPriority="65" w:unhideWhenUsed="0"/>
-    <w:lsdException w:name="Medium List 2 Accent 3" w:semiHidden="0" w:uiPriority="66" w:unhideWhenUsed="0"/>
-    <w:lsdException w:name="Medium Grid 1 Accent 3" w:semiHidden="0" w:uiPriority="67" w:unhideWhenUsed="0"/>
-    <w:lsdException w:name="Medium Grid 2 Accent 3" w:semiHidden="0" w:uiPriority="68" w:unhideWhenUsed="0"/>
-    <w:lsdException w:name="Medium Grid 3 Accent 3" w:semiHidden="0" w:uiPriority="69" w:unhideWhenUsed="0"/>
-    <w:lsdException w:name="Dark List Accent 3" w:semiHidden="0" w:uiPriority="70" w:unhideWhenUsed="0"/>
-    <w:lsdException w:name="Colorful Shading Accent 3" w:semiHidden="0" w:uiPriority="71" w:unhideWhenUsed="0"/>
-    <w:lsdException w:name="Colorful List Accent 3" w:semiHidden="0" w:uiPriority="72" w:unhideWhenUsed="0"/>
-    <w:lsdException w:name="Colorful Grid Accent 3" w:semiHidden="0" w:uiPriority="73" w:unhideWhenUsed="0"/>
-    <w:lsdException w:name="Light Shading Accent 4" w:semiHidden="0" w:uiPriority="60" w:unhideWhenUsed="0"/>
-    <w:lsdException w:name="Light List Accent 4" w:semiHidden="0" w:uiPriority="61" w:unhideWhenUsed="0"/>
-    <w:lsdException w:name="Light Grid Accent 4" w:semiHidden="0" w:uiPriority="62" w:unhideWhenUsed="0"/>
-    <w:lsdException w:name="Medium Shading 1 Accent 4" w:semiHidden="0" w:uiPriority="63" w:unhideWhenUsed="0"/>
-    <w:lsdException w:name="Medium Shading 2 Accent 4" w:semiHidden="0" w:uiPriority="64" w:unhideWhenUsed="0"/>
-    <w:lsdException w:name="Medium List 1 Accent 4" w:semiHidden="0" w:uiPriority="65" w:unhideWhenUsed="0"/>
-    <w:lsdException w:name="Medium List 2 Accent 4" w:semiHidden="0" w:uiPriority="66" w:unhideWhenUsed="0"/>
-    <w:lsdException w:name="Medium Grid 1 Accent 4" w:semiHidden="0" w:uiPriority="67" w:unhideWhenUsed="0"/>
-    <w:lsdException w:name="Medium Grid 2 Accent 4" w:semiHidden="0" w:uiPriority="68" w:unhideWhenUsed="0"/>
-    <w:lsdException w:name="Medium Grid 3 Accent 4" w:semiHidden="0" w:uiPriority="69" w:unhideWhenUsed="0"/>
-    <w:lsdException w:name="Dark List Accent 4" w:semiHidden="0" w:uiPriority="70" w:unhideWhenUsed="0"/>
-    <w:lsdException w:name="Colorful Shading Accent 4" w:semiHidden="0" w:uiPriority="71" w:unhideWhenUsed="0"/>
-    <w:lsdException w:name="Colorful List Accent 4" w:semiHidden="0" w:uiPriority="72" w:unhideWhenUsed="0"/>
-    <w:lsdException w:name="Colorful Grid Accent 4" w:semiHidden="0" w:uiPriority="73" w:unhideWhenUsed="0"/>
-    <w:lsdException w:name="Light Shading Accent 5" w:semiHidden="0" w:uiPriority="60" w:unhideWhenUsed="0"/>
-    <w:lsdException w:name="Light List Accent 5" w:semiHidden="0" w:uiPriority="61" w:unhideWhenUsed="0"/>
-    <w:lsdException w:name="Light Grid Accent 5" w:semiHidden="0" w:uiPriority="62" w:unhideWhenUsed="0"/>
-    <w:lsdException w:name="Medium Shading 1 Accent 5" w:semiHidden="0" w:uiPriority="63" w:unhideWhenUsed="0"/>
-    <w:lsdException w:name="Medium Shading 2 Accent 5" w:semiHidden="0" w:uiPriority="64" w:unhideWhenUsed="0"/>
-    <w:lsdException w:name="Medium List 1 Accent 5" w:semiHidden="0" w:uiPriority="65" w:unhideWhenUsed="0"/>
-    <w:lsdException w:name="Medium List 2 Accent 5" w:semiHidden="0" w:uiPriority="66" w:unhideWhenUsed="0"/>
-    <w:lsdException w:name="Medium Grid 1 Accent 5" w:semiHidden="0" w:uiPriority="67" w:unhideWhenUsed="0"/>
-    <w:lsdException w:name="Medium Grid 2 Accent 5" w:semiHidden="0" w:uiPriority="68" w:unhideWhenUsed="0"/>
-    <w:lsdException w:name="Medium Grid 3 Accent 5" w:semiHidden="0" w:uiPriority="69" w:unhideWhenUsed="0"/>
-    <w:lsdException w:name="Dark List Accent 5" w:semiHidden="0" w:uiPriority="70" w:unhideWhenUsed="0"/>
-    <w:lsdException w:name="Colorful Shading Accent 5" w:semiHidden="0" w:uiPriority="71" w:unhideWhenUsed="0"/>
-    <w:lsdException w:name="Colorful List Accent 5" w:semiHidden="0" w:uiPriority="72" w:unhideWhenUsed="0"/>
-    <w:lsdException w:name="Colorful Grid Accent 5" w:semiHidden="0" w:uiPriority="73" w:unhideWhenUsed="0"/>
-    <w:lsdException w:name="Light Shading Accent 6" w:semiHidden="0" w:uiPriority="60" w:unhideWhenUsed="0"/>
-    <w:lsdException w:name="Light List Accent 6" w:semiHidden="0" w:uiPriority="61" w:unhideWhenUsed="0"/>
-    <w:lsdException w:name="Light Grid Accent 6" w:semiHidden="0" w:uiPriority="62" w:unhideWhenUsed="0"/>
-    <w:lsdException w:name="Medium Shading 1 Accent 6" w:semiHidden="0" w:uiPriority="63" w:unhideWhenUsed="0"/>
-    <w:lsdException w:name="Medium Shading 2 Accent 6" w:semiHidden="0" w:uiPriority="64" w:unhideWhenUsed="0"/>
-    <w:lsdException w:name="Medium List 1 Accent 6" w:semiHidden="0" w:uiPriority="65" w:unhideWhenUsed="0"/>
-    <w:lsdException w:name="Medium List 2 Accent 6" w:semiHidden="0" w:uiPriority="66" w:unhideWhenUsed="0"/>
-    <w:lsdException w:name="Medium Grid 1 Accent 6" w:semiHidden="0" w:uiPriority="67" w:unhideWhenUsed="0"/>
-    <w:lsdException w:name="Medium Grid 2 Accent 6" w:semiHidden="0" w:uiPriority="68" w:unhideWhenUsed="0"/>
-    <w:lsdException w:name="Medium Grid 3 Accent 6" w:semiHidden="0" w:uiPriority="69" w:unhideWhenUsed="0"/>
-    <w:lsdException w:name="Dark List Accent 6" w:semiHidden="0" w:uiPriority="70" w:unhideWhenUsed="0"/>
-    <w:lsdException w:name="Colorful Shading Accent 6" w:semiHidden="0" w:uiPriority="71" w:unhideWhenUsed="0"/>
-    <w:lsdException w:name="Colorful List Accent 6" w:semiHidden="0" w:uiPriority="72" w:unhideWhenUsed="0"/>
-    <w:lsdException w:name="Colorful Grid Accent 6" w:semiHidden="0" w:uiPriority="73" w:unhideWhenUsed="0"/>
-    <w:lsdException w:name="Subtle Emphasis" w:semiHidden="0" w:uiPriority="19" w:unhideWhenUsed="0" w:qFormat="1"/>
-    <w:lsdException w:name="Intense Emphasis" w:semiHidden="0" w:uiPriority="21" w:unhideWhenUsed="0" w:qFormat="1"/>
-    <w:lsdException w:name="Subtle Reference" w:semiHidden="0" w:uiPriority="31" w:unhideWhenUsed="0" w:qFormat="1"/>
-    <w:lsdException w:name="Intense Reference" w:semiHidden="0" w:uiPriority="32" w:unhideWhenUsed="0" w:qFormat="1"/>
-    <w:lsdException w:name="Book Title" w:semiHidden="0" w:uiPriority="33" w:unhideWhenUsed="0" w:qFormat="1"/>
-    <w:lsdException w:name="Bibliography" w:uiPriority="37"/>
-    <w:lsdException w:name="TOC Heading" w:uiPriority="39" w:qFormat="1"/>
+  <w:latentStyles w:defLockedState="0" w:defUIPriority="99" w:defSemiHidden="0" w:defUnhideWhenUsed="0" w:defQFormat="0" w:count="380">
+    <w:lsdException w:name="Normal" w:uiPriority="0" w:qFormat="1"/>
+    <w:lsdException w:name="heading 1" w:uiPriority="9" w:qFormat="1"/>
+    <w:lsdException w:name="heading 2" w:semiHidden="1" w:uiPriority="9" w:unhideWhenUsed="1" w:qFormat="1"/>
+    <w:lsdException w:name="heading 3" w:semiHidden="1" w:uiPriority="9" w:unhideWhenUsed="1" w:qFormat="1"/>
+    <w:lsdException w:name="heading 4" w:semiHidden="1" w:uiPriority="9" w:unhideWhenUsed="1" w:qFormat="1"/>
+    <w:lsdException w:name="heading 5" w:semiHidden="1" w:uiPriority="9" w:unhideWhenUsed="1" w:qFormat="1"/>
+    <w:lsdException w:name="heading 6" w:semiHidden="1" w:uiPriority="9" w:unhideWhenUsed="1" w:qFormat="1"/>
+    <w:lsdException w:name="heading 7" w:semiHidden="1" w:uiPriority="9" w:unhideWhenUsed="1" w:qFormat="1"/>
+    <w:lsdException w:name="heading 8" w:semiHidden="1" w:uiPriority="9" w:unhideWhenUsed="1" w:qFormat="1"/>
+    <w:lsdException w:name="heading 9" w:semiHidden="1" w:uiPriority="9" w:unhideWhenUsed="1" w:qFormat="1"/>
+    <w:lsdException w:name="index 1" w:semiHidden="1" w:unhideWhenUsed="1"/>
+    <w:lsdException w:name="index 2" w:semiHidden="1" w:unhideWhenUsed="1"/>
+    <w:lsdException w:name="index 3" w:semiHidden="1" w:unhideWhenUsed="1"/>
+    <w:lsdException w:name="index 4" w:semiHidden="1" w:unhideWhenUsed="1"/>
+    <w:lsdException w:name="index 5" w:semiHidden="1" w:unhideWhenUsed="1"/>
+    <w:lsdException w:name="index 6" w:semiHidden="1" w:unhideWhenUsed="1"/>
+    <w:lsdException w:name="index 7" w:semiHidden="1" w:unhideWhenUsed="1"/>
+    <w:lsdException w:name="index 8" w:semiHidden="1" w:unhideWhenUsed="1"/>
+    <w:lsdException w:name="index 9" w:semiHidden="1" w:unhideWhenUsed="1"/>
+    <w:lsdException w:name="toc 1" w:semiHidden="1" w:uiPriority="39" w:unhideWhenUsed="1"/>
+    <w:lsdException w:name="toc 2" w:semiHidden="1" w:uiPriority="39" w:unhideWhenUsed="1"/>
+    <w:lsdException w:name="toc 3" w:semiHidden="1" w:uiPriority="39" w:unhideWhenUsed="1"/>
+    <w:lsdException w:name="toc 4" w:semiHidden="1" w:uiPriority="39" w:unhideWhenUsed="1"/>
+    <w:lsdException w:name="toc 5" w:semiHidden="1" w:uiPriority="39" w:unhideWhenUsed="1"/>
+    <w:lsdException w:name="toc 6" w:semiHidden="1" w:uiPriority="39" w:unhideWhenUsed="1"/>
+    <w:lsdException w:name="toc 7" w:semiHidden="1" w:uiPriority="39" w:unhideWhenUsed="1"/>
+    <w:lsdException w:name="toc 8" w:semiHidden="1" w:uiPriority="39" w:unhideWhenUsed="1"/>
+    <w:lsdException w:name="toc 9" w:semiHidden="1" w:uiPriority="39" w:unhideWhenUsed="1"/>
+    <w:lsdException w:name="Normal Indent" w:semiHidden="1" w:unhideWhenUsed="1"/>
+    <w:lsdException w:name="footnote text" w:semiHidden="1" w:unhideWhenUsed="1"/>
+    <w:lsdException w:name="annotation text" w:semiHidden="1" w:unhideWhenUsed="1"/>
+    <w:lsdException w:name="header" w:semiHidden="1" w:unhideWhenUsed="1"/>
+    <w:lsdException w:name="footer" w:semiHidden="1" w:unhideWhenUsed="1"/>
+    <w:lsdException w:name="index heading" w:semiHidden="1" w:unhideWhenUsed="1"/>
+    <w:lsdException w:name="caption" w:semiHidden="1" w:uiPriority="35" w:unhideWhenUsed="1" w:qFormat="1"/>
+    <w:lsdException w:name="table of figures" w:semiHidden="1" w:unhideWhenUsed="1"/>
+    <w:lsdException w:name="envelope address" w:semiHidden="1" w:unhideWhenUsed="1"/>
+    <w:lsdException w:name="envelope return" w:semiHidden="1" w:unhideWhenUsed="1"/>
+    <w:lsdException w:name="footnote reference" w:semiHidden="1" w:unhideWhenUsed="1"/>
+    <w:lsdException w:name="annotation reference" w:semiHidden="1" w:unhideWhenUsed="1"/>
+    <w:lsdException w:name="line number" w:semiHidden="1" w:unhideWhenUsed="1"/>
+    <w:lsdException w:name="page number" w:semiHidden="1" w:unhideWhenUsed="1"/>
+    <w:lsdException w:name="endnote reference" w:semiHidden="1" w:unhideWhenUsed="1"/>
+    <w:lsdException w:name="endnote text" w:semiHidden="1" w:unhideWhenUsed="1"/>
+    <w:lsdException w:name="table of authorities" w:semiHidden="1" w:unhideWhenUsed="1"/>
+    <w:lsdException w:name="macro" w:semiHidden="1" w:unhideWhenUsed="1"/>
+    <w:lsdException w:name="toa heading" w:semiHidden="1" w:unhideWhenUsed="1"/>
+    <w:lsdException w:name="List" w:semiHidden="1" w:unhideWhenUsed="1"/>
+    <w:lsdException w:name="List Bullet" w:semiHidden="1" w:unhideWhenUsed="1"/>
+    <w:lsdException w:name="List Number" w:semiHidden="1" w:unhideWhenUsed="1"/>
+    <w:lsdException w:name="List 2" w:semiHidden="1" w:unhideWhenUsed="1"/>
+    <w:lsdException w:name="List 3" w:semiHidden="1" w:unhideWhenUsed="1"/>
+    <w:lsdException w:name="List 4" w:semiHidden="1" w:unhideWhenUsed="1"/>
+    <w:lsdException w:name="List 5" w:semiHidden="1" w:unhideWhenUsed="1"/>
+    <w:lsdException w:name="List Bullet 2" w:semiHidden="1" w:unhideWhenUsed="1"/>
+    <w:lsdException w:name="List Bullet 3" w:semiHidden="1" w:unhideWhenUsed="1"/>
+    <w:lsdException w:name="List Bullet 4" w:semiHidden="1" w:unhideWhenUsed="1"/>
+    <w:lsdException w:name="List Bullet 5" w:semiHidden="1" w:unhideWhenUsed="1"/>
+    <w:lsdException w:name="List Number 2" w:semiHidden="1" w:unhideWhenUsed="1"/>
+    <w:lsdException w:name="List Number 3" w:semiHidden="1" w:unhideWhenUsed="1"/>
+    <w:lsdException w:name="List Number 4" w:semiHidden="1" w:unhideWhenUsed="1"/>
+    <w:lsdException w:name="List Number 5" w:semiHidden="1" w:unhideWhenUsed="1"/>
+    <w:lsdException w:name="Title" w:uiPriority="10" w:qFormat="1"/>
+    <w:lsdException w:name="Closing" w:semiHidden="1" w:unhideWhenUsed="1"/>
+    <w:lsdException w:name="Signature" w:semiHidden="1" w:unhideWhenUsed="1"/>
+    <w:lsdException w:name="Default Paragraph Font" w:semiHidden="1" w:uiPriority="1" w:unhideWhenUsed="1"/>
+    <w:lsdException w:name="Body Text" w:semiHidden="1" w:unhideWhenUsed="1"/>
+    <w:lsdException w:name="Body Text Indent" w:semiHidden="1" w:unhideWhenUsed="1"/>
+    <w:lsdException w:name="List Continue" w:semiHidden="1" w:unhideWhenUsed="1"/>
+    <w:lsdException w:name="List Continue 2" w:semiHidden="1" w:unhideWhenUsed="1"/>
+    <w:lsdException w:name="List Continue 3" w:semiHidden="1" w:unhideWhenUsed="1"/>
+    <w:lsdException w:name="List Continue 4" w:semiHidden="1" w:unhideWhenUsed="1"/>
+    <w:lsdException w:name="List Continue 5" w:semiHidden="1" w:unhideWhenUsed="1"/>
+    <w:lsdException w:name="Message Header" w:semiHidden="1" w:unhideWhenUsed="1"/>
+    <w:lsdException w:name="Subtitle" w:uiPriority="11" w:qFormat="1"/>
+    <w:lsdException w:name="Salutation" w:semiHidden="1" w:unhideWhenUsed="1"/>
+    <w:lsdException w:name="Date" w:semiHidden="1" w:unhideWhenUsed="1"/>
+    <w:lsdException w:name="Body Text First Indent" w:semiHidden="1" w:unhideWhenUsed="1"/>
+    <w:lsdException w:name="Body Text First Indent 2" w:semiHidden="1" w:unhideWhenUsed="1"/>
+    <w:lsdException w:name="Note Heading" w:semiHidden="1" w:unhideWhenUsed="1"/>
+    <w:lsdException w:name="Body Text 2" w:semiHidden="1" w:unhideWhenUsed="1"/>
+    <w:lsdException w:name="Body Text 3" w:semiHidden="1" w:unhideWhenUsed="1"/>
+    <w:lsdException w:name="Body Text Indent 2" w:semiHidden="1" w:unhideWhenUsed="1"/>
+    <w:lsdException w:name="Body Text Indent 3" w:semiHidden="1" w:unhideWhenUsed="1"/>
+    <w:lsdException w:name="Block Text" w:semiHidden="1" w:unhideWhenUsed="1"/>
+    <w:lsdException w:name="Hyperlink" w:semiHidden="1" w:uiPriority="0" w:unhideWhenUsed="1"/>
+    <w:lsdException w:name="FollowedHyperlink" w:semiHidden="1" w:unhideWhenUsed="1"/>
+    <w:lsdException w:name="Strong" w:uiPriority="22" w:qFormat="1"/>
+    <w:lsdException w:name="Emphasis" w:uiPriority="20" w:qFormat="1"/>
+    <w:lsdException w:name="Document Map" w:semiHidden="1" w:unhideWhenUsed="1"/>
+    <w:lsdException w:name="Plain Text" w:semiHidden="1" w:unhideWhenUsed="1"/>
+    <w:lsdException w:name="E-mail Signature" w:semiHidden="1" w:unhideWhenUsed="1"/>
+    <w:lsdException w:name="HTML Top of Form" w:semiHidden="1" w:unhideWhenUsed="1"/>
+    <w:lsdException w:name="HTML Bottom of Form" w:semiHidden="1" w:unhideWhenUsed="1"/>
+    <w:lsdException w:name="Normal (Web)" w:semiHidden="1" w:unhideWhenUsed="1"/>
+    <w:lsdException w:name="HTML Acronym" w:semiHidden="1" w:unhideWhenUsed="1"/>
+    <w:lsdException w:name="HTML Address" w:semiHidden="1" w:unhideWhenUsed="1"/>
+    <w:lsdException w:name="HTML Cite" w:semiHidden="1" w:unhideWhenUsed="1"/>
+    <w:lsdException w:name="HTML Code" w:semiHidden="1" w:unhideWhenUsed="1"/>
+    <w:lsdException w:name="HTML Definition" w:semiHidden="1" w:unhideWhenUsed="1"/>
+    <w:lsdException w:name="HTML Keyboard" w:semiHidden="1" w:unhideWhenUsed="1"/>
+    <w:lsdException w:name="HTML Preformatted" w:semiHidden="1" w:unhideWhenUsed="1"/>
+    <w:lsdException w:name="HTML Sample" w:semiHidden="1" w:unhideWhenUsed="1"/>
+    <w:lsdException w:name="HTML Typewriter" w:semiHidden="1" w:unhideWhenUsed="1"/>
+    <w:lsdException w:name="HTML Variable" w:semiHidden="1" w:unhideWhenUsed="1"/>
+    <w:lsdException w:name="Normal Table" w:semiHidden="1" w:unhideWhenUsed="1"/>
+    <w:lsdException w:name="annotation subject" w:semiHidden="1" w:unhideWhenUsed="1"/>
+    <w:lsdException w:name="No List" w:semiHidden="1" w:unhideWhenUsed="1"/>
+    <w:lsdException w:name="Outline List 1" w:semiHidden="1" w:unhideWhenUsed="1"/>
+    <w:lsdException w:name="Outline List 2" w:semiHidden="1" w:unhideWhenUsed="1"/>
+    <w:lsdException w:name="Outline List 3" w:semiHidden="1" w:unhideWhenUsed="1"/>
+    <w:lsdException w:name="Table Simple 1" w:semiHidden="1" w:unhideWhenUsed="1"/>
+    <w:lsdException w:name="Table Simple 2" w:semiHidden="1" w:unhideWhenUsed="1"/>
+    <w:lsdException w:name="Table Simple 3" w:semiHidden="1" w:unhideWhenUsed="1"/>
+    <w:lsdException w:name="Table Classic 1" w:semiHidden="1" w:unhideWhenUsed="1"/>
+    <w:lsdException w:name="Table Classic 2" w:semiHidden="1" w:unhideWhenUsed="1"/>
+    <w:lsdException w:name="Table Classic 3" w:semiHidden="1" w:unhideWhenUsed="1"/>
+    <w:lsdException w:name="Table Classic 4" w:semiHidden="1" w:unhideWhenUsed="1"/>
+    <w:lsdException w:name="Table Colorful 1" w:semiHidden="1" w:unhideWhenUsed="1"/>
+    <w:lsdException w:name="Table Colorful 2" w:semiHidden="1" w:unhideWhenUsed="1"/>
+    <w:lsdException w:name="Table Colorful 3" w:semiHidden="1" w:unhideWhenUsed="1"/>
+    <w:lsdException w:name="Table Columns 1" w:semiHidden="1" w:unhideWhenUsed="1"/>
+    <w:lsdException w:name="Table Columns 2" w:semiHidden="1" w:unhideWhenUsed="1"/>
+    <w:lsdException w:name="Table Columns 3" w:semiHidden="1" w:unhideWhenUsed="1"/>
+    <w:lsdException w:name="Table Columns 4" w:semiHidden="1" w:unhideWhenUsed="1"/>
+    <w:lsdException w:name="Table Columns 5" w:semiHidden="1" w:unhideWhenUsed="1"/>
+    <w:lsdException w:name="Table Grid 1" w:semiHidden="1" w:unhideWhenUsed="1"/>
+    <w:lsdException w:name="Table Grid 2" w:semiHidden="1" w:unhideWhenUsed="1"/>
+    <w:lsdException w:name="Table Grid 3" w:semiHidden="1" w:unhideWhenUsed="1"/>
+    <w:lsdException w:name="Table Grid 4" w:semiHidden="1" w:unhideWhenUsed="1"/>
+    <w:lsdException w:name="Table Grid 5" w:semiHidden="1" w:unhideWhenUsed="1"/>
+    <w:lsdException w:name="Table Grid 6" w:semiHidden="1" w:unhideWhenUsed="1"/>
+    <w:lsdException w:name="Table Grid 7" w:semiHidden="1" w:unhideWhenUsed="1"/>
+    <w:lsdException w:name="Table Grid 8" w:semiHidden="1" w:unhideWhenUsed="1"/>
+    <w:lsdException w:name="Table List 1" w:semiHidden="1" w:unhideWhenUsed="1"/>
+    <w:lsdException w:name="Table List 2" w:semiHidden="1" w:unhideWhenUsed="1"/>
+    <w:lsdException w:name="Table List 3" w:semiHidden="1" w:unhideWhenUsed="1"/>
+    <w:lsdException w:name="Table List 4" w:semiHidden="1" w:unhideWhenUsed="1"/>
+    <w:lsdException w:name="Table List 5" w:semiHidden="1" w:unhideWhenUsed="1"/>
+    <w:lsdException w:name="Table List 6" w:semiHidden="1" w:unhideWhenUsed="1"/>
+    <w:lsdException w:name="Table List 7" w:semiHidden="1" w:unhideWhenUsed="1"/>
+    <w:lsdException w:name="Table List 8" w:semiHidden="1" w:unhideWhenUsed="1"/>
+    <w:lsdException w:name="Table 3D effects 1" w:semiHidden="1" w:unhideWhenUsed="1"/>
+    <w:lsdException w:name="Table 3D effects 2" w:semiHidden="1" w:unhideWhenUsed="1"/>
+    <w:lsdException w:name="Table 3D effects 3" w:semiHidden="1" w:unhideWhenUsed="1"/>
+    <w:lsdException w:name="Table Contemporary" w:semiHidden="1" w:unhideWhenUsed="1"/>
+    <w:lsdException w:name="Table Elegant" w:semiHidden="1" w:unhideWhenUsed="1"/>
+    <w:lsdException w:name="Table Professional" w:semiHidden="1" w:unhideWhenUsed="1"/>
+    <w:lsdException w:name="Table Subtle 1" w:semiHidden="1" w:unhideWhenUsed="1"/>
+    <w:lsdException w:name="Table Subtle 2" w:semiHidden="1" w:unhideWhenUsed="1"/>
+    <w:lsdException w:name="Table Web 1" w:semiHidden="1" w:unhideWhenUsed="1"/>
+    <w:lsdException w:name="Table Web 2" w:semiHidden="1" w:unhideWhenUsed="1"/>
+    <w:lsdException w:name="Table Web 3" w:semiHidden="1" w:unhideWhenUsed="1"/>
+    <w:lsdException w:name="Balloon Text" w:semiHidden="1" w:unhideWhenUsed="1"/>
+    <w:lsdException w:name="Table Grid" w:uiPriority="59"/>
+    <w:lsdException w:name="Table Theme" w:semiHidden="1" w:unhideWhenUsed="1"/>
+    <w:lsdException w:name="Note Level 1" w:semiHidden="1" w:unhideWhenUsed="1"/>
+    <w:lsdException w:name="Note Level 2" w:semiHidden="1" w:unhideWhenUsed="1"/>
+    <w:lsdException w:name="Note Level 3" w:semiHidden="1" w:unhideWhenUsed="1"/>
+    <w:lsdException w:name="Note Level 4" w:semiHidden="1" w:unhideWhenUsed="1"/>
+    <w:lsdException w:name="Note Level 5" w:semiHidden="1" w:unhideWhenUsed="1"/>
+    <w:lsdException w:name="Note Level 6" w:semiHidden="1" w:unhideWhenUsed="1"/>
+    <w:lsdException w:name="Note Level 7" w:semiHidden="1" w:unhideWhenUsed="1"/>
+    <w:lsdException w:name="Note Level 8" w:semiHidden="1" w:unhideWhenUsed="1"/>
+    <w:lsdException w:name="Note Level 9" w:semiHidden="1" w:unhideWhenUsed="1"/>
+    <w:lsdException w:name="Placeholder Text" w:semiHidden="1"/>
+    <w:lsdException w:name="No Spacing" w:uiPriority="1" w:qFormat="1"/>
+    <w:lsdException w:name="Light Shading" w:uiPriority="60"/>
+    <w:lsdException w:name="Light List" w:uiPriority="61"/>
+    <w:lsdException w:name="Light Grid" w:uiPriority="62"/>
+    <w:lsdException w:name="Medium Shading 1" w:uiPriority="63"/>
+    <w:lsdException w:name="Medium Shading 2" w:uiPriority="64"/>
+    <w:lsdException w:name="Medium List 1" w:uiPriority="65"/>
+    <w:lsdException w:name="Medium List 2" w:uiPriority="66"/>
+    <w:lsdException w:name="Medium Grid 1" w:uiPriority="67"/>
+    <w:lsdException w:name="Medium Grid 2" w:uiPriority="68"/>
+    <w:lsdException w:name="Medium Grid 3" w:uiPriority="69"/>
+    <w:lsdException w:name="Dark List" w:uiPriority="70"/>
+    <w:lsdException w:name="Colorful Shading" w:uiPriority="71"/>
+    <w:lsdException w:name="Colorful List" w:uiPriority="72"/>
+    <w:lsdException w:name="Colorful Grid" w:uiPriority="73"/>
+    <w:lsdException w:name="Light Shading Accent 1" w:uiPriority="60"/>
+    <w:lsdException w:name="Light List Accent 1" w:uiPriority="61"/>
+    <w:lsdException w:name="Light Grid Accent 1" w:uiPriority="62"/>
+    <w:lsdException w:name="Medium Shading 1 Accent 1" w:uiPriority="63"/>
+    <w:lsdException w:name="Medium Shading 2 Accent 1" w:uiPriority="64"/>
+    <w:lsdException w:name="Medium List 1 Accent 1" w:uiPriority="65"/>
+    <w:lsdException w:name="Revision" w:semiHidden="1"/>
+    <w:lsdException w:name="List Paragraph" w:qFormat="1"/>
+    <w:lsdException w:name="Quote" w:uiPriority="29" w:qFormat="1"/>
+    <w:lsdException w:name="Intense Quote" w:uiPriority="30" w:qFormat="1"/>
+    <w:lsdException w:name="Medium List 2 Accent 1" w:uiPriority="66"/>
+    <w:lsdException w:name="Medium Grid 1 Accent 1" w:uiPriority="67"/>
+    <w:lsdException w:name="Medium Grid 2 Accent 1" w:uiPriority="68"/>
+    <w:lsdException w:name="Medium Grid 3 Accent 1" w:uiPriority="69"/>
+    <w:lsdException w:name="Dark List Accent 1" w:uiPriority="70"/>
+    <w:lsdException w:name="Colorful Shading Accent 1" w:uiPriority="71"/>
+    <w:lsdException w:name="Colorful List Accent 1" w:uiPriority="72"/>
+    <w:lsdException w:name="Colorful Grid Accent 1" w:uiPriority="73"/>
+    <w:lsdException w:name="Light Shading Accent 2" w:uiPriority="60"/>
+    <w:lsdException w:name="Light List Accent 2" w:uiPriority="61"/>
+    <w:lsdException w:name="Light Grid Accent 2" w:uiPriority="62"/>
+    <w:lsdException w:name="Medium Shading 1 Accent 2" w:uiPriority="63"/>
+    <w:lsdException w:name="Medium Shading 2 Accent 2" w:uiPriority="64"/>
+    <w:lsdException w:name="Medium List 1 Accent 2" w:uiPriority="65"/>
+    <w:lsdException w:name="Medium List 2 Accent 2" w:uiPriority="66"/>
+    <w:lsdException w:name="Medium Grid 1 Accent 2" w:uiPriority="67"/>
+    <w:lsdException w:name="Medium Grid 2 Accent 2" w:uiPriority="68"/>
+    <w:lsdException w:name="Medium Grid 3 Accent 2" w:uiPriority="69"/>
+    <w:lsdException w:name="Dark List Accent 2" w:uiPriority="70"/>
+    <w:lsdException w:name="Colorful Shading Accent 2" w:uiPriority="71"/>
+    <w:lsdException w:name="Colorful List Accent 2" w:uiPriority="72"/>
+    <w:lsdException w:name="Colorful Grid Accent 2" w:uiPriority="73"/>
+    <w:lsdException w:name="Light Shading Accent 3" w:uiPriority="60"/>
+    <w:lsdException w:name="Light List Accent 3" w:uiPriority="61"/>
+    <w:lsdException w:name="Light Grid Accent 3" w:uiPriority="62"/>
+    <w:lsdException w:name="Medium Shading 1 Accent 3" w:uiPriority="63"/>
+    <w:lsdException w:name="Medium Shading 2 Accent 3" w:uiPriority="64"/>
+    <w:lsdException w:name="Medium List 1 Accent 3" w:uiPriority="65"/>
+    <w:lsdException w:name="Medium List 2 Accent 3" w:uiPriority="66"/>
+    <w:lsdException w:name="Medium Grid 1 Accent 3" w:uiPriority="67"/>
+    <w:lsdException w:name="Medium Grid 2 Accent 3" w:uiPriority="68"/>
+    <w:lsdException w:name="Medium Grid 3 Accent 3" w:uiPriority="69"/>
+    <w:lsdException w:name="Dark List Accent 3" w:uiPriority="70"/>
+    <w:lsdException w:name="Colorful Shading Accent 3" w:uiPriority="71"/>
+    <w:lsdException w:name="Colorful List Accent 3" w:uiPriority="72"/>
+    <w:lsdException w:name="Colorful Grid Accent 3" w:uiPriority="73"/>
+    <w:lsdException w:name="Light Shading Accent 4" w:uiPriority="60"/>
+    <w:lsdException w:name="Light List Accent 4" w:uiPriority="61"/>
+    <w:lsdException w:name="Light Grid Accent 4" w:uiPriority="62"/>
+    <w:lsdException w:name="Medium Shading 1 Accent 4" w:uiPriority="63"/>
+    <w:lsdException w:name="Medium Shading 2 Accent 4" w:uiPriority="64"/>
+    <w:lsdException w:name="Medium List 1 Accent 4" w:uiPriority="65"/>
+    <w:lsdException w:name="Medium List 2 Accent 4" w:uiPriority="66"/>
+    <w:lsdException w:name="Medium Grid 1 Accent 4" w:uiPriority="67"/>
+    <w:lsdException w:name="Medium Grid 2 Accent 4" w:uiPriority="68"/>
+    <w:lsdException w:name="Medium Grid 3 Accent 4" w:uiPriority="69"/>
+    <w:lsdException w:name="Dark List Accent 4" w:uiPriority="70"/>
+    <w:lsdException w:name="Colorful Shading Accent 4" w:uiPriority="71"/>
+    <w:lsdException w:name="Colorful List Accent 4" w:uiPriority="72"/>
+    <w:lsdException w:name="Colorful Grid Accent 4" w:uiPriority="73"/>
+    <w:lsdException w:name="Light Shading Accent 5" w:uiPriority="60"/>
+    <w:lsdException w:name="Light List Accent 5" w:uiPriority="61"/>
+    <w:lsdException w:name="Light Grid Accent 5" w:uiPriority="62"/>
+    <w:lsdException w:name="Medium Shading 1 Accent 5" w:uiPriority="63"/>
+    <w:lsdException w:name="Medium Shading 2 Accent 5" w:uiPriority="64"/>
+    <w:lsdException w:name="Medium List 1 Accent 5" w:uiPriority="65"/>
+    <w:lsdException w:name="Medium List 2 Accent 5" w:uiPriority="66"/>
+    <w:lsdException w:name="Medium Grid 1 Accent 5" w:uiPriority="67"/>
+    <w:lsdException w:name="Medium Grid 2 Accent 5" w:uiPriority="68"/>
+    <w:lsdException w:name="Medium Grid 3 Accent 5" w:uiPriority="69"/>
+    <w:lsdException w:name="Dark List Accent 5" w:uiPriority="70"/>
+    <w:lsdException w:name="Colorful Shading Accent 5" w:uiPriority="71"/>
+    <w:lsdException w:name="Colorful List Accent 5" w:uiPriority="72"/>
+    <w:lsdException w:name="Colorful Grid Accent 5" w:uiPriority="73"/>
+    <w:lsdException w:name="Light Shading Accent 6" w:uiPriority="60"/>
+    <w:lsdException w:name="Light List Accent 6" w:uiPriority="61"/>
+    <w:lsdException w:name="Light Grid Accent 6" w:uiPriority="62"/>
+    <w:lsdException w:name="Medium Shading 1 Accent 6" w:uiPriority="63"/>
+    <w:lsdException w:name="Medium Shading 2 Accent 6" w:uiPriority="64"/>
+    <w:lsdException w:name="Medium List 1 Accent 6" w:uiPriority="65"/>
+    <w:lsdException w:name="Medium List 2 Accent 6" w:uiPriority="66"/>
+    <w:lsdException w:name="Medium Grid 1 Accent 6" w:uiPriority="67"/>
+    <w:lsdException w:name="Medium Grid 2 Accent 6" w:uiPriority="68"/>
+    <w:lsdException w:name="Medium Grid 3 Accent 6" w:uiPriority="69"/>
+    <w:lsdException w:name="Dark List Accent 6" w:uiPriority="70"/>
+    <w:lsdException w:name="Colorful Shading Accent 6" w:uiPriority="71"/>
+    <w:lsdException w:name="Colorful List Accent 6" w:uiPriority="72"/>
+    <w:lsdException w:name="Colorful Grid Accent 6" w:uiPriority="73"/>
+    <w:lsdException w:name="Subtle Emphasis" w:uiPriority="19" w:qFormat="1"/>
+    <w:lsdException w:name="Intense Emphasis" w:uiPriority="21" w:qFormat="1"/>
+    <w:lsdException w:name="Subtle Reference" w:uiPriority="31" w:qFormat="1"/>
+    <w:lsdException w:name="Intense Reference" w:uiPriority="32" w:qFormat="1"/>
+    <w:lsdException w:name="Book Title" w:uiPriority="33" w:qFormat="1"/>
+    <w:lsdException w:name="Bibliography" w:semiHidden="1" w:uiPriority="37" w:unhideWhenUsed="1"/>
+    <w:lsdException w:name="TOC Heading" w:semiHidden="1" w:uiPriority="39" w:unhideWhenUsed="1" w:qFormat="1"/>
+    <w:lsdException w:name="Plain Table 1" w:uiPriority="41"/>
+    <w:lsdException w:name="Plain Table 2" w:uiPriority="42"/>
+    <w:lsdException w:name="Plain Table 3" w:uiPriority="43"/>
+    <w:lsdException w:name="Plain Table 4" w:uiPriority="44"/>
+    <w:lsdException w:name="Plain Table 5" w:uiPriority="45"/>
+    <w:lsdException w:name="Grid Table Light" w:uiPriority="40"/>
+    <w:lsdException w:name="Grid Table 1 Light" w:uiPriority="46"/>
+    <w:lsdException w:name="Grid Table 2" w:uiPriority="47"/>
+    <w:lsdException w:name="Grid Table 3" w:uiPriority="48"/>
+    <w:lsdException w:name="Grid Table 4" w:uiPriority="49"/>
+    <w:lsdException w:name="Grid Table 5 Dark" w:uiPriority="50"/>
+    <w:lsdException w:name="Grid Table 6 Colorful" w:uiPriority="51"/>
+    <w:lsdException w:name="Grid Table 7 Colorful" w:uiPriority="52"/>
+    <w:lsdException w:name="Grid Table 1 Light Accent 1" w:uiPriority="46"/>
+    <w:lsdException w:name="Grid Table 2 Accent 1" w:uiPriority="47"/>
+    <w:lsdException w:name="Grid Table 3 Accent 1" w:uiPriority="48"/>
+    <w:lsdException w:name="Grid Table 4 Accent 1" w:uiPriority="49"/>
+    <w:lsdException w:name="Grid Table 5 Dark Accent 1" w:uiPriority="50"/>
+    <w:lsdException w:name="Grid Table 6 Colorful Accent 1" w:uiPriority="51"/>
+    <w:lsdException w:name="Grid Table 7 Colorful Accent 1" w:uiPriority="52"/>
+    <w:lsdException w:name="Grid Table 1 Light Accent 2" w:uiPriority="46"/>
+    <w:lsdException w:name="Grid Table 2 Accent 2" w:uiPriority="47"/>
+    <w:lsdException w:name="Grid Table 3 Accent 2" w:uiPriority="48"/>
+    <w:lsdException w:name="Grid Table 4 Accent 2" w:uiPriority="49"/>
+    <w:lsdException w:name="Grid Table 5 Dark Accent 2" w:uiPriority="50"/>
+    <w:lsdException w:name="Grid Table 6 Colorful Accent 2" w:uiPriority="51"/>
+    <w:lsdException w:name="Grid Table 7 Colorful Accent 2" w:uiPriority="52"/>
+    <w:lsdException w:name="Grid Table 1 Light Accent 3" w:uiPriority="46"/>
+    <w:lsdException w:name="Grid Table 2 Accent 3" w:uiPriority="47"/>
+    <w:lsdException w:name="Grid Table 3 Accent 3" w:uiPriority="48"/>
+    <w:lsdException w:name="Grid Table 4 Accent 3" w:uiPriority="49"/>
+    <w:lsdException w:name="Grid Table 5 Dark Accent 3" w:uiPriority="50"/>
+    <w:lsdException w:name="Grid Table 6 Colorful Accent 3" w:uiPriority="51"/>
+    <w:lsdException w:name="Grid Table 7 Colorful Accent 3" w:uiPriority="52"/>
+    <w:lsdException w:name="Grid Table 1 Light Accent 4" w:uiPriority="46"/>
+    <w:lsdException w:name="Grid Table 2 Accent 4" w:uiPriority="47"/>
+    <w:lsdException w:name="Grid Table 3 Accent 4" w:uiPriority="48"/>
+    <w:lsdException w:name="Grid Table 4 Accent 4" w:uiPriority="49"/>
+    <w:lsdException w:name="Grid Table 5 Dark Accent 4" w:uiPriority="50"/>
+    <w:lsdException w:name="Grid Table 6 Colorful Accent 4" w:uiPriority="51"/>
+    <w:lsdException w:name="Grid Table 7 Colorful Accent 4" w:uiPriority="52"/>
+    <w:lsdException w:name="Grid Table 1 Light Accent 5" w:uiPriority="46"/>
+    <w:lsdException w:name="Grid Table 2 Accent 5" w:uiPriority="47"/>
+    <w:lsdException w:name="Grid Table 3 Accent 5" w:uiPriority="48"/>
+    <w:lsdException w:name="Grid Table 4 Accent 5" w:uiPriority="49"/>
+    <w:lsdException w:name="Grid Table 5 Dark Accent 5" w:uiPriority="50"/>
+    <w:lsdException w:name="Grid Table 6 Colorful Accent 5" w:uiPriority="51"/>
+    <w:lsdException w:name="Grid Table 7 Colorful Accent 5" w:uiPriority="52"/>
+    <w:lsdException w:name="Grid Table 1 Light Accent 6" w:uiPriority="46"/>
+    <w:lsdException w:name="Grid Table 2 Accent 6" w:uiPriority="47"/>
+    <w:lsdException w:name="Grid Table 3 Accent 6" w:uiPriority="48"/>
+    <w:lsdException w:name="Grid Table 4 Accent 6" w:uiPriority="49"/>
+    <w:lsdException w:name="Grid Table 5 Dark Accent 6" w:uiPriority="50"/>
+    <w:lsdException w:name="Grid Table 6 Colorful Accent 6" w:uiPriority="51"/>
+    <w:lsdException w:name="Grid Table 7 Colorful Accent 6" w:uiPriority="52"/>
+    <w:lsdException w:name="List Table 1 Light" w:uiPriority="46"/>
+    <w:lsdException w:name="List Table 2" w:uiPriority="47"/>
+    <w:lsdException w:name="List Table 3" w:uiPriority="48"/>
+    <w:lsdException w:name="List Table 4" w:uiPriority="49"/>
+    <w:lsdException w:name="List Table 5 Dark" w:uiPriority="50"/>
+    <w:lsdException w:name="List Table 6 Colorful" w:uiPriority="51"/>
+    <w:lsdException w:name="List Table 7 Colorful" w:uiPriority="52"/>
+    <w:lsdException w:name="List Table 1 Light Accent 1" w:uiPriority="46"/>
+    <w:lsdException w:name="List Table 2 Accent 1" w:uiPriority="47"/>
+    <w:lsdException w:name="List Table 3 Accent 1" w:uiPriority="48"/>
+    <w:lsdException w:name="List Table 4 Accent 1" w:uiPriority="49"/>
+    <w:lsdException w:name="List Table 5 Dark Accent 1" w:uiPriority="50"/>
+    <w:lsdException w:name="List Table 6 Colorful Accent 1" w:uiPriority="51"/>
+    <w:lsdException w:name="List Table 7 Colorful Accent 1" w:uiPriority="52"/>
+    <w:lsdException w:name="List Table 1 Light Accent 2" w:uiPriority="46"/>
+    <w:lsdException w:name="List Table 2 Accent 2" w:uiPriority="47"/>
+    <w:lsdException w:name="List Table 3 Accent 2" w:uiPriority="48"/>
+    <w:lsdException w:name="List Table 4 Accent 2" w:uiPriority="49"/>
+    <w:lsdException w:name="List Table 5 Dark Accent 2" w:uiPriority="50"/>
+    <w:lsdException w:name="List Table 6 Colorful Accent 2" w:uiPriority="51"/>
+    <w:lsdException w:name="List Table 7 Colorful Accent 2" w:uiPriority="52"/>
+    <w:lsdException w:name="List Table 1 Light Accent 3" w:uiPriority="46"/>
+    <w:lsdException w:name="List Table 2 Accent 3" w:uiPriority="47"/>
+    <w:lsdException w:name="List Table 3 Accent 3" w:uiPriority="48"/>
+    <w:lsdException w:name="List Table 4 Accent 3" w:uiPriority="49"/>
+    <w:lsdException w:name="List Table 5 Dark Accent 3" w:uiPriority="50"/>
+    <w:lsdException w:name="List Table 6 Colorful Accent 3" w:uiPriority="51"/>
+    <w:lsdException w:name="List Table 7 Colorful Accent 3" w:uiPriority="52"/>
+    <w:lsdException w:name="List Table 1 Light Accent 4" w:uiPriority="46"/>
+    <w:lsdException w:name="List Table 2 Accent 4" w:uiPriority="47"/>
+    <w:lsdException w:name="List Table 3 Accent 4" w:uiPriority="48"/>
+    <w:lsdException w:name="List Table 4 Accent 4" w:uiPriority="49"/>
+    <w:lsdException w:name="List Table 5 Dark Accent 4" w:uiPriority="50"/>
+    <w:lsdException w:name="List Table 6 Colorful Accent 4" w:uiPriority="51"/>
+    <w:lsdException w:name="List Table 7 Colorful Accent 4" w:uiPriority="52"/>
+    <w:lsdException w:name="List Table 1 Light Accent 5" w:uiPriority="46"/>
+    <w:lsdException w:name="List Table 2 Accent 5" w:uiPriority="47"/>
+    <w:lsdException w:name="List Table 3 Accent 5" w:uiPriority="48"/>
+    <w:lsdException w:name="List Table 4 Accent 5" w:uiPriority="49"/>
+    <w:lsdException w:name="List Table 5 Dark Accent 5" w:uiPriority="50"/>
+    <w:lsdException w:name="List Table 6 Colorful Accent 5" w:uiPriority="51"/>
+    <w:lsdException w:name="List Table 7 Colorful Accent 5" w:uiPriority="52"/>
+    <w:lsdException w:name="List Table 1 Light Accent 6" w:uiPriority="46"/>
+    <w:lsdException w:name="List Table 2 Accent 6" w:uiPriority="47"/>
+    <w:lsdException w:name="List Table 3 Accent 6" w:uiPriority="48"/>
+    <w:lsdException w:name="List Table 4 Accent 6" w:uiPriority="49"/>
+    <w:lsdException w:name="List Table 5 Dark Accent 6" w:uiPriority="50"/>
+    <w:lsdException w:name="List Table 6 Colorful Accent 6" w:uiPriority="51"/>
+    <w:lsdException w:name="List Table 7 Colorful Accent 6" w:uiPriority="52"/>
   </w:latentStyles>
   <w:style w:type="paragraph" w:default="1" w:styleId="Normal">
     <w:name w:val="Normal"/>
@@ -8172,13 +9509,13 @@
       <w:lang w:val="es-ES" w:eastAsia="es-ES"/>
     </w:rPr>
   </w:style>
-  <w:style w:type="character" w:default="1" w:styleId="DefaultParagraphFont">
+  <w:style w:type="character" w:default="1" w:styleId="Fuentedeprrafopredeter">
     <w:name w:val="Default Paragraph Font"/>
     <w:uiPriority w:val="1"/>
     <w:semiHidden/>
     <w:unhideWhenUsed/>
   </w:style>
-  <w:style w:type="table" w:default="1" w:styleId="TableNormal">
+  <w:style w:type="table" w:default="1" w:styleId="Tablanormal">
     <w:name w:val="Normal Table"/>
     <w:uiPriority w:val="99"/>
     <w:semiHidden/>
@@ -8193,16 +9530,16 @@
       </w:tblCellMar>
     </w:tblPr>
   </w:style>
-  <w:style w:type="numbering" w:default="1" w:styleId="NoList">
+  <w:style w:type="numbering" w:default="1" w:styleId="Sinlista">
     <w:name w:val="No List"/>
     <w:uiPriority w:val="99"/>
     <w:semiHidden/>
     <w:unhideWhenUsed/>
   </w:style>
-  <w:style w:type="paragraph" w:styleId="Header">
+  <w:style w:type="paragraph" w:styleId="Encabezado">
     <w:name w:val="header"/>
     <w:basedOn w:val="Normal"/>
-    <w:link w:val="HeaderChar"/>
+    <w:link w:val="EncabezadoCar"/>
     <w:uiPriority w:val="99"/>
     <w:rsid w:val="00D91C18"/>
     <w:pPr>
@@ -8212,10 +9549,10 @@
       </w:tabs>
     </w:pPr>
   </w:style>
-  <w:style w:type="character" w:customStyle="1" w:styleId="HeaderChar">
-    <w:name w:val="Header Char"/>
-    <w:basedOn w:val="DefaultParagraphFont"/>
-    <w:link w:val="Header"/>
+  <w:style w:type="character" w:customStyle="1" w:styleId="EncabezadoCar">
+    <w:name w:val="Encabezado Car"/>
+    <w:basedOn w:val="Fuentedeprrafopredeter"/>
+    <w:link w:val="Encabezado"/>
     <w:uiPriority w:val="99"/>
     <w:rsid w:val="00D91C18"/>
     <w:rPr>
@@ -8223,10 +9560,10 @@
       <w:lang w:val="es-ES" w:eastAsia="es-ES"/>
     </w:rPr>
   </w:style>
-  <w:style w:type="paragraph" w:styleId="Footer">
+  <w:style w:type="paragraph" w:styleId="Piedepgina">
     <w:name w:val="footer"/>
     <w:basedOn w:val="Normal"/>
-    <w:link w:val="FooterChar"/>
+    <w:link w:val="PiedepginaCar"/>
     <w:uiPriority w:val="99"/>
     <w:rsid w:val="00D91C18"/>
     <w:pPr>
@@ -8236,10 +9573,10 @@
       </w:tabs>
     </w:pPr>
   </w:style>
-  <w:style w:type="character" w:customStyle="1" w:styleId="FooterChar">
-    <w:name w:val="Footer Char"/>
-    <w:basedOn w:val="DefaultParagraphFont"/>
-    <w:link w:val="Footer"/>
+  <w:style w:type="character" w:customStyle="1" w:styleId="PiedepginaCar">
+    <w:name w:val="Pie de página Car"/>
+    <w:basedOn w:val="Fuentedeprrafopredeter"/>
+    <w:link w:val="Piedepgina"/>
     <w:uiPriority w:val="99"/>
     <w:rsid w:val="00D91C18"/>
     <w:rPr>
@@ -8247,7 +9584,7 @@
       <w:lang w:val="es-ES" w:eastAsia="es-ES"/>
     </w:rPr>
   </w:style>
-  <w:style w:type="character" w:styleId="Hyperlink">
+  <w:style w:type="character" w:styleId="Hipervnculo">
     <w:name w:val="Hyperlink"/>
     <w:rsid w:val="00D91C18"/>
     <w:rPr>
@@ -8269,7 +9606,7 @@
       <w:lang w:val="es-AR" w:eastAsia="en-US"/>
     </w:rPr>
   </w:style>
-  <w:style w:type="paragraph" w:styleId="ListParagraph">
+  <w:style w:type="paragraph" w:styleId="Prrafodelista">
     <w:name w:val="List Paragraph"/>
     <w:basedOn w:val="Normal"/>
     <w:uiPriority w:val="99"/>
@@ -8279,10 +9616,10 @@
       <w:ind w:left="708"/>
     </w:pPr>
   </w:style>
-  <w:style w:type="paragraph" w:styleId="BalloonText">
+  <w:style w:type="paragraph" w:styleId="Textodeglobo">
     <w:name w:val="Balloon Text"/>
     <w:basedOn w:val="Normal"/>
-    <w:link w:val="BalloonTextChar"/>
+    <w:link w:val="TextodegloboCar"/>
     <w:uiPriority w:val="99"/>
     <w:semiHidden/>
     <w:unhideWhenUsed/>
@@ -8293,310 +9630,10 @@
       <w:szCs w:val="18"/>
     </w:rPr>
   </w:style>
-  <w:style w:type="character" w:customStyle="1" w:styleId="BalloonTextChar">
-    <w:name w:val="Balloon Text Char"/>
-    <w:basedOn w:val="DefaultParagraphFont"/>
-    <w:link w:val="BalloonText"/>
-    <w:uiPriority w:val="99"/>
-    <w:semiHidden/>
-    <w:rsid w:val="00D91C18"/>
-    <w:rPr>
-      <w:rFonts w:ascii="Lucida Grande" w:eastAsia="Times New Roman" w:hAnsi="Lucida Grande" w:cs="Lucida Grande"/>
-      <w:sz w:val="18"/>
-      <w:szCs w:val="18"/>
-      <w:lang w:val="es-ES" w:eastAsia="es-ES"/>
-    </w:rPr>
-  </w:style>
-</w:styles>
-</file>
-
-<file path=word/stylesWithEffects.xml><?xml version="1.0" encoding="utf-8"?>
-<w:styles xmlns:wpc="http://schemas.microsoft.com/office/word/2010/wordprocessingCanvas" xmlns:mo="http://schemas.microsoft.com/office/mac/office/2008/main" xmlns:mc="http://schemas.openxmlformats.org/markup-compatibility/2006" xmlns:mv="urn:schemas-microsoft-com:mac:vml" xmlns:o="urn:schemas-microsoft-com:office:office" xmlns:r="http://schemas.openxmlformats.org/officeDocument/2006/relationships" xmlns:m="http://schemas.openxmlformats.org/officeDocument/2006/math" xmlns:v="urn:schemas-microsoft-com:vml" xmlns:wp14="http://schemas.microsoft.com/office/word/2010/wordprocessingDrawing" xmlns:wp="http://schemas.openxmlformats.org/drawingml/2006/wordprocessingDrawing" xmlns:w10="urn:schemas-microsoft-com:office:word" xmlns:w="http://schemas.openxmlformats.org/wordprocessingml/2006/main" xmlns:w14="http://schemas.microsoft.com/office/word/2010/wordml" xmlns:wpg="http://schemas.microsoft.com/office/word/2010/wordprocessingGroup" xmlns:wpi="http://schemas.microsoft.com/office/word/2010/wordprocessingInk" xmlns:wne="http://schemas.microsoft.com/office/word/2006/wordml" xmlns:wps="http://schemas.microsoft.com/office/word/2010/wordprocessingShape" mc:Ignorable="w14 wp14">
-  <w:docDefaults>
-    <w:rPrDefault>
-      <w:rPr>
-        <w:rFonts w:asciiTheme="minorHAnsi" w:eastAsiaTheme="minorEastAsia" w:hAnsiTheme="minorHAnsi" w:cstheme="minorBidi"/>
-        <w:sz w:val="24"/>
-        <w:szCs w:val="24"/>
-        <w:lang w:val="es-ES_tradnl" w:eastAsia="en-US" w:bidi="ar-SA"/>
-      </w:rPr>
-    </w:rPrDefault>
-    <w:pPrDefault/>
-  </w:docDefaults>
-  <w:latentStyles w:defLockedState="0" w:defUIPriority="99" w:defSemiHidden="1" w:defUnhideWhenUsed="1" w:defQFormat="0" w:count="276">
-    <w:lsdException w:name="Normal" w:semiHidden="0" w:uiPriority="0" w:unhideWhenUsed="0" w:qFormat="1"/>
-    <w:lsdException w:name="heading 1" w:semiHidden="0" w:uiPriority="9" w:unhideWhenUsed="0" w:qFormat="1"/>
-    <w:lsdException w:name="heading 2" w:uiPriority="9" w:qFormat="1"/>
-    <w:lsdException w:name="heading 3" w:uiPriority="9" w:qFormat="1"/>
-    <w:lsdException w:name="heading 4" w:uiPriority="9" w:qFormat="1"/>
-    <w:lsdException w:name="heading 5" w:uiPriority="9" w:qFormat="1"/>
-    <w:lsdException w:name="heading 6" w:uiPriority="9" w:qFormat="1"/>
-    <w:lsdException w:name="heading 7" w:uiPriority="9" w:qFormat="1"/>
-    <w:lsdException w:name="heading 8" w:uiPriority="9" w:qFormat="1"/>
-    <w:lsdException w:name="heading 9" w:uiPriority="9" w:qFormat="1"/>
-    <w:lsdException w:name="toc 1" w:uiPriority="39"/>
-    <w:lsdException w:name="toc 2" w:uiPriority="39"/>
-    <w:lsdException w:name="toc 3" w:uiPriority="39"/>
-    <w:lsdException w:name="toc 4" w:uiPriority="39"/>
-    <w:lsdException w:name="toc 5" w:uiPriority="39"/>
-    <w:lsdException w:name="toc 6" w:uiPriority="39"/>
-    <w:lsdException w:name="toc 7" w:uiPriority="39"/>
-    <w:lsdException w:name="toc 8" w:uiPriority="39"/>
-    <w:lsdException w:name="toc 9" w:uiPriority="39"/>
-    <w:lsdException w:name="caption" w:uiPriority="35" w:qFormat="1"/>
-    <w:lsdException w:name="Title" w:semiHidden="0" w:uiPriority="10" w:unhideWhenUsed="0" w:qFormat="1"/>
-    <w:lsdException w:name="Default Paragraph Font" w:uiPriority="1"/>
-    <w:lsdException w:name="Subtitle" w:semiHidden="0" w:uiPriority="11" w:unhideWhenUsed="0" w:qFormat="1"/>
-    <w:lsdException w:name="Hyperlink" w:uiPriority="0"/>
-    <w:lsdException w:name="Strong" w:semiHidden="0" w:uiPriority="22" w:unhideWhenUsed="0" w:qFormat="1"/>
-    <w:lsdException w:name="Emphasis" w:semiHidden="0" w:uiPriority="20" w:unhideWhenUsed="0" w:qFormat="1"/>
-    <w:lsdException w:name="Table Grid" w:semiHidden="0" w:uiPriority="59" w:unhideWhenUsed="0"/>
-    <w:lsdException w:name="Placeholder Text" w:unhideWhenUsed="0"/>
-    <w:lsdException w:name="No Spacing" w:semiHidden="0" w:uiPriority="1" w:unhideWhenUsed="0" w:qFormat="1"/>
-    <w:lsdException w:name="Light Shading" w:semiHidden="0" w:uiPriority="60" w:unhideWhenUsed="0"/>
-    <w:lsdException w:name="Light List" w:semiHidden="0" w:uiPriority="61" w:unhideWhenUsed="0"/>
-    <w:lsdException w:name="Light Grid" w:semiHidden="0" w:uiPriority="62" w:unhideWhenUsed="0"/>
-    <w:lsdException w:name="Medium Shading 1" w:semiHidden="0" w:uiPriority="63" w:unhideWhenUsed="0"/>
-    <w:lsdException w:name="Medium Shading 2" w:semiHidden="0" w:uiPriority="64" w:unhideWhenUsed="0"/>
-    <w:lsdException w:name="Medium List 1" w:semiHidden="0" w:uiPriority="65" w:unhideWhenUsed="0"/>
-    <w:lsdException w:name="Medium List 2" w:semiHidden="0" w:uiPriority="66" w:unhideWhenUsed="0"/>
-    <w:lsdException w:name="Medium Grid 1" w:semiHidden="0" w:uiPriority="67" w:unhideWhenUsed="0"/>
-    <w:lsdException w:name="Medium Grid 2" w:semiHidden="0" w:uiPriority="68" w:unhideWhenUsed="0"/>
-    <w:lsdException w:name="Medium Grid 3" w:semiHidden="0" w:uiPriority="69" w:unhideWhenUsed="0"/>
-    <w:lsdException w:name="Dark List" w:semiHidden="0" w:uiPriority="70" w:unhideWhenUsed="0"/>
-    <w:lsdException w:name="Colorful Shading" w:semiHidden="0" w:uiPriority="71" w:unhideWhenUsed="0"/>
-    <w:lsdException w:name="Colorful List" w:semiHidden="0" w:uiPriority="72" w:unhideWhenUsed="0"/>
-    <w:lsdException w:name="Colorful Grid" w:semiHidden="0" w:uiPriority="73" w:unhideWhenUsed="0"/>
-    <w:lsdException w:name="Light Shading Accent 1" w:semiHidden="0" w:uiPriority="60" w:unhideWhenUsed="0"/>
-    <w:lsdException w:name="Light List Accent 1" w:semiHidden="0" w:uiPriority="61" w:unhideWhenUsed="0"/>
-    <w:lsdException w:name="Light Grid Accent 1" w:semiHidden="0" w:uiPriority="62" w:unhideWhenUsed="0"/>
-    <w:lsdException w:name="Medium Shading 1 Accent 1" w:semiHidden="0" w:uiPriority="63" w:unhideWhenUsed="0"/>
-    <w:lsdException w:name="Medium Shading 2 Accent 1" w:semiHidden="0" w:uiPriority="64" w:unhideWhenUsed="0"/>
-    <w:lsdException w:name="Medium List 1 Accent 1" w:semiHidden="0" w:uiPriority="65" w:unhideWhenUsed="0"/>
-    <w:lsdException w:name="Revision" w:unhideWhenUsed="0"/>
-    <w:lsdException w:name="List Paragraph" w:semiHidden="0" w:unhideWhenUsed="0" w:qFormat="1"/>
-    <w:lsdException w:name="Quote" w:semiHidden="0" w:uiPriority="29" w:unhideWhenUsed="0" w:qFormat="1"/>
-    <w:lsdException w:name="Intense Quote" w:semiHidden="0" w:uiPriority="30" w:unhideWhenUsed="0" w:qFormat="1"/>
-    <w:lsdException w:name="Medium List 2 Accent 1" w:semiHidden="0" w:uiPriority="66" w:unhideWhenUsed="0"/>
-    <w:lsdException w:name="Medium Grid 1 Accent 1" w:semiHidden="0" w:uiPriority="67" w:unhideWhenUsed="0"/>
-    <w:lsdException w:name="Medium Grid 2 Accent 1" w:semiHidden="0" w:uiPriority="68" w:unhideWhenUsed="0"/>
-    <w:lsdException w:name="Medium Grid 3 Accent 1" w:semiHidden="0" w:uiPriority="69" w:unhideWhenUsed="0"/>
-    <w:lsdException w:name="Dark List Accent 1" w:semiHidden="0" w:uiPriority="70" w:unhideWhenUsed="0"/>
-    <w:lsdException w:name="Colorful Shading Accent 1" w:semiHidden="0" w:uiPriority="71" w:unhideWhenUsed="0"/>
-    <w:lsdException w:name="Colorful List Accent 1" w:semiHidden="0" w:uiPriority="72" w:unhideWhenUsed="0"/>
-    <w:lsdException w:name="Colorful Grid Accent 1" w:semiHidden="0" w:uiPriority="73" w:unhideWhenUsed="0"/>
-    <w:lsdException w:name="Light Shading Accent 2" w:semiHidden="0" w:uiPriority="60" w:unhideWhenUsed="0"/>
-    <w:lsdException w:name="Light List Accent 2" w:semiHidden="0" w:uiPriority="61" w:unhideWhenUsed="0"/>
-    <w:lsdException w:name="Light Grid Accent 2" w:semiHidden="0" w:uiPriority="62" w:unhideWhenUsed="0"/>
-    <w:lsdException w:name="Medium Shading 1 Accent 2" w:semiHidden="0" w:uiPriority="63" w:unhideWhenUsed="0"/>
-    <w:lsdException w:name="Medium Shading 2 Accent 2" w:semiHidden="0" w:uiPriority="64" w:unhideWhenUsed="0"/>
-    <w:lsdException w:name="Medium List 1 Accent 2" w:semiHidden="0" w:uiPriority="65" w:unhideWhenUsed="0"/>
-    <w:lsdException w:name="Medium List 2 Accent 2" w:semiHidden="0" w:uiPriority="66" w:unhideWhenUsed="0"/>
-    <w:lsdException w:name="Medium Grid 1 Accent 2" w:semiHidden="0" w:uiPriority="67" w:unhideWhenUsed="0"/>
-    <w:lsdException w:name="Medium Grid 2 Accent 2" w:semiHidden="0" w:uiPriority="68" w:unhideWhenUsed="0"/>
-    <w:lsdException w:name="Medium Grid 3 Accent 2" w:semiHidden="0" w:uiPriority="69" w:unhideWhenUsed="0"/>
-    <w:lsdException w:name="Dark List Accent 2" w:semiHidden="0" w:uiPriority="70" w:unhideWhenUsed="0"/>
-    <w:lsdException w:name="Colorful Shading Accent 2" w:semiHidden="0" w:uiPriority="71" w:unhideWhenUsed="0"/>
-    <w:lsdException w:name="Colorful List Accent 2" w:semiHidden="0" w:uiPriority="72" w:unhideWhenUsed="0"/>
-    <w:lsdException w:name="Colorful Grid Accent 2" w:semiHidden="0" w:uiPriority="73" w:unhideWhenUsed="0"/>
-    <w:lsdException w:name="Light Shading Accent 3" w:semiHidden="0" w:uiPriority="60" w:unhideWhenUsed="0"/>
-    <w:lsdException w:name="Light List Accent 3" w:semiHidden="0" w:uiPriority="61" w:unhideWhenUsed="0"/>
-    <w:lsdException w:name="Light Grid Accent 3" w:semiHidden="0" w:uiPriority="62" w:unhideWhenUsed="0"/>
-    <w:lsdException w:name="Medium Shading 1 Accent 3" w:semiHidden="0" w:uiPriority="63" w:unhideWhenUsed="0"/>
-    <w:lsdException w:name="Medium Shading 2 Accent 3" w:semiHidden="0" w:uiPriority="64" w:unhideWhenUsed="0"/>
-    <w:lsdException w:name="Medium List 1 Accent 3" w:semiHidden="0" w:uiPriority="65" w:unhideWhenUsed="0"/>
-    <w:lsdException w:name="Medium List 2 Accent 3" w:semiHidden="0" w:uiPriority="66" w:unhideWhenUsed="0"/>
-    <w:lsdException w:name="Medium Grid 1 Accent 3" w:semiHidden="0" w:uiPriority="67" w:unhideWhenUsed="0"/>
-    <w:lsdException w:name="Medium Grid 2 Accent 3" w:semiHidden="0" w:uiPriority="68" w:unhideWhenUsed="0"/>
-    <w:lsdException w:name="Medium Grid 3 Accent 3" w:semiHidden="0" w:uiPriority="69" w:unhideWhenUsed="0"/>
-    <w:lsdException w:name="Dark List Accent 3" w:semiHidden="0" w:uiPriority="70" w:unhideWhenUsed="0"/>
-    <w:lsdException w:name="Colorful Shading Accent 3" w:semiHidden="0" w:uiPriority="71" w:unhideWhenUsed="0"/>
-    <w:lsdException w:name="Colorful List Accent 3" w:semiHidden="0" w:uiPriority="72" w:unhideWhenUsed="0"/>
-    <w:lsdException w:name="Colorful Grid Accent 3" w:semiHidden="0" w:uiPriority="73" w:unhideWhenUsed="0"/>
-    <w:lsdException w:name="Light Shading Accent 4" w:semiHidden="0" w:uiPriority="60" w:unhideWhenUsed="0"/>
-    <w:lsdException w:name="Light List Accent 4" w:semiHidden="0" w:uiPriority="61" w:unhideWhenUsed="0"/>
-    <w:lsdException w:name="Light Grid Accent 4" w:semiHidden="0" w:uiPriority="62" w:unhideWhenUsed="0"/>
-    <w:lsdException w:name="Medium Shading 1 Accent 4" w:semiHidden="0" w:uiPriority="63" w:unhideWhenUsed="0"/>
-    <w:lsdException w:name="Medium Shading 2 Accent 4" w:semiHidden="0" w:uiPriority="64" w:unhideWhenUsed="0"/>
-    <w:lsdException w:name="Medium List 1 Accent 4" w:semiHidden="0" w:uiPriority="65" w:unhideWhenUsed="0"/>
-    <w:lsdException w:name="Medium List 2 Accent 4" w:semiHidden="0" w:uiPriority="66" w:unhideWhenUsed="0"/>
-    <w:lsdException w:name="Medium Grid 1 Accent 4" w:semiHidden="0" w:uiPriority="67" w:unhideWhenUsed="0"/>
-    <w:lsdException w:name="Medium Grid 2 Accent 4" w:semiHidden="0" w:uiPriority="68" w:unhideWhenUsed="0"/>
-    <w:lsdException w:name="Medium Grid 3 Accent 4" w:semiHidden="0" w:uiPriority="69" w:unhideWhenUsed="0"/>
-    <w:lsdException w:name="Dark List Accent 4" w:semiHidden="0" w:uiPriority="70" w:unhideWhenUsed="0"/>
-    <w:lsdException w:name="Colorful Shading Accent 4" w:semiHidden="0" w:uiPriority="71" w:unhideWhenUsed="0"/>
-    <w:lsdException w:name="Colorful List Accent 4" w:semiHidden="0" w:uiPriority="72" w:unhideWhenUsed="0"/>
-    <w:lsdException w:name="Colorful Grid Accent 4" w:semiHidden="0" w:uiPriority="73" w:unhideWhenUsed="0"/>
-    <w:lsdException w:name="Light Shading Accent 5" w:semiHidden="0" w:uiPriority="60" w:unhideWhenUsed="0"/>
-    <w:lsdException w:name="Light List Accent 5" w:semiHidden="0" w:uiPriority="61" w:unhideWhenUsed="0"/>
-    <w:lsdException w:name="Light Grid Accent 5" w:semiHidden="0" w:uiPriority="62" w:unhideWhenUsed="0"/>
-    <w:lsdException w:name="Medium Shading 1 Accent 5" w:semiHidden="0" w:uiPriority="63" w:unhideWhenUsed="0"/>
-    <w:lsdException w:name="Medium Shading 2 Accent 5" w:semiHidden="0" w:uiPriority="64" w:unhideWhenUsed="0"/>
-    <w:lsdException w:name="Medium List 1 Accent 5" w:semiHidden="0" w:uiPriority="65" w:unhideWhenUsed="0"/>
-    <w:lsdException w:name="Medium List 2 Accent 5" w:semiHidden="0" w:uiPriority="66" w:unhideWhenUsed="0"/>
-    <w:lsdException w:name="Medium Grid 1 Accent 5" w:semiHidden="0" w:uiPriority="67" w:unhideWhenUsed="0"/>
-    <w:lsdException w:name="Medium Grid 2 Accent 5" w:semiHidden="0" w:uiPriority="68" w:unhideWhenUsed="0"/>
-    <w:lsdException w:name="Medium Grid 3 Accent 5" w:semiHidden="0" w:uiPriority="69" w:unhideWhenUsed="0"/>
-    <w:lsdException w:name="Dark List Accent 5" w:semiHidden="0" w:uiPriority="70" w:unhideWhenUsed="0"/>
-    <w:lsdException w:name="Colorful Shading Accent 5" w:semiHidden="0" w:uiPriority="71" w:unhideWhenUsed="0"/>
-    <w:lsdException w:name="Colorful List Accent 5" w:semiHidden="0" w:uiPriority="72" w:unhideWhenUsed="0"/>
-    <w:lsdException w:name="Colorful Grid Accent 5" w:semiHidden="0" w:uiPriority="73" w:unhideWhenUsed="0"/>
-    <w:lsdException w:name="Light Shading Accent 6" w:semiHidden="0" w:uiPriority="60" w:unhideWhenUsed="0"/>
-    <w:lsdException w:name="Light List Accent 6" w:semiHidden="0" w:uiPriority="61" w:unhideWhenUsed="0"/>
-    <w:lsdException w:name="Light Grid Accent 6" w:semiHidden="0" w:uiPriority="62" w:unhideWhenUsed="0"/>
-    <w:lsdException w:name="Medium Shading 1 Accent 6" w:semiHidden="0" w:uiPriority="63" w:unhideWhenUsed="0"/>
-    <w:lsdException w:name="Medium Shading 2 Accent 6" w:semiHidden="0" w:uiPriority="64" w:unhideWhenUsed="0"/>
-    <w:lsdException w:name="Medium List 1 Accent 6" w:semiHidden="0" w:uiPriority="65" w:unhideWhenUsed="0"/>
-    <w:lsdException w:name="Medium List 2 Accent 6" w:semiHidden="0" w:uiPriority="66" w:unhideWhenUsed="0"/>
-    <w:lsdException w:name="Medium Grid 1 Accent 6" w:semiHidden="0" w:uiPriority="67" w:unhideWhenUsed="0"/>
-    <w:lsdException w:name="Medium Grid 2 Accent 6" w:semiHidden="0" w:uiPriority="68" w:unhideWhenUsed="0"/>
-    <w:lsdException w:name="Medium Grid 3 Accent 6" w:semiHidden="0" w:uiPriority="69" w:unhideWhenUsed="0"/>
-    <w:lsdException w:name="Dark List Accent 6" w:semiHidden="0" w:uiPriority="70" w:unhideWhenUsed="0"/>
-    <w:lsdException w:name="Colorful Shading Accent 6" w:semiHidden="0" w:uiPriority="71" w:unhideWhenUsed="0"/>
-    <w:lsdException w:name="Colorful List Accent 6" w:semiHidden="0" w:uiPriority="72" w:unhideWhenUsed="0"/>
-    <w:lsdException w:name="Colorful Grid Accent 6" w:semiHidden="0" w:uiPriority="73" w:unhideWhenUsed="0"/>
-    <w:lsdException w:name="Subtle Emphasis" w:semiHidden="0" w:uiPriority="19" w:unhideWhenUsed="0" w:qFormat="1"/>
-    <w:lsdException w:name="Intense Emphasis" w:semiHidden="0" w:uiPriority="21" w:unhideWhenUsed="0" w:qFormat="1"/>
-    <w:lsdException w:name="Subtle Reference" w:semiHidden="0" w:uiPriority="31" w:unhideWhenUsed="0" w:qFormat="1"/>
-    <w:lsdException w:name="Intense Reference" w:semiHidden="0" w:uiPriority="32" w:unhideWhenUsed="0" w:qFormat="1"/>
-    <w:lsdException w:name="Book Title" w:semiHidden="0" w:uiPriority="33" w:unhideWhenUsed="0" w:qFormat="1"/>
-    <w:lsdException w:name="Bibliography" w:uiPriority="37"/>
-    <w:lsdException w:name="TOC Heading" w:uiPriority="39" w:qFormat="1"/>
-  </w:latentStyles>
-  <w:style w:type="paragraph" w:default="1" w:styleId="Normal">
-    <w:name w:val="Normal"/>
-    <w:qFormat/>
-    <w:rsid w:val="00D91C18"/>
-    <w:rPr>
-      <w:rFonts w:ascii="Times New Roman" w:eastAsia="Times New Roman" w:hAnsi="Times New Roman" w:cs="Times New Roman"/>
-      <w:lang w:val="es-ES" w:eastAsia="es-ES"/>
-    </w:rPr>
-  </w:style>
-  <w:style w:type="character" w:default="1" w:styleId="DefaultParagraphFont">
-    <w:name w:val="Default Paragraph Font"/>
-    <w:uiPriority w:val="1"/>
-    <w:semiHidden/>
-    <w:unhideWhenUsed/>
-  </w:style>
-  <w:style w:type="table" w:default="1" w:styleId="TableNormal">
-    <w:name w:val="Normal Table"/>
-    <w:uiPriority w:val="99"/>
-    <w:semiHidden/>
-    <w:unhideWhenUsed/>
-    <w:tblPr>
-      <w:tblInd w:w="0" w:type="dxa"/>
-      <w:tblCellMar>
-        <w:top w:w="0" w:type="dxa"/>
-        <w:left w:w="108" w:type="dxa"/>
-        <w:bottom w:w="0" w:type="dxa"/>
-        <w:right w:w="108" w:type="dxa"/>
-      </w:tblCellMar>
-    </w:tblPr>
-  </w:style>
-  <w:style w:type="numbering" w:default="1" w:styleId="NoList">
-    <w:name w:val="No List"/>
-    <w:uiPriority w:val="99"/>
-    <w:semiHidden/>
-    <w:unhideWhenUsed/>
-  </w:style>
-  <w:style w:type="paragraph" w:styleId="Header">
-    <w:name w:val="header"/>
-    <w:basedOn w:val="Normal"/>
-    <w:link w:val="HeaderChar"/>
-    <w:uiPriority w:val="99"/>
-    <w:rsid w:val="00D91C18"/>
-    <w:pPr>
-      <w:tabs>
-        <w:tab w:val="center" w:pos="4252"/>
-        <w:tab w:val="right" w:pos="8504"/>
-      </w:tabs>
-    </w:pPr>
-  </w:style>
-  <w:style w:type="character" w:customStyle="1" w:styleId="HeaderChar">
-    <w:name w:val="Header Char"/>
-    <w:basedOn w:val="DefaultParagraphFont"/>
-    <w:link w:val="Header"/>
-    <w:uiPriority w:val="99"/>
-    <w:rsid w:val="00D91C18"/>
-    <w:rPr>
-      <w:rFonts w:ascii="Times New Roman" w:eastAsia="Times New Roman" w:hAnsi="Times New Roman" w:cs="Times New Roman"/>
-      <w:lang w:val="es-ES" w:eastAsia="es-ES"/>
-    </w:rPr>
-  </w:style>
-  <w:style w:type="paragraph" w:styleId="Footer">
-    <w:name w:val="footer"/>
-    <w:basedOn w:val="Normal"/>
-    <w:link w:val="FooterChar"/>
-    <w:uiPriority w:val="99"/>
-    <w:rsid w:val="00D91C18"/>
-    <w:pPr>
-      <w:tabs>
-        <w:tab w:val="center" w:pos="4252"/>
-        <w:tab w:val="right" w:pos="8504"/>
-      </w:tabs>
-    </w:pPr>
-  </w:style>
-  <w:style w:type="character" w:customStyle="1" w:styleId="FooterChar">
-    <w:name w:val="Footer Char"/>
-    <w:basedOn w:val="DefaultParagraphFont"/>
-    <w:link w:val="Footer"/>
-    <w:uiPriority w:val="99"/>
-    <w:rsid w:val="00D91C18"/>
-    <w:rPr>
-      <w:rFonts w:ascii="Times New Roman" w:eastAsia="Times New Roman" w:hAnsi="Times New Roman" w:cs="Times New Roman"/>
-      <w:lang w:val="es-ES" w:eastAsia="es-ES"/>
-    </w:rPr>
-  </w:style>
-  <w:style w:type="character" w:styleId="Hyperlink">
-    <w:name w:val="Hyperlink"/>
-    <w:rsid w:val="00D91C18"/>
-    <w:rPr>
-      <w:color w:val="0000FF"/>
-      <w:u w:val="single"/>
-    </w:rPr>
-  </w:style>
-  <w:style w:type="paragraph" w:customStyle="1" w:styleId="TableMedium">
-    <w:name w:val="Table_Medium"/>
-    <w:basedOn w:val="Normal"/>
-    <w:rsid w:val="00D91C18"/>
-    <w:pPr>
-      <w:spacing w:before="40" w:after="40"/>
-    </w:pPr>
-    <w:rPr>
-      <w:rFonts w:ascii="Arial" w:hAnsi="Arial"/>
-      <w:sz w:val="18"/>
-      <w:szCs w:val="20"/>
-      <w:lang w:val="es-AR" w:eastAsia="en-US"/>
-    </w:rPr>
-  </w:style>
-  <w:style w:type="paragraph" w:styleId="ListParagraph">
-    <w:name w:val="List Paragraph"/>
-    <w:basedOn w:val="Normal"/>
-    <w:uiPriority w:val="99"/>
-    <w:qFormat/>
-    <w:rsid w:val="00D91C18"/>
-    <w:pPr>
-      <w:ind w:left="708"/>
-    </w:pPr>
-  </w:style>
-  <w:style w:type="paragraph" w:styleId="BalloonText">
-    <w:name w:val="Balloon Text"/>
-    <w:basedOn w:val="Normal"/>
-    <w:link w:val="BalloonTextChar"/>
-    <w:uiPriority w:val="99"/>
-    <w:semiHidden/>
-    <w:unhideWhenUsed/>
-    <w:rsid w:val="00D91C18"/>
-    <w:rPr>
-      <w:rFonts w:ascii="Lucida Grande" w:hAnsi="Lucida Grande" w:cs="Lucida Grande"/>
-      <w:sz w:val="18"/>
-      <w:szCs w:val="18"/>
-    </w:rPr>
-  </w:style>
-  <w:style w:type="character" w:customStyle="1" w:styleId="BalloonTextChar">
-    <w:name w:val="Balloon Text Char"/>
-    <w:basedOn w:val="DefaultParagraphFont"/>
-    <w:link w:val="BalloonText"/>
+  <w:style w:type="character" w:customStyle="1" w:styleId="TextodegloboCar">
+    <w:name w:val="Texto de globo Car"/>
+    <w:basedOn w:val="Fuentedeprrafopredeter"/>
+    <w:link w:val="Textodeglobo"/>
     <w:uiPriority w:val="99"/>
     <w:semiHidden/>
     <w:rsid w:val="00D91C18"/>

</xml_diff>